<commit_message>
Reeditting for third submition
</commit_message>
<xml_diff>
--- a/projectreport.docx
+++ b/projectreport.docx
@@ -164,6 +164,7 @@
         </w:rPr>
         <w:t xml:space="preserve"> </w:t>
       </w:r>
+      <w:proofErr w:type="spellStart"/>
       <w:r>
         <w:rPr>
           <w:spacing w:val="-2"/>
@@ -171,6 +172,7 @@
         </w:rPr>
         <w:t>InvenTech</w:t>
       </w:r>
+      <w:proofErr w:type="spellEnd"/>
     </w:p>
     <w:p>
       <w:pPr>
@@ -232,8 +234,16 @@
         <w:rPr>
           <w:sz w:val="24"/>
         </w:rPr>
-        <w:t>Rauf Kutay Akyıldız</w:t>
-      </w:r>
+        <w:t xml:space="preserve">Rauf Kutay </w:t>
+      </w:r>
+      <w:proofErr w:type="spellStart"/>
+      <w:r>
+        <w:rPr>
+          <w:sz w:val="24"/>
+        </w:rPr>
+        <w:t>Akyıldız</w:t>
+      </w:r>
+      <w:proofErr w:type="spellEnd"/>
       <w:r>
         <w:rPr>
           <w:spacing w:val="-1"/>
@@ -598,7 +608,7 @@
           </mc:Choice>
           <mc:Fallback>
             <w:pict>
-              <v:group w14:anchorId="40107AB1" id="Group 1" o:spid="_x0000_s1026" style="position:absolute;margin-left:62.25pt;margin-top:12pt;width:470.8pt;height:1.5pt;z-index:-251668480;mso-wrap-distance-left:0;mso-wrap-distance-right:0;mso-position-horizontal-relative:page" coordsize="59792,190" o:gfxdata="UEsDBBQABgAIAAAAIQC2gziS/gAAAOEBAAATAAAAW0NvbnRlbnRfVHlwZXNdLnhtbJSRQU7DMBBF&#10;90jcwfIWJU67QAgl6YK0S0CoHGBkTxKLZGx5TGhvj5O2G0SRWNoz/78nu9wcxkFMGNg6quQqL6RA&#10;0s5Y6ir5vt9lD1JwBDIwOMJKHpHlpr69KfdHjyxSmriSfYz+USnWPY7AufNIadK6MEJMx9ApD/oD&#10;OlTrorhX2lFEilmcO2RdNtjC5xDF9pCuTyYBB5bi6bQ4syoJ3g9WQ0ymaiLzg5KdCXlKLjvcW893&#10;SUOqXwnz5DrgnHtJTxOsQfEKIT7DmDSUCaxw7Rqn8787ZsmRM9e2VmPeBN4uqYvTtW7jvijg9N/y&#10;JsXecLq0q+WD6m8AAAD//wMAUEsDBBQABgAIAAAAIQA4/SH/1gAAAJQBAAALAAAAX3JlbHMvLnJl&#10;bHOkkMFqwzAMhu+DvYPRfXGawxijTi+j0GvpHsDYimMaW0Yy2fr2M4PBMnrbUb/Q94l/f/hMi1qR&#10;JVI2sOt6UJgd+ZiDgffL8ekFlFSbvV0oo4EbChzGx4f9GRdb25HMsYhqlCwG5lrLq9biZkxWOiqY&#10;22YiTra2kYMu1l1tQD30/bPm3wwYN0x18gb45AdQl1tp5j/sFB2T0FQ7R0nTNEV3j6o9feQzro1i&#10;OWA14Fm+Q8a1a8+Bvu/d/dMb2JY5uiPbhG/ktn4cqGU/er3pcvwCAAD//wMAUEsDBBQABgAIAAAA&#10;IQCkt614yQMAAP4UAAAOAAAAZHJzL2Uyb0RvYy54bWzsmNtu2zgQhu8X2HcgdFlgo4OjxDLiFLvb&#10;bW6KtmjTB2Ao6gBIpEAylvP2OxyKsqykzmG7aAoYBqzTzHDm1/CTqIu327YhG650LcU6iE+igHDB&#10;ZF6Lch18u37/xzIg2lCR00YKvg7uuA7eXv7+20XfrXgiK9nkXBEIIvSq79ZBZUy3CkPNKt5SfSI7&#10;LuBiIVVLDRyqMswV7SF624RJFJ2FvVR5pyTjWsPZd+5icInxi4Iz86koNDekWQeQm8F/hf839j+8&#10;vKCrUtGuqtmQBn1BFi2tBQw6hnpHDSW3qr4Xqq2ZkloW5oTJNpRFUTOONUA1cTSr5krJ2w5rKVd9&#10;2Y0ygbQznV4cln3cXKnua/dZgRJ9V4IWeGRr2RaqtVvIkmxRsrtRMr41hMHJNDvPklNQlsG1OIuW&#10;g6SsAt3vebHqn4N+oR803Eul76A59K5+/d/q/1rRjqOsegX1f1akztdBEhBBW2jRq6EbEtscdmiw&#10;GQXSKw1afVedOBoVeFChLIpQoLFQumK32lxxiUrTzQdtXEvmsIcNlQ9pGQj4p+L0Ay9MQIq2gT59&#10;E5KI9GSxWGbnZ76Z5w5f6rKaeiwWWRQnj/tdy25vnIqkEdzpIb1ZVn9JY2Q7sU9Po4jsXKDg0pdE&#10;K18l2wq/q2Cq2km6XybMV38C04GZ64+HsmAW+zNDDphgR40dxSpod0nvWjUGlUi1DrI0SXG+tnLD&#10;ryWaGduu0M/LZQq9AO2MRhANct+ZNWJqDtH2Df1lv+0wKkaylv7m+8t+68zS7CxbJOcY8zHLB9P0&#10;4VgjNXeZ2+qxhFERKGfac1o2df6+bhorglblzd+NIhtqeRnbn73h4LJn1ggraIQKCmmdnVEjwNZO&#10;GTdJcM/cNdyGbsQXXsBMQ5LgWGwYzOEYoAZqeijDiOhgDQuI/0zfwcV6c3wKPNN/dMLxpTCjf1sL&#10;qVCTSXV290bmd0hRFABw5eDxv3NrMefW4gXcGqa1ZxZiah/pcEP882DaPS8k1gGSzHGFIOkPsec+&#10;qGKg8JNJFcdABUDV6ASl/mxWOWAAqOCRmrp5tkOQg4VDj7v+FEgdBspIqAn0PE389nvj+us/iDrw&#10;iBwfkkfqOGK+Ouqczqlz+izq2CddmrgWPrLnl2PPSIun4+dRrowxnwiq6dA/mEDH957i9b/3pHMC&#10;pc8i0IPs2VvNHtdq8Pb8utdqu+XSBC+7FyWPhdkibGLrLfx2+opzmEPTheJjlg+m6Yc8vjW55d1P&#10;XqvhFyf4yIaL3eGDoP2KNz3Gxe3us+XlvwAAAP//AwBQSwMEFAAGAAgAAAAhAPrptSngAAAACgEA&#10;AA8AAABkcnMvZG93bnJldi54bWxMj0FLw0AQhe+C/2EZwZvdTWyjxGxKKeqpCLZC6W2bTJPQ7GzI&#10;bpP03zs96fG9+XjzXracbCsG7H3jSEM0UyCQClc2VGn42X08vYLwwVBpWkeo4Yoelvn9XWbS0o30&#10;jcM2VIJDyKdGQx1Cl0rpixqt8TPXIfHt5HprAsu+kmVvRg63rYyVSqQ1DfGH2nS4rrE4by9Ww+do&#10;xtVz9D5szqf19bBbfO03EWr9+DCt3kAEnMIfDLf6XB1y7nR0Fyq9aFnH8wWjGuI5b7oBKkkiEEd2&#10;XhTIPJP/J+S/AAAA//8DAFBLAQItABQABgAIAAAAIQC2gziS/gAAAOEBAAATAAAAAAAAAAAAAAAA&#10;AAAAAABbQ29udGVudF9UeXBlc10ueG1sUEsBAi0AFAAGAAgAAAAhADj9If/WAAAAlAEAAAsAAAAA&#10;AAAAAAAAAAAALwEAAF9yZWxzLy5yZWxzUEsBAi0AFAAGAAgAAAAhAKS3rXjJAwAA/hQAAA4AAAAA&#10;AAAAAAAAAAAALgIAAGRycy9lMm9Eb2MueG1sUEsBAi0AFAAGAAgAAAAhAPrptSngAAAACgEAAA8A&#10;AAAAAAAAAAAAAAAAIwYAAGRycy9kb3ducmV2LnhtbFBLBQYAAAAABAAEAPMAAAAwBwAAAAA=&#10;" o:allowincell="f">
+              <v:group w14:anchorId="17723760" id="Group 1" o:spid="_x0000_s1026" style="position:absolute;margin-left:62.25pt;margin-top:12pt;width:470.8pt;height:1.5pt;z-index:-251668480;mso-wrap-distance-left:0;mso-wrap-distance-right:0;mso-position-horizontal-relative:page" coordsize="59792,190" o:gfxdata="UEsDBBQABgAIAAAAIQC2gziS/gAAAOEBAAATAAAAW0NvbnRlbnRfVHlwZXNdLnhtbJSRQU7DMBBF&#10;90jcwfIWJU67QAgl6YK0S0CoHGBkTxKLZGx5TGhvj5O2G0SRWNoz/78nu9wcxkFMGNg6quQqL6RA&#10;0s5Y6ir5vt9lD1JwBDIwOMJKHpHlpr69KfdHjyxSmriSfYz+USnWPY7AufNIadK6MEJMx9ApD/oD&#10;OlTrorhX2lFEilmcO2RdNtjC5xDF9pCuTyYBB5bi6bQ4syoJ3g9WQ0ymaiLzg5KdCXlKLjvcW893&#10;SUOqXwnz5DrgnHtJTxOsQfEKIT7DmDSUCaxw7Rqn8787ZsmRM9e2VmPeBN4uqYvTtW7jvijg9N/y&#10;JsXecLq0q+WD6m8AAAD//wMAUEsDBBQABgAIAAAAIQA4/SH/1gAAAJQBAAALAAAAX3JlbHMvLnJl&#10;bHOkkMFqwzAMhu+DvYPRfXGawxijTi+j0GvpHsDYimMaW0Yy2fr2M4PBMnrbUb/Q94l/f/hMi1qR&#10;JVI2sOt6UJgd+ZiDgffL8ekFlFSbvV0oo4EbChzGx4f9GRdb25HMsYhqlCwG5lrLq9biZkxWOiqY&#10;22YiTra2kYMu1l1tQD30/bPm3wwYN0x18gb45AdQl1tp5j/sFB2T0FQ7R0nTNEV3j6o9feQzro1i&#10;OWA14Fm+Q8a1a8+Bvu/d/dMb2JY5uiPbhG/ktn4cqGU/er3pcvwCAAD//wMAUEsDBBQABgAIAAAA&#10;IQCkt614yQMAAP4UAAAOAAAAZHJzL2Uyb0RvYy54bWzsmNtu2zgQhu8X2HcgdFlgo4OjxDLiFLvb&#10;bW6KtmjTB2Ao6gBIpEAylvP2OxyKsqykzmG7aAoYBqzTzHDm1/CTqIu327YhG650LcU6iE+igHDB&#10;ZF6Lch18u37/xzIg2lCR00YKvg7uuA7eXv7+20XfrXgiK9nkXBEIIvSq79ZBZUy3CkPNKt5SfSI7&#10;LuBiIVVLDRyqMswV7SF624RJFJ2FvVR5pyTjWsPZd+5icInxi4Iz86koNDekWQeQm8F/hf839j+8&#10;vKCrUtGuqtmQBn1BFi2tBQw6hnpHDSW3qr4Xqq2ZkloW5oTJNpRFUTOONUA1cTSr5krJ2w5rKVd9&#10;2Y0ygbQznV4cln3cXKnua/dZgRJ9V4IWeGRr2RaqtVvIkmxRsrtRMr41hMHJNDvPklNQlsG1OIuW&#10;g6SsAt3vebHqn4N+oR803Eul76A59K5+/d/q/1rRjqOsegX1f1akztdBEhBBW2jRq6EbEtscdmiw&#10;GQXSKw1afVedOBoVeFChLIpQoLFQumK32lxxiUrTzQdtXEvmsIcNlQ9pGQj4p+L0Ay9MQIq2gT59&#10;E5KI9GSxWGbnZ76Z5w5f6rKaeiwWWRQnj/tdy25vnIqkEdzpIb1ZVn9JY2Q7sU9Po4jsXKDg0pdE&#10;K18l2wq/q2Cq2km6XybMV38C04GZ64+HsmAW+zNDDphgR40dxSpod0nvWjUGlUi1DrI0SXG+tnLD&#10;ryWaGduu0M/LZQq9AO2MRhANct+ZNWJqDtH2Df1lv+0wKkaylv7m+8t+68zS7CxbJOcY8zHLB9P0&#10;4VgjNXeZ2+qxhFERKGfac1o2df6+bhorglblzd+NIhtqeRnbn73h4LJn1ggraIQKCmmdnVEjwNZO&#10;GTdJcM/cNdyGbsQXXsBMQ5LgWGwYzOEYoAZqeijDiOhgDQuI/0zfwcV6c3wKPNN/dMLxpTCjf1sL&#10;qVCTSXV290bmd0hRFABw5eDxv3NrMefW4gXcGqa1ZxZiah/pcEP882DaPS8k1gGSzHGFIOkPsec+&#10;qGKg8JNJFcdABUDV6ASl/mxWOWAAqOCRmrp5tkOQg4VDj7v+FEgdBspIqAn0PE389nvj+us/iDrw&#10;iBwfkkfqOGK+Ouqczqlz+izq2CddmrgWPrLnl2PPSIun4+dRrowxnwiq6dA/mEDH957i9b/3pHMC&#10;pc8i0IPs2VvNHtdq8Pb8utdqu+XSBC+7FyWPhdkibGLrLfx2+opzmEPTheJjlg+m6Yc8vjW55d1P&#10;XqvhFyf4yIaL3eGDoP2KNz3Gxe3us+XlvwAAAP//AwBQSwMEFAAGAAgAAAAhAPrptSngAAAACgEA&#10;AA8AAABkcnMvZG93bnJldi54bWxMj0FLw0AQhe+C/2EZwZvdTWyjxGxKKeqpCLZC6W2bTJPQ7GzI&#10;bpP03zs96fG9+XjzXracbCsG7H3jSEM0UyCQClc2VGn42X08vYLwwVBpWkeo4Yoelvn9XWbS0o30&#10;jcM2VIJDyKdGQx1Cl0rpixqt8TPXIfHt5HprAsu+kmVvRg63rYyVSqQ1DfGH2nS4rrE4by9Ww+do&#10;xtVz9D5szqf19bBbfO03EWr9+DCt3kAEnMIfDLf6XB1y7nR0Fyq9aFnH8wWjGuI5b7oBKkkiEEd2&#10;XhTIPJP/J+S/AAAA//8DAFBLAQItABQABgAIAAAAIQC2gziS/gAAAOEBAAATAAAAAAAAAAAAAAAA&#10;AAAAAABbQ29udGVudF9UeXBlc10ueG1sUEsBAi0AFAAGAAgAAAAhADj9If/WAAAAlAEAAAsAAAAA&#10;AAAAAAAAAAAALwEAAF9yZWxzLy5yZWxzUEsBAi0AFAAGAAgAAAAhAKS3rXjJAwAA/hQAAA4AAAAA&#10;AAAAAAAAAAAALgIAAGRycy9lMm9Eb2MueG1sUEsBAi0AFAAGAAgAAAAhAPrptSngAAAACgEAAA8A&#10;AAAAAAAAAAAAAAAAIwYAAGRycy9kb3ducmV2LnhtbFBLBQYAAAAABAAEAPMAAAAwBwAAAAA=&#10;" o:allowincell="f">
                 <v:shape id="Graphic 2" o:spid="_x0000_s1027" style="position:absolute;top:100;width:59792;height:90;visibility:visible;mso-wrap-style:square;v-text-anchor:top" coordsize="5979160,9525" o:gfxdata="UEsDBBQABgAIAAAAIQDb4fbL7gAAAIUBAAATAAAAW0NvbnRlbnRfVHlwZXNdLnhtbHyQz07DMAyH&#10;70i8Q+QralM4IITa7kDhCAiNB7ASt43WOlEcyvb2pNu4IODoPz9/n1xv9vOkForiPDdwXVagiI23&#10;jocG3rdPxR0oScgWJ8/UwIEENu3lRb09BBKV0ywNjCmFe63FjDSjlD4Q50nv44wpl3HQAc0OB9I3&#10;VXWrjedEnIq03oC27qjHjympx31un0wiTQLq4bS4shrAECZnMGVTvbD9QSnOhDInjzsyuiBXWQP0&#10;r4R18jfgnHvJr4nOknrFmJ5xzhraRtHWf3Kkpfz/yGo5S+H73hkquyhdjr3R8m2lj09svwAAAP//&#10;AwBQSwMEFAAGAAgAAAAhAFr0LFu/AAAAFQEAAAsAAABfcmVscy8ucmVsc2zPwWrDMAwG4Ptg72B0&#10;X5TuUMaI01uh19I+gLGVxCy2jGSy9e1nemrHjpL4P0nD4SetZiPRyNnCruvBUPYcYp4tXC/Htw8w&#10;Wl0ObuVMFm6kcBhfX4Yzra62kC6xqGlKVgtLreUTUf1CyWnHhXKbTCzJ1VbKjMX5LzcTvvf9HuXR&#10;gPHJNKdgQU5hB+ZyK23zHztFL6w81c5zQp6m6P9TMfB3PtPWFCczVQtB9N4U2rp2HOA44NMz4y8A&#10;AAD//wMAUEsDBBQABgAIAAAAIQDLnJENwgAAANoAAAAPAAAAZHJzL2Rvd25yZXYueG1sRI9Bi8Iw&#10;FITvwv6H8Bb2pqmCIl2jiLCLeLN6sLdH87YpNi+liW31128EweMwM98wq81ga9FR6yvHCqaTBARx&#10;4XTFpYLz6We8BOEDssbaMSm4k4fN+mO0wlS7no/UZaEUEcI+RQUmhCaV0heGLPqJa4ij9+daiyHK&#10;tpS6xT7CbS1nSbKQFiuOCwYb2hkqrtnNKngUh3vW1/ly6B63xOTzy2Hx65T6+hy23yACDeEdfrX3&#10;WsEMnlfiDZDrfwAAAP//AwBQSwECLQAUAAYACAAAACEA2+H2y+4AAACFAQAAEwAAAAAAAAAAAAAA&#10;AAAAAAAAW0NvbnRlbnRfVHlwZXNdLnhtbFBLAQItABQABgAIAAAAIQBa9CxbvwAAABUBAAALAAAA&#10;AAAAAAAAAAAAAB8BAABfcmVscy8ucmVsc1BLAQItABQABgAIAAAAIQDLnJENwgAAANoAAAAPAAAA&#10;AAAAAAAAAAAAAAcCAABkcnMvZG93bnJldi54bWxQSwUGAAAAAAMAAwC3AAAA9gIAAAAA&#10;" path="m5978852,9525l,9525,9525,,5969327,r9525,9525xe" fillcolor="#010101" stroked="f" strokeweight="0">
                   <v:path arrowok="t" textboxrect="0,0,5979795,10206"/>
                 </v:shape>
@@ -687,7 +697,31 @@
         <w:ind w:left="105"/>
       </w:pPr>
       <w:r>
-        <w:t>The objective of our work is to design an Inventory Management System for a kitchenware (Züccaciye) shop. With this system the store can control its products, sales and suppliers better and in a more organised and efficient way. It will enable the store to keep up stock levels, process sales very quickly and maintain reliable inventory information. Furthermore, the system will facilitate to the users to handle orders and products, which would make the shop more efficient to run</w:t>
+        <w:t>The objective of our work is to design an Inventory Management System for a kitchenware (</w:t>
+      </w:r>
+      <w:proofErr w:type="spellStart"/>
+      <w:r>
+        <w:t>Züccaciye</w:t>
+      </w:r>
+      <w:proofErr w:type="spellEnd"/>
+      <w:r>
+        <w:t xml:space="preserve">) shop. With this system the store can control its products, sales and suppliers better and in a more </w:t>
+      </w:r>
+      <w:proofErr w:type="spellStart"/>
+      <w:r>
+        <w:t>organised</w:t>
+      </w:r>
+      <w:proofErr w:type="spellEnd"/>
+      <w:r>
+        <w:t xml:space="preserve"> and efficient way. It will enable the store to keep up stock levels, process sales very quickly and maintain reliable inventory information. Furthermore, the system will </w:t>
+      </w:r>
+      <w:proofErr w:type="gramStart"/>
+      <w:r>
+        <w:t>facilitate to</w:t>
+      </w:r>
+      <w:proofErr w:type="gramEnd"/>
+      <w:r>
+        <w:t xml:space="preserve"> the users to handle orders and products, which would make the shop more efficient to run</w:t>
       </w:r>
     </w:p>
     <w:p>
@@ -729,7 +763,35 @@
         <w:rPr>
           <w:spacing w:val="-2"/>
         </w:rPr>
-        <w:t>Our team has chosen a kitchenware store for this project. We believe that such a store is ideal for an inventory management system as it has a wide selection of products, such as cookware, dishware, and kitchen tools. This range of goods enables us to introduce various inventory categories (e.g., utensils, appliance, decor). In addition, a kitchenware store must offer excellent goods flow management so that the product is all the time available to customers, and therefore, this project is a good example of an Inventory Management System as it can function within an actual store.</w:t>
+        <w:t xml:space="preserve">Our team has chosen a kitchenware store for this project. We believe that such a store is ideal for an inventory management system as it has a wide selection of products, such as cookware, dishware, and kitchen tools. This range of goods enables us to introduce various inventory categories (e.g., utensils, </w:t>
+      </w:r>
+      <w:proofErr w:type="gramStart"/>
+      <w:r>
+        <w:rPr>
+          <w:spacing w:val="-2"/>
+        </w:rPr>
+        <w:t>appliance</w:t>
+      </w:r>
+      <w:proofErr w:type="gramEnd"/>
+      <w:r>
+        <w:rPr>
+          <w:spacing w:val="-2"/>
+        </w:rPr>
+        <w:t xml:space="preserve">, decor). In addition, a kitchenware store must offer excellent goods flow management so that the product is </w:t>
+      </w:r>
+      <w:proofErr w:type="gramStart"/>
+      <w:r>
+        <w:rPr>
+          <w:spacing w:val="-2"/>
+        </w:rPr>
+        <w:t>all the time available</w:t>
+      </w:r>
+      <w:proofErr w:type="gramEnd"/>
+      <w:r>
+        <w:rPr>
+          <w:spacing w:val="-2"/>
+        </w:rPr>
+        <w:t xml:space="preserve"> to customers, and therefore, this project is a good example of an Inventory Management System as it can function within an actual store.</w:t>
       </w:r>
     </w:p>
     <w:p>
@@ -1019,7 +1081,7 @@
           </mc:Choice>
           <mc:Fallback>
             <w:pict>
-              <v:group w14:anchorId="4F581DF0" id="Group 6" o:spid="_x0000_s1026" style="position:absolute;margin-left:62.25pt;margin-top:12pt;width:470.8pt;height:1.5pt;z-index:-251666432;mso-wrap-distance-left:0;mso-wrap-distance-right:0;mso-position-horizontal-relative:page" coordsize="59792,190" o:gfxdata="UEsDBBQABgAIAAAAIQC2gziS/gAAAOEBAAATAAAAW0NvbnRlbnRfVHlwZXNdLnhtbJSRQU7DMBBF&#10;90jcwfIWJU67QAgl6YK0S0CoHGBkTxKLZGx5TGhvj5O2G0SRWNoz/78nu9wcxkFMGNg6quQqL6RA&#10;0s5Y6ir5vt9lD1JwBDIwOMJKHpHlpr69KfdHjyxSmriSfYz+USnWPY7AufNIadK6MEJMx9ApD/oD&#10;OlTrorhX2lFEilmcO2RdNtjC5xDF9pCuTyYBB5bi6bQ4syoJ3g9WQ0ymaiLzg5KdCXlKLjvcW893&#10;SUOqXwnz5DrgnHtJTxOsQfEKIT7DmDSUCaxw7Rqn8787ZsmRM9e2VmPeBN4uqYvTtW7jvijg9N/y&#10;JsXecLq0q+WD6m8AAAD//wMAUEsDBBQABgAIAAAAIQA4/SH/1gAAAJQBAAALAAAAX3JlbHMvLnJl&#10;bHOkkMFqwzAMhu+DvYPRfXGawxijTi+j0GvpHsDYimMaW0Yy2fr2M4PBMnrbUb/Q94l/f/hMi1qR&#10;JVI2sOt6UJgd+ZiDgffL8ekFlFSbvV0oo4EbChzGx4f9GRdb25HMsYhqlCwG5lrLq9biZkxWOiqY&#10;22YiTra2kYMu1l1tQD30/bPm3wwYN0x18gb45AdQl1tp5j/sFB2T0FQ7R0nTNEV3j6o9feQzro1i&#10;OWA14Fm+Q8a1a8+Bvu/d/dMb2JY5uiPbhG/ktn4cqGU/er3pcvwCAAD//wMAUEsDBBQABgAIAAAA&#10;IQAclhH60wMAAAAVAAAOAAAAZHJzL2Uyb0RvYy54bWzsmF9v2zgMwN8H3HcQ/HjA1XYyt3HQdLht&#10;t74Mu2HtfQBVlv8AtmRIapx++1GU5dhpm6bdhvWAIEAsWyRF0tRPks/fbZqarLnSlRSrID6JAsIF&#10;k1klilXw3/WnvxYB0YaKjNZS8FVwx3Xw7uKPN+ddu+QzWco644qAEaGXXbsKSmPaZRhqVvKG6hPZ&#10;cgGduVQNNXCrijBTtAPrTR3Ooug07KTKWiUZ1xqefnSdwQXaz3POzL95rrkh9SoA3wz+K/y/sf/h&#10;xTldFoq2ZcV6N+gLvGhoJWDQwdRHaii5VdU9U03FlNQyNydMNqHM84pxjAGiiaOdaC6VvG0xlmLZ&#10;Fe2QJkjtTp5ebJZ9WV+q9qr9qiATXVtALvDOxrLJVWOv4CXZYMruhpTxjSEMHibpWTp7C5ll0Ben&#10;0aJPKSsh7/e0WPnPXr3QDxpOXOlaKA69jV//WPxXJW05plUvIf6vilTZKjgLiKANlOhlXw1ntjjs&#10;0CAzJEgvNeTq0ezE0ZCBBzOURhEmaAiULtmtNpdcYqbp+rM2riQzaGFBZb1bBgz+rTj9zHMTkLyp&#10;oU7/DElEOjKfL9KzU1/MuwrfqqIca8znaRTPnta7lu1knJIkEbzp3r0dr95LY2Qzkk/eRhHZqkDA&#10;hQ+Jlj5KthG+qWCq2kk6DRPmq3+A7sDM9fd9WDCL/ZPeB3SwpcaOYjNom6RzpRpDlki5CtJkluB8&#10;beSaX0sUM7ZcoZ4Xi2QWEChnFAJr4PtWrBZjcbA2FfTd/tqiVbRkJf3L993+6sSS9DSdz6AQD5B8&#10;0E1vjtVSc+e5jR5DGDIC4YxrTsu6yj5VdW2ToFVx86FWZE0tL2P7sy8cVCZitbAJjTCDQlplJ1QL&#10;kLVTxk0SbJm7mlvTtfjGc5hpSBIci/WDORwD1CCbHsowIipYwRzsP1O3V7HaHFeBZ+oPSji+FGbQ&#10;byohFeZkFJ1t3sjsDimKCQBcOXj8cm7BAjvl1uIF3OqntWcWYmqKdHghfj0YV88LibWHJLu4QpB0&#10;+9hzH1QxUPhgUsUxUAFQNShBqL+bVQ4YACpYUhM3z7YIcrBw6HH9h0BqP3oGQo2g52nir4+N6/t/&#10;EnVgiRwWySN1HDFfHXXSXeqkz6KOXemSmSvhI3v+d+wZaHE4fp7kymDzQFCNh/7JBDrue/LXv++J&#10;gR7TjQ88gYXQ7sWecWLboc/kPHs8rcH++XWf1rYHphFgtlslD4adY9hI1kv463iTs59E46PiU5IP&#10;uumHPO6b3AHvN5/W8JsTfGbD427/SdB+xxvf4/F2++Hy4jsAAAD//wMAUEsDBBQABgAIAAAAIQD6&#10;6bUp4AAAAAoBAAAPAAAAZHJzL2Rvd25yZXYueG1sTI9BS8NAEIXvgv9hGcGb3U1so8RsSinqqQi2&#10;Qultm0yT0OxsyG6T9N87Penxvfl48162nGwrBux940hDNFMgkApXNlRp+Nl9PL2C8MFQaVpHqOGK&#10;Hpb5/V1m0tKN9I3DNlSCQ8inRkMdQpdK6YsarfEz1yHx7eR6awLLvpJlb0YOt62MlUqkNQ3xh9p0&#10;uK6xOG8vVsPnaMbVc/Q+bM6n9fWwW3ztNxFq/fgwrd5ABJzCHwy3+lwdcu50dBcqvWhZx/MFoxri&#10;OW+6ASpJIhBHdl4UyDyT/yfkvwAAAP//AwBQSwECLQAUAAYACAAAACEAtoM4kv4AAADhAQAAEwAA&#10;AAAAAAAAAAAAAAAAAAAAW0NvbnRlbnRfVHlwZXNdLnhtbFBLAQItABQABgAIAAAAIQA4/SH/1gAA&#10;AJQBAAALAAAAAAAAAAAAAAAAAC8BAABfcmVscy8ucmVsc1BLAQItABQABgAIAAAAIQAclhH60wMA&#10;AAAVAAAOAAAAAAAAAAAAAAAAAC4CAABkcnMvZTJvRG9jLnhtbFBLAQItABQABgAIAAAAIQD66bUp&#10;4AAAAAoBAAAPAAAAAAAAAAAAAAAAAC0GAABkcnMvZG93bnJldi54bWxQSwUGAAAAAAQABADzAAAA&#10;OgcAAAAA&#10;" o:allowincell="f">
+              <v:group w14:anchorId="6E955F51" id="Group 6" o:spid="_x0000_s1026" style="position:absolute;margin-left:62.25pt;margin-top:12pt;width:470.8pt;height:1.5pt;z-index:-251666432;mso-wrap-distance-left:0;mso-wrap-distance-right:0;mso-position-horizontal-relative:page" coordsize="59792,190" o:gfxdata="UEsDBBQABgAIAAAAIQC2gziS/gAAAOEBAAATAAAAW0NvbnRlbnRfVHlwZXNdLnhtbJSRQU7DMBBF&#10;90jcwfIWJU67QAgl6YK0S0CoHGBkTxKLZGx5TGhvj5O2G0SRWNoz/78nu9wcxkFMGNg6quQqL6RA&#10;0s5Y6ir5vt9lD1JwBDIwOMJKHpHlpr69KfdHjyxSmriSfYz+USnWPY7AufNIadK6MEJMx9ApD/oD&#10;OlTrorhX2lFEilmcO2RdNtjC5xDF9pCuTyYBB5bi6bQ4syoJ3g9WQ0ymaiLzg5KdCXlKLjvcW893&#10;SUOqXwnz5DrgnHtJTxOsQfEKIT7DmDSUCaxw7Rqn8787ZsmRM9e2VmPeBN4uqYvTtW7jvijg9N/y&#10;JsXecLq0q+WD6m8AAAD//wMAUEsDBBQABgAIAAAAIQA4/SH/1gAAAJQBAAALAAAAX3JlbHMvLnJl&#10;bHOkkMFqwzAMhu+DvYPRfXGawxijTi+j0GvpHsDYimMaW0Yy2fr2M4PBMnrbUb/Q94l/f/hMi1qR&#10;JVI2sOt6UJgd+ZiDgffL8ekFlFSbvV0oo4EbChzGx4f9GRdb25HMsYhqlCwG5lrLq9biZkxWOiqY&#10;22YiTra2kYMu1l1tQD30/bPm3wwYN0x18gb45AdQl1tp5j/sFB2T0FQ7R0nTNEV3j6o9feQzro1i&#10;OWA14Fm+Q8a1a8+Bvu/d/dMb2JY5uiPbhG/ktn4cqGU/er3pcvwCAAD//wMAUEsDBBQABgAIAAAA&#10;IQAclhH60wMAAAAVAAAOAAAAZHJzL2Uyb0RvYy54bWzsmF9v2zgMwN8H3HcQ/HjA1XYyt3HQdLht&#10;t74Mu2HtfQBVlv8AtmRIapx++1GU5dhpm6bdhvWAIEAsWyRF0tRPks/fbZqarLnSlRSrID6JAsIF&#10;k1klilXw3/WnvxYB0YaKjNZS8FVwx3Xw7uKPN+ddu+QzWco644qAEaGXXbsKSmPaZRhqVvKG6hPZ&#10;cgGduVQNNXCrijBTtAPrTR3Ooug07KTKWiUZ1xqefnSdwQXaz3POzL95rrkh9SoA3wz+K/y/sf/h&#10;xTldFoq2ZcV6N+gLvGhoJWDQwdRHaii5VdU9U03FlNQyNydMNqHM84pxjAGiiaOdaC6VvG0xlmLZ&#10;Fe2QJkjtTp5ebJZ9WV+q9qr9qiATXVtALvDOxrLJVWOv4CXZYMruhpTxjSEMHibpWTp7C5ll0Ben&#10;0aJPKSsh7/e0WPnPXr3QDxpOXOlaKA69jV//WPxXJW05plUvIf6vilTZKjgLiKANlOhlXw1ntjjs&#10;0CAzJEgvNeTq0ezE0ZCBBzOURhEmaAiULtmtNpdcYqbp+rM2riQzaGFBZb1bBgz+rTj9zHMTkLyp&#10;oU7/DElEOjKfL9KzU1/MuwrfqqIca8znaRTPnta7lu1knJIkEbzp3r0dr95LY2Qzkk/eRhHZqkDA&#10;hQ+Jlj5KthG+qWCq2kk6DRPmq3+A7sDM9fd9WDCL/ZPeB3SwpcaOYjNom6RzpRpDlki5CtJkluB8&#10;beSaX0sUM7ZcoZ4Xi2QWEChnFAJr4PtWrBZjcbA2FfTd/tqiVbRkJf3L993+6sSS9DSdz6AQD5B8&#10;0E1vjtVSc+e5jR5DGDIC4YxrTsu6yj5VdW2ToFVx86FWZE0tL2P7sy8cVCZitbAJjTCDQlplJ1QL&#10;kLVTxk0SbJm7mlvTtfjGc5hpSBIci/WDORwD1CCbHsowIipYwRzsP1O3V7HaHFeBZ+oPSji+FGbQ&#10;byohFeZkFJ1t3sjsDimKCQBcOXj8cm7BAjvl1uIF3OqntWcWYmqKdHghfj0YV88LibWHJLu4QpB0&#10;+9hzH1QxUPhgUsUxUAFQNShBqL+bVQ4YACpYUhM3z7YIcrBw6HH9h0BqP3oGQo2g52nir4+N6/t/&#10;EnVgiRwWySN1HDFfHXXSXeqkz6KOXemSmSvhI3v+d+wZaHE4fp7kymDzQFCNh/7JBDrue/LXv++J&#10;gR7TjQ88gYXQ7sWecWLboc/kPHs8rcH++XWf1rYHphFgtlslD4adY9hI1kv463iTs59E46PiU5IP&#10;uumHPO6b3AHvN5/W8JsTfGbD427/SdB+xxvf4/F2++Hy4jsAAAD//wMAUEsDBBQABgAIAAAAIQD6&#10;6bUp4AAAAAoBAAAPAAAAZHJzL2Rvd25yZXYueG1sTI9BS8NAEIXvgv9hGcGb3U1so8RsSinqqQi2&#10;Qultm0yT0OxsyG6T9N87Penxvfl48162nGwrBux940hDNFMgkApXNlRp+Nl9PL2C8MFQaVpHqOGK&#10;Hpb5/V1m0tKN9I3DNlSCQ8inRkMdQpdK6YsarfEz1yHx7eR6awLLvpJlb0YOt62MlUqkNQ3xh9p0&#10;uK6xOG8vVsPnaMbVc/Q+bM6n9fWwW3ztNxFq/fgwrd5ABJzCHwy3+lwdcu50dBcqvWhZx/MFoxri&#10;OW+6ASpJIhBHdl4UyDyT/yfkvwAAAP//AwBQSwECLQAUAAYACAAAACEAtoM4kv4AAADhAQAAEwAA&#10;AAAAAAAAAAAAAAAAAAAAW0NvbnRlbnRfVHlwZXNdLnhtbFBLAQItABQABgAIAAAAIQA4/SH/1gAA&#10;AJQBAAALAAAAAAAAAAAAAAAAAC8BAABfcmVscy8ucmVsc1BLAQItABQABgAIAAAAIQAclhH60wMA&#10;AAAVAAAOAAAAAAAAAAAAAAAAAC4CAABkcnMvZTJvRG9jLnhtbFBLAQItABQABgAIAAAAIQD66bUp&#10;4AAAAAoBAAAPAAAAAAAAAAAAAAAAAC0GAABkcnMvZG93bnJldi54bWxQSwUGAAAAAAQABADzAAAA&#10;OgcAAAAA&#10;" o:allowincell="f">
                 <v:shape id="Graphic 7" o:spid="_x0000_s1027" style="position:absolute;top:100;width:59792;height:90;visibility:visible;mso-wrap-style:square;v-text-anchor:top" coordsize="5979160,9525" o:gfxdata="UEsDBBQABgAIAAAAIQDb4fbL7gAAAIUBAAATAAAAW0NvbnRlbnRfVHlwZXNdLnhtbHyQz07DMAyH&#10;70i8Q+QralM4IITa7kDhCAiNB7ASt43WOlEcyvb2pNu4IODoPz9/n1xv9vOkForiPDdwXVagiI23&#10;jocG3rdPxR0oScgWJ8/UwIEENu3lRb09BBKV0ywNjCmFe63FjDSjlD4Q50nv44wpl3HQAc0OB9I3&#10;VXWrjedEnIq03oC27qjHjympx31un0wiTQLq4bS4shrAECZnMGVTvbD9QSnOhDInjzsyuiBXWQP0&#10;r4R18jfgnHvJr4nOknrFmJ5xzhraRtHWf3Kkpfz/yGo5S+H73hkquyhdjr3R8m2lj09svwAAAP//&#10;AwBQSwMEFAAGAAgAAAAhAFr0LFu/AAAAFQEAAAsAAABfcmVscy8ucmVsc2zPwWrDMAwG4Ptg72B0&#10;X5TuUMaI01uh19I+gLGVxCy2jGSy9e1nemrHjpL4P0nD4SetZiPRyNnCruvBUPYcYp4tXC/Htw8w&#10;Wl0ObuVMFm6kcBhfX4Yzra62kC6xqGlKVgtLreUTUf1CyWnHhXKbTCzJ1VbKjMX5LzcTvvf9HuXR&#10;gPHJNKdgQU5hB+ZyK23zHztFL6w81c5zQp6m6P9TMfB3PtPWFCczVQtB9N4U2rp2HOA44NMz4y8A&#10;AAD//wMAUEsDBBQABgAIAAAAIQDb6zKVwwAAANoAAAAPAAAAZHJzL2Rvd25yZXYueG1sRI/BasMw&#10;EETvhfyD2EBvtdxCUuNECSWQEnKrm0NyW6StZWqtjKXYTr6+KhR6HGbmDbPeTq4VA/Wh8azgOctB&#10;EGtvGq4VnD73TwWIEJENtp5JwY0CbDezhzWWxo/8QUMVa5EgHEpUYGPsSimDtuQwZL4jTt6X7x3G&#10;JPtamh7HBHetfMnzpXTYcFqw2NHOkv6urk7BXR9v1dheimm4X3N7WZyPy3ev1ON8eluBiDTF//Bf&#10;+2AUvMLvlXQD5OYHAAD//wMAUEsBAi0AFAAGAAgAAAAhANvh9svuAAAAhQEAABMAAAAAAAAAAAAA&#10;AAAAAAAAAFtDb250ZW50X1R5cGVzXS54bWxQSwECLQAUAAYACAAAACEAWvQsW78AAAAVAQAACwAA&#10;AAAAAAAAAAAAAAAfAQAAX3JlbHMvLnJlbHNQSwECLQAUAAYACAAAACEA2+sylcMAAADaAAAADwAA&#10;AAAAAAAAAAAAAAAHAgAAZHJzL2Rvd25yZXYueG1sUEsFBgAAAAADAAMAtwAAAPcCAAAAAA==&#10;" path="m5978852,9525l,9525,9525,,5969327,r9525,9525xe" fillcolor="#010101" stroked="f" strokeweight="0">
                   <v:path arrowok="t" textboxrect="0,0,5979795,10206"/>
                 </v:shape>
@@ -1130,31 +1192,7 @@
         <w:ind w:left="105" w:right="236"/>
       </w:pPr>
       <w:r>
-        <w:t>Our</w:t>
-      </w:r>
-      <w:r>
-        <w:t xml:space="preserve"> </w:t>
-      </w:r>
-      <w:r>
-        <w:t xml:space="preserve">inventory management </w:t>
-      </w:r>
-      <w:r>
-        <w:t>system</w:t>
-      </w:r>
-      <w:r>
-        <w:t xml:space="preserve"> includes three basic operators for</w:t>
-      </w:r>
-      <w:r>
-        <w:t xml:space="preserve"> </w:t>
-      </w:r>
-      <w:r>
-        <w:t xml:space="preserve">small retail </w:t>
-      </w:r>
-      <w:r>
-        <w:t>kitchenware</w:t>
-      </w:r>
-      <w:r>
-        <w:t>: managing inventory, sales and customer relations. The system also includes three basic components:</w:t>
+        <w:t>Our inventory management system includes three basic operators for small retail kitchenware: managing inventory, sales and customer relations. The system also includes three basic components:</w:t>
       </w:r>
     </w:p>
     <w:p>
@@ -1182,8 +1220,32 @@
           <w:bCs/>
           <w:color w:val="auto"/>
         </w:rPr>
-        <w:t xml:space="preserve">. </w:t>
-      </w:r>
+        <w:t>. Graphical User Interface (GUI):</w:t>
+      </w:r>
+      <w:r>
+        <w:rPr>
+          <w:rFonts w:ascii="DejaVu Serif" w:hAnsi="DejaVu Serif"/>
+          <w:b/>
+          <w:bCs/>
+        </w:rPr>
+        <w:t xml:space="preserve"> </w:t>
+      </w:r>
+      <w:r>
+        <w:rPr>
+          <w:color w:val="auto"/>
+        </w:rPr>
+        <w:t>Built using Java Swing for user-friendly interaction.</w:t>
+      </w:r>
+    </w:p>
+    <w:p>
+      <w:pPr>
+        <w:pStyle w:val="Balk3"/>
+        <w:ind w:left="720"/>
+        <w:rPr>
+          <w:rFonts w:ascii="DejaVu Serif" w:hAnsi="DejaVu Serif"/>
+          <w:color w:val="auto"/>
+        </w:rPr>
+      </w:pPr>
       <w:r>
         <w:rPr>
           <w:rFonts w:ascii="DejaVu Serif" w:hAnsi="DejaVu Serif"/>
@@ -1191,21 +1253,14 @@
           <w:bCs/>
           <w:color w:val="auto"/>
         </w:rPr>
-        <w:t>Graphical User Interface (GUI):</w:t>
+        <w:t xml:space="preserve">2.1.2. Database Management: </w:t>
       </w:r>
       <w:r>
         <w:rPr>
           <w:rFonts w:ascii="DejaVu Serif" w:hAnsi="DejaVu Serif"/>
-          <w:b/>
-          <w:bCs/>
-        </w:rPr>
-        <w:t xml:space="preserve"> </w:t>
-      </w:r>
-      <w:r>
-        <w:rPr>
           <w:color w:val="auto"/>
         </w:rPr>
-        <w:t>Built using Java Swing for user-friendly interaction.</w:t>
+        <w:t>SQLite is a relational database, and for reliable data storage.</w:t>
       </w:r>
     </w:p>
     <w:p>
@@ -1224,7 +1279,14 @@
           <w:bCs/>
           <w:color w:val="auto"/>
         </w:rPr>
-        <w:t>2.1.</w:t>
+        <w:t>2.1.3</w:t>
+      </w:r>
+      <w:r>
+        <w:rPr>
+          <w:rFonts w:ascii="DejaVu Serif" w:hAnsi="DejaVu Serif"/>
+          <w:color w:val="auto"/>
+        </w:rPr>
+        <w:t xml:space="preserve">. </w:t>
       </w:r>
       <w:r>
         <w:rPr>
@@ -1233,81 +1295,14 @@
           <w:bCs/>
           <w:color w:val="auto"/>
         </w:rPr>
-        <w:t>2.</w:t>
-      </w:r>
-      <w:r>
-        <w:rPr>
-          <w:rFonts w:ascii="DejaVu Serif" w:hAnsi="DejaVu Serif"/>
-          <w:b/>
-          <w:bCs/>
-          <w:color w:val="auto"/>
-        </w:rPr>
-        <w:t xml:space="preserve"> Database Management:</w:t>
-      </w:r>
-      <w:r>
-        <w:rPr>
-          <w:rFonts w:ascii="DejaVu Serif" w:hAnsi="DejaVu Serif"/>
-          <w:b/>
-          <w:bCs/>
-          <w:color w:val="auto"/>
-        </w:rPr>
-        <w:t xml:space="preserve"> </w:t>
+        <w:t>Business Logic Layer:</w:t>
       </w:r>
       <w:r>
         <w:rPr>
           <w:rFonts w:ascii="DejaVu Serif" w:hAnsi="DejaVu Serif"/>
           <w:color w:val="auto"/>
         </w:rPr>
-        <w:t>SQLite is a relational database, and for reliable data storage.</w:t>
-      </w:r>
-    </w:p>
-    <w:p>
-      <w:pPr>
-        <w:pStyle w:val="Balk3"/>
-        <w:ind w:left="720"/>
-        <w:rPr>
-          <w:rFonts w:ascii="DejaVu Serif" w:hAnsi="DejaVu Serif"/>
-          <w:color w:val="auto"/>
-        </w:rPr>
-      </w:pPr>
-      <w:r>
-        <w:rPr>
-          <w:rFonts w:ascii="DejaVu Serif" w:hAnsi="DejaVu Serif"/>
-          <w:b/>
-          <w:bCs/>
-          <w:color w:val="auto"/>
-        </w:rPr>
-        <w:t>2.1.3</w:t>
-      </w:r>
-      <w:r>
-        <w:rPr>
-          <w:rFonts w:ascii="DejaVu Serif" w:hAnsi="DejaVu Serif"/>
-          <w:color w:val="auto"/>
-        </w:rPr>
-        <w:t xml:space="preserve">. </w:t>
-      </w:r>
-      <w:r>
-        <w:rPr>
-          <w:rFonts w:ascii="DejaVu Serif" w:hAnsi="DejaVu Serif"/>
-          <w:b/>
-          <w:bCs/>
-          <w:color w:val="auto"/>
-        </w:rPr>
-        <w:t>Business Logic Layer:</w:t>
-      </w:r>
-      <w:r>
-        <w:rPr>
-          <w:rFonts w:ascii="DejaVu Serif" w:hAnsi="DejaVu Serif"/>
-          <w:color w:val="auto"/>
-        </w:rPr>
-        <w:t xml:space="preserve"> Patients at the minimum gateway of standard functionalities, including CRUD functionalities, inventory control and sales control.</w:t>
-      </w:r>
-      <w:r>
-        <w:rPr>
-          <w:rFonts w:ascii="DejaVu Serif" w:hAnsi="DejaVu Serif"/>
-          <w:color w:val="auto"/>
-        </w:rPr>
-        <w:t xml:space="preserve"> </w:t>
+        <w:t xml:space="preserve"> Patients at the minimum gateway of standard functionalities, including CRUD functionalities, inventory control and sales control. </w:t>
       </w:r>
     </w:p>
     <w:p/>
@@ -1339,7 +1334,15 @@
         <w:ind w:left="105"/>
       </w:pPr>
       <w:r>
-        <w:t>The class diagram depicts the main classes representing the system functionalites i.e.</w:t>
+        <w:t xml:space="preserve">The class diagram depicts the main classes representing the system </w:t>
+      </w:r>
+      <w:proofErr w:type="spellStart"/>
+      <w:r>
+        <w:t>functionalites</w:t>
+      </w:r>
+      <w:proofErr w:type="spellEnd"/>
+      <w:r>
+        <w:t xml:space="preserve"> i.e.</w:t>
       </w:r>
     </w:p>
     <w:p>
@@ -1411,12 +1414,21 @@
         <w:pStyle w:val="GvdeMetni"/>
         <w:ind w:left="105"/>
       </w:pPr>
+      <w:proofErr w:type="spellStart"/>
       <w:r>
         <w:rPr>
           <w:b/>
           <w:bCs/>
         </w:rPr>
-        <w:t>ListOfItems:</w:t>
+        <w:t>ListOfItems</w:t>
+      </w:r>
+      <w:proofErr w:type="spellEnd"/>
+      <w:r>
+        <w:rPr>
+          <w:b/>
+          <w:bCs/>
+        </w:rPr>
+        <w:t>:</w:t>
       </w:r>
       <w:r>
         <w:t xml:space="preserve"> Tracks the products and quantities associated with each invoice.</w:t>
@@ -1468,7 +1480,15 @@
         </w:numPr>
       </w:pPr>
       <w:r>
-        <w:t>The invoice is linked to ListOfItems (list of purchased goods or products) and number of items purchased.</w:t>
+        <w:t xml:space="preserve">The invoice is linked to </w:t>
+      </w:r>
+      <w:proofErr w:type="spellStart"/>
+      <w:r>
+        <w:t>ListOfItems</w:t>
+      </w:r>
+      <w:proofErr w:type="spellEnd"/>
+      <w:r>
+        <w:t xml:space="preserve"> (list of purchased goods or products) and number of items purchased.</w:t>
       </w:r>
     </w:p>
     <w:p>
@@ -1513,13 +1533,23 @@
         <w:ind w:left="105"/>
       </w:pPr>
       <w:r>
-        <w:t xml:space="preserve">The database schema is </w:t>
-      </w:r>
-      <w:r>
-        <w:t>organized</w:t>
-      </w:r>
-      <w:r>
-        <w:t xml:space="preserve"> in a way that it allows to stage, and thus correctly associate, data for materials in stock, customers and sales. Following is a schema description for the corresponding diagram.</w:t>
+        <w:t xml:space="preserve">The database </w:t>
+      </w:r>
+      <w:proofErr w:type="gramStart"/>
+      <w:r>
+        <w:t>schema</w:t>
+      </w:r>
+      <w:proofErr w:type="gramEnd"/>
+      <w:r>
+        <w:t xml:space="preserve"> is organized in a way that it allows to stage, and thus correctly associate, data for materials in stock, customers and sales. </w:t>
+      </w:r>
+      <w:proofErr w:type="gramStart"/>
+      <w:r>
+        <w:t>Following</w:t>
+      </w:r>
+      <w:proofErr w:type="gramEnd"/>
+      <w:r>
+        <w:t xml:space="preserve"> is a schema description for the corresponding diagram.</w:t>
       </w:r>
     </w:p>
     <w:p>
@@ -1542,6 +1572,7 @@
         </w:rPr>
         <w:t xml:space="preserve">2.3.1 </w:t>
       </w:r>
+      <w:proofErr w:type="spellStart"/>
       <w:r>
         <w:rPr>
           <w:rFonts w:ascii="DejaVu Serif" w:hAnsi="DejaVu Serif"/>
@@ -1549,7 +1580,17 @@
           <w:bCs/>
           <w:color w:val="auto"/>
         </w:rPr>
-        <w:t xml:space="preserve">CustomerTable: </w:t>
+        <w:t>CustomerTable</w:t>
+      </w:r>
+      <w:proofErr w:type="spellEnd"/>
+      <w:r>
+        <w:rPr>
+          <w:rFonts w:ascii="DejaVu Serif" w:hAnsi="DejaVu Serif"/>
+          <w:b/>
+          <w:bCs/>
+          <w:color w:val="auto"/>
+        </w:rPr>
+        <w:t xml:space="preserve">: </w:t>
       </w:r>
     </w:p>
     <w:p>
@@ -1579,12 +1620,21 @@
           <w:numId w:val="6"/>
         </w:numPr>
       </w:pPr>
+      <w:proofErr w:type="spellStart"/>
       <w:r>
         <w:rPr>
           <w:b/>
           <w:bCs/>
         </w:rPr>
-        <w:t>CustomerName (text):</w:t>
+        <w:t>CustomerName</w:t>
+      </w:r>
+      <w:proofErr w:type="spellEnd"/>
+      <w:r>
+        <w:rPr>
+          <w:b/>
+          <w:bCs/>
+        </w:rPr>
+        <w:t xml:space="preserve"> (text):</w:t>
       </w:r>
       <w:r>
         <w:t xml:space="preserve"> Name of the customer.</w:t>
@@ -1598,12 +1648,21 @@
           <w:numId w:val="6"/>
         </w:numPr>
       </w:pPr>
+      <w:proofErr w:type="spellStart"/>
       <w:r>
         <w:rPr>
           <w:b/>
           <w:bCs/>
         </w:rPr>
-        <w:t>CustomerAddress (text):</w:t>
+        <w:t>CustomerAddress</w:t>
+      </w:r>
+      <w:proofErr w:type="spellEnd"/>
+      <w:r>
+        <w:rPr>
+          <w:b/>
+          <w:bCs/>
+        </w:rPr>
+        <w:t xml:space="preserve"> (text):</w:t>
       </w:r>
       <w:r>
         <w:t xml:space="preserve"> Address of the customer.</w:t>
@@ -1617,12 +1676,21 @@
           <w:numId w:val="6"/>
         </w:numPr>
       </w:pPr>
+      <w:proofErr w:type="spellStart"/>
       <w:r>
         <w:rPr>
           <w:b/>
           <w:bCs/>
         </w:rPr>
-        <w:t>CustomerCity (text):</w:t>
+        <w:t>CustomerCity</w:t>
+      </w:r>
+      <w:proofErr w:type="spellEnd"/>
+      <w:r>
+        <w:rPr>
+          <w:b/>
+          <w:bCs/>
+        </w:rPr>
+        <w:t xml:space="preserve"> (text):</w:t>
       </w:r>
       <w:r>
         <w:t xml:space="preserve"> City where the customer resides.</w:t>
@@ -1636,12 +1704,21 @@
           <w:numId w:val="6"/>
         </w:numPr>
       </w:pPr>
+      <w:proofErr w:type="spellStart"/>
       <w:r>
         <w:rPr>
           <w:b/>
           <w:bCs/>
         </w:rPr>
-        <w:t>CustomerCounty (text):</w:t>
+        <w:t>CustomerCounty</w:t>
+      </w:r>
+      <w:proofErr w:type="spellEnd"/>
+      <w:r>
+        <w:rPr>
+          <w:b/>
+          <w:bCs/>
+        </w:rPr>
+        <w:t xml:space="preserve"> (text):</w:t>
       </w:r>
       <w:r>
         <w:t xml:space="preserve"> County of the customer.</w:t>
@@ -1668,6 +1745,7 @@
         <w:lastRenderedPageBreak/>
         <w:t xml:space="preserve">2.3.2 </w:t>
       </w:r>
+      <w:proofErr w:type="spellStart"/>
       <w:r>
         <w:rPr>
           <w:rFonts w:ascii="DejaVu Serif" w:hAnsi="DejaVu Serif"/>
@@ -1675,7 +1753,17 @@
           <w:bCs/>
           <w:color w:val="auto"/>
         </w:rPr>
-        <w:t>CategoryTable:</w:t>
+        <w:t>CategoryTable</w:t>
+      </w:r>
+      <w:proofErr w:type="spellEnd"/>
+      <w:r>
+        <w:rPr>
+          <w:rFonts w:ascii="DejaVu Serif" w:hAnsi="DejaVu Serif"/>
+          <w:b/>
+          <w:bCs/>
+          <w:color w:val="auto"/>
+        </w:rPr>
+        <w:t>:</w:t>
       </w:r>
     </w:p>
     <w:p>
@@ -1686,12 +1774,21 @@
           <w:numId w:val="7"/>
         </w:numPr>
       </w:pPr>
+      <w:proofErr w:type="spellStart"/>
       <w:r>
         <w:rPr>
           <w:b/>
           <w:bCs/>
         </w:rPr>
-        <w:t>CategoryID (integer, primary key):</w:t>
+        <w:t>CategoryID</w:t>
+      </w:r>
+      <w:proofErr w:type="spellEnd"/>
+      <w:r>
+        <w:rPr>
+          <w:b/>
+          <w:bCs/>
+        </w:rPr>
+        <w:t xml:space="preserve"> (integer, primary key):</w:t>
       </w:r>
       <w:r>
         <w:t xml:space="preserve"> Unique identifier for each category.</w:t>
@@ -1705,12 +1802,21 @@
           <w:numId w:val="7"/>
         </w:numPr>
       </w:pPr>
+      <w:proofErr w:type="spellStart"/>
       <w:r>
         <w:rPr>
           <w:b/>
           <w:bCs/>
         </w:rPr>
-        <w:t>CategoryName (text):</w:t>
+        <w:t>CategoryName</w:t>
+      </w:r>
+      <w:proofErr w:type="spellEnd"/>
+      <w:r>
+        <w:rPr>
+          <w:b/>
+          <w:bCs/>
+        </w:rPr>
+        <w:t xml:space="preserve"> (text):</w:t>
       </w:r>
       <w:r>
         <w:t xml:space="preserve"> Name of the product category.</w:t>
@@ -1741,6 +1847,7 @@
         </w:rPr>
         <w:t xml:space="preserve">2.3.3 </w:t>
       </w:r>
+      <w:proofErr w:type="spellStart"/>
       <w:r>
         <w:rPr>
           <w:rFonts w:ascii="DejaVu Serif" w:hAnsi="DejaVu Serif"/>
@@ -1748,7 +1855,17 @@
           <w:bCs/>
           <w:color w:val="auto"/>
         </w:rPr>
-        <w:t>ProductTable:</w:t>
+        <w:t>ProductTable</w:t>
+      </w:r>
+      <w:proofErr w:type="spellEnd"/>
+      <w:r>
+        <w:rPr>
+          <w:rFonts w:ascii="DejaVu Serif" w:hAnsi="DejaVu Serif"/>
+          <w:b/>
+          <w:bCs/>
+          <w:color w:val="auto"/>
+        </w:rPr>
+        <w:t>:</w:t>
       </w:r>
     </w:p>
     <w:p>
@@ -1759,12 +1876,21 @@
           <w:numId w:val="8"/>
         </w:numPr>
       </w:pPr>
+      <w:proofErr w:type="spellStart"/>
       <w:r>
         <w:rPr>
           <w:b/>
           <w:bCs/>
         </w:rPr>
-        <w:t>ProductCode (text, primary key):</w:t>
+        <w:t>ProductCode</w:t>
+      </w:r>
+      <w:proofErr w:type="spellEnd"/>
+      <w:r>
+        <w:rPr>
+          <w:b/>
+          <w:bCs/>
+        </w:rPr>
+        <w:t xml:space="preserve"> (text, primary key):</w:t>
       </w:r>
       <w:r>
         <w:t xml:space="preserve"> Unique code for each product.</w:t>
@@ -1778,12 +1904,23 @@
           <w:numId w:val="8"/>
         </w:numPr>
       </w:pPr>
+      <w:proofErr w:type="spellStart"/>
+      <w:proofErr w:type="gramStart"/>
       <w:r>
         <w:rPr>
           <w:b/>
           <w:bCs/>
         </w:rPr>
-        <w:t>ProductDescription (text):</w:t>
+        <w:t>ProductDescription</w:t>
+      </w:r>
+      <w:proofErr w:type="spellEnd"/>
+      <w:proofErr w:type="gramEnd"/>
+      <w:r>
+        <w:rPr>
+          <w:b/>
+          <w:bCs/>
+        </w:rPr>
+        <w:t xml:space="preserve"> (text):</w:t>
       </w:r>
       <w:r>
         <w:t xml:space="preserve"> Description of the product.</w:t>
@@ -1797,12 +1934,21 @@
           <w:numId w:val="8"/>
         </w:numPr>
       </w:pPr>
+      <w:proofErr w:type="spellStart"/>
       <w:r>
         <w:rPr>
           <w:b/>
           <w:bCs/>
         </w:rPr>
-        <w:t>CategoryName (text, foreign key):</w:t>
+        <w:t>CategoryName</w:t>
+      </w:r>
+      <w:proofErr w:type="spellEnd"/>
+      <w:r>
+        <w:rPr>
+          <w:b/>
+          <w:bCs/>
+        </w:rPr>
+        <w:t xml:space="preserve"> (text, foreign key):</w:t>
       </w:r>
       <w:r>
         <w:t xml:space="preserve"> Links the product to its category.</w:t>
@@ -1816,12 +1962,21 @@
           <w:numId w:val="8"/>
         </w:numPr>
       </w:pPr>
+      <w:proofErr w:type="spellStart"/>
       <w:r>
         <w:rPr>
           <w:b/>
           <w:bCs/>
         </w:rPr>
-        <w:t>ProductPrice (decimal):</w:t>
+        <w:t>ProductPrice</w:t>
+      </w:r>
+      <w:proofErr w:type="spellEnd"/>
+      <w:r>
+        <w:rPr>
+          <w:b/>
+          <w:bCs/>
+        </w:rPr>
+        <w:t xml:space="preserve"> (decimal):</w:t>
       </w:r>
       <w:r>
         <w:t xml:space="preserve"> Price of the product.</w:t>
@@ -1853,6 +2008,7 @@
         </w:rPr>
         <w:t xml:space="preserve">2.3.4 </w:t>
       </w:r>
+      <w:proofErr w:type="spellStart"/>
       <w:r>
         <w:rPr>
           <w:rFonts w:ascii="DejaVu Serif" w:hAnsi="DejaVu Serif"/>
@@ -1860,83 +2016,93 @@
           <w:bCs/>
           <w:color w:val="auto"/>
         </w:rPr>
-        <w:t>InvoiceTable:</w:t>
-      </w:r>
-    </w:p>
-    <w:p>
-      <w:pPr>
-        <w:pStyle w:val="GvdeMetni"/>
-        <w:ind w:left="720"/>
-      </w:pPr>
-      <w:r>
-        <w:rPr>
-          <w:b/>
-          <w:bCs/>
-        </w:rPr>
-        <w:t>InvoiceID (integer, primary key):</w:t>
-      </w:r>
-      <w:r>
-        <w:t xml:space="preserve"> Unique identifier for each invoice.</w:t>
-      </w:r>
-    </w:p>
-    <w:p>
-      <w:pPr>
-        <w:pStyle w:val="GvdeMetni"/>
-        <w:ind w:left="720"/>
-      </w:pPr>
-      <w:r>
-        <w:rPr>
-          <w:b/>
-          <w:bCs/>
-        </w:rPr>
-        <w:t>CustomerID (integer, foreign key):</w:t>
-      </w:r>
-      <w:r>
-        <w:t xml:space="preserve"> Links the invoice to the customer.</w:t>
-      </w:r>
-    </w:p>
-    <w:p>
-      <w:pPr>
-        <w:pStyle w:val="GvdeMetni"/>
-        <w:ind w:left="720"/>
-      </w:pPr>
-      <w:r>
-        <w:rPr>
-          <w:b/>
-          <w:bCs/>
-        </w:rPr>
-        <w:t>Payment (decimal):</w:t>
-      </w:r>
-      <w:r>
-        <w:t xml:space="preserve"> Total payment amount for the invoice.</w:t>
-      </w:r>
-    </w:p>
-    <w:p>
-      <w:pPr>
-        <w:pStyle w:val="GvdeMetni"/>
-        <w:ind w:left="720"/>
-      </w:pPr>
-    </w:p>
-    <w:p>
-      <w:pPr>
-        <w:pStyle w:val="Balk3"/>
-        <w:ind w:firstLine="720"/>
+        <w:t>InvoiceTable</w:t>
+      </w:r>
+      <w:proofErr w:type="spellEnd"/>
+      <w:r>
         <w:rPr>
           <w:rFonts w:ascii="DejaVu Serif" w:hAnsi="DejaVu Serif"/>
           <w:b/>
           <w:bCs/>
           <w:color w:val="auto"/>
         </w:rPr>
-      </w:pPr>
-      <w:r>
+        <w:t>:</w:t>
+      </w:r>
+    </w:p>
+    <w:p>
+      <w:pPr>
+        <w:pStyle w:val="GvdeMetni"/>
+        <w:ind w:left="720"/>
+      </w:pPr>
+      <w:proofErr w:type="spellStart"/>
+      <w:r>
+        <w:rPr>
+          <w:b/>
+          <w:bCs/>
+        </w:rPr>
+        <w:t>InvoiceID</w:t>
+      </w:r>
+      <w:proofErr w:type="spellEnd"/>
+      <w:r>
+        <w:rPr>
+          <w:b/>
+          <w:bCs/>
+        </w:rPr>
+        <w:t xml:space="preserve"> (integer, primary key):</w:t>
+      </w:r>
+      <w:r>
+        <w:t xml:space="preserve"> Unique identifier for each invoice.</w:t>
+      </w:r>
+    </w:p>
+    <w:p>
+      <w:pPr>
+        <w:pStyle w:val="GvdeMetni"/>
+        <w:ind w:left="720"/>
+      </w:pPr>
+      <w:r>
+        <w:rPr>
+          <w:b/>
+          <w:bCs/>
+        </w:rPr>
+        <w:t>CustomerID (integer, foreign key):</w:t>
+      </w:r>
+      <w:r>
+        <w:t xml:space="preserve"> Links the invoice to the customer.</w:t>
+      </w:r>
+    </w:p>
+    <w:p>
+      <w:pPr>
+        <w:pStyle w:val="GvdeMetni"/>
+        <w:ind w:left="720"/>
+      </w:pPr>
+      <w:r>
+        <w:rPr>
+          <w:b/>
+          <w:bCs/>
+        </w:rPr>
+        <w:t>Payment (decimal):</w:t>
+      </w:r>
+      <w:r>
+        <w:t xml:space="preserve"> Total payment amount for the invoice.</w:t>
+      </w:r>
+    </w:p>
+    <w:p>
+      <w:pPr>
+        <w:pStyle w:val="GvdeMetni"/>
+        <w:ind w:left="720"/>
+      </w:pPr>
+    </w:p>
+    <w:p>
+      <w:pPr>
+        <w:pStyle w:val="Balk3"/>
+        <w:ind w:firstLine="720"/>
         <w:rPr>
           <w:rFonts w:ascii="DejaVu Serif" w:hAnsi="DejaVu Serif"/>
           <w:b/>
           <w:bCs/>
           <w:color w:val="auto"/>
         </w:rPr>
-        <w:t xml:space="preserve">2.3.5 </w:t>
-      </w:r>
+      </w:pPr>
       <w:r>
         <w:rPr>
           <w:rFonts w:ascii="DejaVu Serif" w:hAnsi="DejaVu Serif"/>
@@ -1944,7 +2110,27 @@
           <w:bCs/>
           <w:color w:val="auto"/>
         </w:rPr>
-        <w:t xml:space="preserve">ListOfItemsTable: </w:t>
+        <w:t xml:space="preserve">2.3.5 </w:t>
+      </w:r>
+      <w:proofErr w:type="spellStart"/>
+      <w:r>
+        <w:rPr>
+          <w:rFonts w:ascii="DejaVu Serif" w:hAnsi="DejaVu Serif"/>
+          <w:b/>
+          <w:bCs/>
+          <w:color w:val="auto"/>
+        </w:rPr>
+        <w:t>ListOfItemsTable</w:t>
+      </w:r>
+      <w:proofErr w:type="spellEnd"/>
+      <w:r>
+        <w:rPr>
+          <w:rFonts w:ascii="DejaVu Serif" w:hAnsi="DejaVu Serif"/>
+          <w:b/>
+          <w:bCs/>
+          <w:color w:val="auto"/>
+        </w:rPr>
+        <w:t xml:space="preserve">: </w:t>
       </w:r>
     </w:p>
     <w:p>
@@ -1955,8 +2141,13 @@
           <w:numId w:val="9"/>
         </w:numPr>
       </w:pPr>
-      <w:r>
-        <w:t>InvoiceID (integer, foreign key): Links the item list to an invoice.</w:t>
+      <w:proofErr w:type="spellStart"/>
+      <w:r>
+        <w:t>InvoiceID</w:t>
+      </w:r>
+      <w:proofErr w:type="spellEnd"/>
+      <w:r>
+        <w:t xml:space="preserve"> (integer, foreign key): Links the item list to an invoice.</w:t>
       </w:r>
     </w:p>
     <w:p>
@@ -1967,8 +2158,13 @@
           <w:numId w:val="9"/>
         </w:numPr>
       </w:pPr>
-      <w:r>
-        <w:t>ProductCode (text, foreign key): Links the item to a product.</w:t>
+      <w:proofErr w:type="spellStart"/>
+      <w:r>
+        <w:t>ProductCode</w:t>
+      </w:r>
+      <w:proofErr w:type="spellEnd"/>
+      <w:r>
+        <w:t xml:space="preserve"> (text, foreign key): Links the item to a product.</w:t>
       </w:r>
     </w:p>
     <w:p>
@@ -1980,7 +2176,15 @@
         </w:numPr>
       </w:pPr>
       <w:r>
-        <w:t>Quantity (integer): Quantity of the product in the invoice.</w:t>
+        <w:t xml:space="preserve">Quantity (integer): Quantity of the product </w:t>
+      </w:r>
+      <w:proofErr w:type="gramStart"/>
+      <w:r>
+        <w:t>in</w:t>
+      </w:r>
+      <w:proofErr w:type="gramEnd"/>
+      <w:r>
+        <w:t xml:space="preserve"> the invoice.</w:t>
       </w:r>
       <w:r>
         <w:tab/>
@@ -2001,7 +2205,15 @@
         <w:ind w:left="105"/>
       </w:pPr>
       <w:r>
-        <w:t>Attached Diagram: The database schema is the same as the drawing presented and it describes both the object and relational aspects of the database model, such as the use of foreign key constraints. Every table is built so as to obtain the highest data retrieval speed, as well as so as to implement the business logic tier in an appropriate manner.</w:t>
+        <w:t xml:space="preserve">Attached Diagram: The database schema is the same as the drawing presented and it describes both the object and relational aspects of the database model, such as the use of foreign key constraints. Every table is built </w:t>
+      </w:r>
+      <w:proofErr w:type="gramStart"/>
+      <w:r>
+        <w:t>so as to</w:t>
+      </w:r>
+      <w:proofErr w:type="gramEnd"/>
+      <w:r>
+        <w:t xml:space="preserve"> obtain the highest data retrieval speed, as well as so as to implement the business logic tier in an appropriate manner.</w:t>
       </w:r>
     </w:p>
     <w:p>
@@ -2344,7 +2556,7 @@
           </mc:Choice>
           <mc:Fallback>
             <w:pict>
-              <v:group w14:anchorId="14A51E1C" id="Group 11" o:spid="_x0000_s1026" style="position:absolute;margin-left:62.25pt;margin-top:12pt;width:470.8pt;height:1.5pt;z-index:-251664384;mso-wrap-distance-left:0;mso-wrap-distance-right:0;mso-position-horizontal-relative:page" coordsize="59792,190" o:gfxdata="UEsDBBQABgAIAAAAIQC2gziS/gAAAOEBAAATAAAAW0NvbnRlbnRfVHlwZXNdLnhtbJSRQU7DMBBF&#10;90jcwfIWJU67QAgl6YK0S0CoHGBkTxKLZGx5TGhvj5O2G0SRWNoz/78nu9wcxkFMGNg6quQqL6RA&#10;0s5Y6ir5vt9lD1JwBDIwOMJKHpHlpr69KfdHjyxSmriSfYz+USnWPY7AufNIadK6MEJMx9ApD/oD&#10;OlTrorhX2lFEilmcO2RdNtjC5xDF9pCuTyYBB5bi6bQ4syoJ3g9WQ0ymaiLzg5KdCXlKLjvcW893&#10;SUOqXwnz5DrgnHtJTxOsQfEKIT7DmDSUCaxw7Rqn8787ZsmRM9e2VmPeBN4uqYvTtW7jvijg9N/y&#10;JsXecLq0q+WD6m8AAAD//wMAUEsDBBQABgAIAAAAIQA4/SH/1gAAAJQBAAALAAAAX3JlbHMvLnJl&#10;bHOkkMFqwzAMhu+DvYPRfXGawxijTi+j0GvpHsDYimMaW0Yy2fr2M4PBMnrbUb/Q94l/f/hMi1qR&#10;JVI2sOt6UJgd+ZiDgffL8ekFlFSbvV0oo4EbChzGx4f9GRdb25HMsYhqlCwG5lrLq9biZkxWOiqY&#10;22YiTra2kYMu1l1tQD30/bPm3wwYN0x18gb45AdQl1tp5j/sFB2T0FQ7R0nTNEV3j6o9feQzro1i&#10;OWA14Fm+Q8a1a8+Bvu/d/dMb2JY5uiPbhG/ktn4cqGU/er3pcvwCAAD//wMAUEsDBBQABgAIAAAA&#10;IQC4KL3ixQMAAAYVAAAOAAAAZHJzL2Uyb0RvYy54bWzsmG1vmzAQx99P2neweDlpBZLShqjJtMe+&#10;mbaq6z6Aa8yDBDay3ZB++50PTMjD0qar1k2KIoWnu/Pdn/MPzMW7ZVWSBVe6kGLmhSeBR7hgMilE&#10;NvN+3nx5O/GINlQktJSCz7x7rr1389evLpp6ykcyl2XCFYEgQk+beublxtRT39cs5xXVJ7LmAi6m&#10;UlXUwKHK/ETRBqJXpT8KgjO/kSqplWRcazj7qb3ozTF+mnJmvqep5oaUMw9yM/iv8P/W/vvzCzrN&#10;FK3zgnVp0CdkUdFCwKB9qE/UUHKniq1QVcGU1DI1J0xWvkzTgnGsAaoJg41qLpW8q7GWbNpkdS8T&#10;SLuh05PDsm+LS1X/qK8UKNHUGWiBR7aWZaoqu4UsyRIlu+8l40tDGJyM4vN4dArKMrgWxsGkk5Tl&#10;oPuWF8s/7/Xz3aD+WipNDc2hV/XrP6v/R05rjrLqKdR/pUiRQPIjjwhaQY9edu0AZ1AUtOol0lMN&#10;av1WnzDoNdipURwEKFFfKp2yO20uuUSt6eKrNm1TJrCHLZV0eRkI+F5x+pWnxiNpVUKnvvFJQBoy&#10;Hk/i8zPXzpsO10WWDz3G4zgIRw/73ch6bZycRAHc6y69jaw+SGNkNbCPToOArFyg4MyVRHNXJVsK&#10;t6tgstppul4mzFh3AtOBueuOu7JgHrszXQ6YYE2NHcUqaHdJ0zZrCCqRfObF0SjCGVvJBb+RaGZs&#10;w0JHTyYRNAM0NBpBNMh9ZVaKoTlEWzd0l922xqgYyVq6m+8uu21rFsVn8Xh0jjEfstyZpgvHSql5&#10;m7mtHkvoFYFyhj2nZVkkX4qytCJold1+LBVZUEvM0P7sDQeXNbNSWEEDVFBI69walQJs7XxtJwnu&#10;mfuS29CluOYpzDVkCY7FusFaIAPWQE2HZRgRHaxhCvEP9O1crDfH58CB/r0Tji+F6f2rQkiFmgyq&#10;s7u3MrlHjqIAACxL1L9BrvEWucZPIFc3sR21EFTrWIdb4p4Jw/55IrP2sGQTWIiSZh99tlEVAocf&#10;zaowBC4ArHonKPWladUiA1AFj9WonWkrCLW4aOHTXn8MpvYjpWfUAHuOJ277u3Hd9WfiDjwk+8fk&#10;kTstM/897pxucef0IO7Yp100apv4SJ//jj49Lx4PoAfJ0sd8JKqGQz8zg47vPul/8O4TbTEoOohB&#10;O+mztqo9rtjgHfrfXrGtFk0DwKxelhwYNpZiA1tn4bbD15z9JBouFx+y3JmmG/L45tQu8l54xYZf&#10;nuBjGy55uw+D9mve8BiXuKvPl/NfAAAA//8DAFBLAwQUAAYACAAAACEA+um1KeAAAAAKAQAADwAA&#10;AGRycy9kb3ducmV2LnhtbEyPQUvDQBCF74L/YRnBm91NbKPEbEop6qkItkLpbZtMk9DsbMhuk/Tf&#10;Oz3p8b35ePNetpxsKwbsfeNIQzRTIJAKVzZUafjZfTy9gvDBUGlaR6jhih6W+f1dZtLSjfSNwzZU&#10;gkPIp0ZDHUKXSumLGq3xM9ch8e3kemsCy76SZW9GDretjJVKpDUN8YfadLiusThvL1bD52jG1XP0&#10;PmzOp/X1sFt87TcRav34MK3eQAScwh8Mt/pcHXLudHQXKr1oWcfzBaMa4jlvugEqSSIQR3ZeFMg8&#10;k/8n5L8AAAD//wMAUEsBAi0AFAAGAAgAAAAhALaDOJL+AAAA4QEAABMAAAAAAAAAAAAAAAAAAAAA&#10;AFtDb250ZW50X1R5cGVzXS54bWxQSwECLQAUAAYACAAAACEAOP0h/9YAAACUAQAACwAAAAAAAAAA&#10;AAAAAAAvAQAAX3JlbHMvLnJlbHNQSwECLQAUAAYACAAAACEAuCi94sUDAAAGFQAADgAAAAAAAAAA&#10;AAAAAAAuAgAAZHJzL2Uyb0RvYy54bWxQSwECLQAUAAYACAAAACEA+um1KeAAAAAKAQAADwAAAAAA&#10;AAAAAAAAAAAfBgAAZHJzL2Rvd25yZXYueG1sUEsFBgAAAAAEAAQA8wAAACwHAAAAAA==&#10;" o:allowincell="f">
+              <v:group w14:anchorId="0E9E32E2" id="Group 11" o:spid="_x0000_s1026" style="position:absolute;margin-left:62.25pt;margin-top:12pt;width:470.8pt;height:1.5pt;z-index:-251664384;mso-wrap-distance-left:0;mso-wrap-distance-right:0;mso-position-horizontal-relative:page" coordsize="59792,190" o:gfxdata="UEsDBBQABgAIAAAAIQC2gziS/gAAAOEBAAATAAAAW0NvbnRlbnRfVHlwZXNdLnhtbJSRQU7DMBBF&#10;90jcwfIWJU67QAgl6YK0S0CoHGBkTxKLZGx5TGhvj5O2G0SRWNoz/78nu9wcxkFMGNg6quQqL6RA&#10;0s5Y6ir5vt9lD1JwBDIwOMJKHpHlpr69KfdHjyxSmriSfYz+USnWPY7AufNIadK6MEJMx9ApD/oD&#10;OlTrorhX2lFEilmcO2RdNtjC5xDF9pCuTyYBB5bi6bQ4syoJ3g9WQ0ymaiLzg5KdCXlKLjvcW893&#10;SUOqXwnz5DrgnHtJTxOsQfEKIT7DmDSUCaxw7Rqn8787ZsmRM9e2VmPeBN4uqYvTtW7jvijg9N/y&#10;JsXecLq0q+WD6m8AAAD//wMAUEsDBBQABgAIAAAAIQA4/SH/1gAAAJQBAAALAAAAX3JlbHMvLnJl&#10;bHOkkMFqwzAMhu+DvYPRfXGawxijTi+j0GvpHsDYimMaW0Yy2fr2M4PBMnrbUb/Q94l/f/hMi1qR&#10;JVI2sOt6UJgd+ZiDgffL8ekFlFSbvV0oo4EbChzGx4f9GRdb25HMsYhqlCwG5lrLq9biZkxWOiqY&#10;22YiTra2kYMu1l1tQD30/bPm3wwYN0x18gb45AdQl1tp5j/sFB2T0FQ7R0nTNEV3j6o9feQzro1i&#10;OWA14Fm+Q8a1a8+Bvu/d/dMb2JY5uiPbhG/ktn4cqGU/er3pcvwCAAD//wMAUEsDBBQABgAIAAAA&#10;IQC4KL3ixQMAAAYVAAAOAAAAZHJzL2Uyb0RvYy54bWzsmG1vmzAQx99P2neweDlpBZLShqjJtMe+&#10;mbaq6z6Aa8yDBDay3ZB++50PTMjD0qar1k2KIoWnu/Pdn/MPzMW7ZVWSBVe6kGLmhSeBR7hgMilE&#10;NvN+3nx5O/GINlQktJSCz7x7rr1389evLpp6ykcyl2XCFYEgQk+beublxtRT39cs5xXVJ7LmAi6m&#10;UlXUwKHK/ETRBqJXpT8KgjO/kSqplWRcazj7qb3ozTF+mnJmvqep5oaUMw9yM/iv8P/W/vvzCzrN&#10;FK3zgnVp0CdkUdFCwKB9qE/UUHKniq1QVcGU1DI1J0xWvkzTgnGsAaoJg41qLpW8q7GWbNpkdS8T&#10;SLuh05PDsm+LS1X/qK8UKNHUGWiBR7aWZaoqu4UsyRIlu+8l40tDGJyM4vN4dArKMrgWxsGkk5Tl&#10;oPuWF8s/7/Xz3aD+WipNDc2hV/XrP6v/R05rjrLqKdR/pUiRQPIjjwhaQY9edu0AZ1AUtOol0lMN&#10;av1WnzDoNdipURwEKFFfKp2yO20uuUSt6eKrNm1TJrCHLZV0eRkI+F5x+pWnxiNpVUKnvvFJQBoy&#10;Hk/i8zPXzpsO10WWDz3G4zgIRw/73ch6bZycRAHc6y69jaw+SGNkNbCPToOArFyg4MyVRHNXJVsK&#10;t6tgstppul4mzFh3AtOBueuOu7JgHrszXQ6YYE2NHcUqaHdJ0zZrCCqRfObF0SjCGVvJBb+RaGZs&#10;w0JHTyYRNAM0NBpBNMh9ZVaKoTlEWzd0l922xqgYyVq6m+8uu21rFsVn8Xh0jjEfstyZpgvHSql5&#10;m7mtHkvoFYFyhj2nZVkkX4qytCJold1+LBVZUEvM0P7sDQeXNbNSWEEDVFBI69walQJs7XxtJwnu&#10;mfuS29CluOYpzDVkCY7FusFaIAPWQE2HZRgRHaxhCvEP9O1crDfH58CB/r0Tji+F6f2rQkiFmgyq&#10;s7u3MrlHjqIAACxL1L9BrvEWucZPIFc3sR21EFTrWIdb4p4Jw/55IrP2sGQTWIiSZh99tlEVAocf&#10;zaowBC4ArHonKPWladUiA1AFj9WonWkrCLW4aOHTXn8MpvYjpWfUAHuOJ277u3Hd9WfiDjwk+8fk&#10;kTstM/897pxucef0IO7Yp100apv4SJ//jj49Lx4PoAfJ0sd8JKqGQz8zg47vPul/8O4TbTEoOohB&#10;O+mztqo9rtjgHfrfXrGtFk0DwKxelhwYNpZiA1tn4bbD15z9JBouFx+y3JmmG/L45tQu8l54xYZf&#10;nuBjGy55uw+D9mve8BiXuKvPl/NfAAAA//8DAFBLAwQUAAYACAAAACEA+um1KeAAAAAKAQAADwAA&#10;AGRycy9kb3ducmV2LnhtbEyPQUvDQBCF74L/YRnBm91NbKPEbEop6qkItkLpbZtMk9DsbMhuk/Tf&#10;Oz3p8b35ePNetpxsKwbsfeNIQzRTIJAKVzZUafjZfTy9gvDBUGlaR6jhih6W+f1dZtLSjfSNwzZU&#10;gkPIp0ZDHUKXSumLGq3xM9ch8e3kemsCy76SZW9GDretjJVKpDUN8YfadLiusThvL1bD52jG1XP0&#10;PmzOp/X1sFt87TcRav34MK3eQAScwh8Mt/pcHXLudHQXKr1oWcfzBaMa4jlvugEqSSIQR3ZeFMg8&#10;k/8n5L8AAAD//wMAUEsBAi0AFAAGAAgAAAAhALaDOJL+AAAA4QEAABMAAAAAAAAAAAAAAAAAAAAA&#10;AFtDb250ZW50X1R5cGVzXS54bWxQSwECLQAUAAYACAAAACEAOP0h/9YAAACUAQAACwAAAAAAAAAA&#10;AAAAAAAvAQAAX3JlbHMvLnJlbHNQSwECLQAUAAYACAAAACEAuCi94sUDAAAGFQAADgAAAAAAAAAA&#10;AAAAAAAuAgAAZHJzL2Uyb0RvYy54bWxQSwECLQAUAAYACAAAACEA+um1KeAAAAAKAQAADwAAAAAA&#10;AAAAAAAAAAAfBgAAZHJzL2Rvd25yZXYueG1sUEsFBgAAAAAEAAQA8wAAACwHAAAAAA==&#10;" o:allowincell="f">
                 <v:shape id="Graphic 12" o:spid="_x0000_s1027" style="position:absolute;top:100;width:59792;height:90;visibility:visible;mso-wrap-style:square;v-text-anchor:top" coordsize="5979160,9525" o:gfxdata="UEsDBBQABgAIAAAAIQDb4fbL7gAAAIUBAAATAAAAW0NvbnRlbnRfVHlwZXNdLnhtbHyQz07DMAyH&#10;70i8Q+QralM4IITa7kDhCAiNB7ASt43WOlEcyvb2pNu4IODoPz9/n1xv9vOkForiPDdwXVagiI23&#10;jocG3rdPxR0oScgWJ8/UwIEENu3lRb09BBKV0ywNjCmFe63FjDSjlD4Q50nv44wpl3HQAc0OB9I3&#10;VXWrjedEnIq03oC27qjHjympx31un0wiTQLq4bS4shrAECZnMGVTvbD9QSnOhDInjzsyuiBXWQP0&#10;r4R18jfgnHvJr4nOknrFmJ5xzhraRtHWf3Kkpfz/yGo5S+H73hkquyhdjr3R8m2lj09svwAAAP//&#10;AwBQSwMEFAAGAAgAAAAhAFr0LFu/AAAAFQEAAAsAAABfcmVscy8ucmVsc2zPwWrDMAwG4Ptg72B0&#10;X5TuUMaI01uh19I+gLGVxCy2jGSy9e1nemrHjpL4P0nD4SetZiPRyNnCruvBUPYcYp4tXC/Htw8w&#10;Wl0ObuVMFm6kcBhfX4Yzra62kC6xqGlKVgtLreUTUf1CyWnHhXKbTCzJ1VbKjMX5LzcTvvf9HuXR&#10;gPHJNKdgQU5hB+ZyK23zHztFL6w81c5zQp6m6P9TMfB3PtPWFCczVQtB9N4U2rp2HOA44NMz4y8A&#10;AAD//wMAUEsDBBQABgAIAAAAIQBG4HHfwAAAANsAAAAPAAAAZHJzL2Rvd25yZXYueG1sRE9Ni8Iw&#10;EL0L+x/CLOxNUwVFukYRYRfxZvVgb0Mz2xSbSWliW/31G0HwNo/3OavNYGvRUesrxwqmkwQEceF0&#10;xaWC8+lnvAThA7LG2jEpuJOHzfpjtMJUu56P1GWhFDGEfYoKTAhNKqUvDFn0E9cQR+7PtRZDhG0p&#10;dYt9DLe1nCXJQlqsODYYbGhnqLhmN6vgURzuWV/ny6F73BKTzy+Hxa9T6utz2H6DCDSEt/jl3us4&#10;fwbPX+IBcv0PAAD//wMAUEsBAi0AFAAGAAgAAAAhANvh9svuAAAAhQEAABMAAAAAAAAAAAAAAAAA&#10;AAAAAFtDb250ZW50X1R5cGVzXS54bWxQSwECLQAUAAYACAAAACEAWvQsW78AAAAVAQAACwAAAAAA&#10;AAAAAAAAAAAfAQAAX3JlbHMvLnJlbHNQSwECLQAUAAYACAAAACEARuBx38AAAADbAAAADwAAAAAA&#10;AAAAAAAAAAAHAgAAZHJzL2Rvd25yZXYueG1sUEsFBgAAAAADAAMAtwAAAPQCAAAAAA==&#10;" path="m5978852,9525l,9525,9525,,5969327,r9525,9525xe" fillcolor="#010101" stroked="f" strokeweight="0">
                   <v:path arrowok="t" textboxrect="0,0,5979795,10206"/>
                 </v:shape>
@@ -2458,194 +2670,303 @@
     <w:p>
       <w:pPr>
         <w:pStyle w:val="GvdeMetni"/>
-        <w:ind w:left="105"/>
-      </w:pPr>
-      <w:r>
-        <w:t>[List</w:t>
-      </w:r>
-      <w:r>
-        <w:rPr>
-          <w:spacing w:val="-3"/>
-        </w:rPr>
-        <w:t xml:space="preserve"> </w:t>
-      </w:r>
-      <w:r>
-        <w:t>the</w:t>
-      </w:r>
-      <w:r>
-        <w:rPr>
-          <w:spacing w:val="-2"/>
-        </w:rPr>
-        <w:t xml:space="preserve"> </w:t>
-      </w:r>
-      <w:r>
-        <w:t>main</w:t>
-      </w:r>
-      <w:r>
-        <w:rPr>
-          <w:spacing w:val="-2"/>
-        </w:rPr>
-        <w:t xml:space="preserve"> </w:t>
-      </w:r>
-      <w:r>
-        <w:t>features</w:t>
-      </w:r>
-      <w:r>
-        <w:rPr>
-          <w:spacing w:val="-3"/>
-        </w:rPr>
-        <w:t xml:space="preserve"> </w:t>
-      </w:r>
-      <w:r>
-        <w:t>implemented</w:t>
-      </w:r>
-      <w:r>
-        <w:rPr>
-          <w:spacing w:val="-2"/>
-        </w:rPr>
-        <w:t xml:space="preserve"> </w:t>
-      </w:r>
-      <w:r>
-        <w:t>in</w:t>
-      </w:r>
-      <w:r>
-        <w:rPr>
-          <w:spacing w:val="-2"/>
-        </w:rPr>
-        <w:t xml:space="preserve"> </w:t>
-      </w:r>
-      <w:r>
-        <w:t>your</w:t>
-      </w:r>
-      <w:r>
-        <w:rPr>
-          <w:spacing w:val="-2"/>
-        </w:rPr>
-        <w:t xml:space="preserve"> </w:t>
-      </w:r>
-      <w:r>
-        <w:t>application,</w:t>
-      </w:r>
-      <w:r>
-        <w:rPr>
-          <w:spacing w:val="-2"/>
-        </w:rPr>
-        <w:t xml:space="preserve"> </w:t>
-      </w:r>
-      <w:r>
-        <w:t>e.g.:</w:t>
-      </w:r>
-      <w:r>
-        <w:rPr>
-          <w:spacing w:val="-2"/>
-        </w:rPr>
-        <w:t xml:space="preserve"> </w:t>
-      </w:r>
-      <w:r>
-        <w:t>-</w:t>
-      </w:r>
-      <w:r>
-        <w:rPr>
-          <w:spacing w:val="-2"/>
-        </w:rPr>
-        <w:t xml:space="preserve"> Adding,</w:t>
-      </w:r>
-    </w:p>
-    <w:p>
-      <w:pPr>
-        <w:pStyle w:val="GvdeMetni"/>
         <w:spacing w:before="0"/>
         <w:ind w:left="105"/>
       </w:pPr>
       <w:r>
-        <w:t>updating,</w:t>
-      </w:r>
-      <w:r>
-        <w:rPr>
-          <w:spacing w:val="-4"/>
-        </w:rPr>
-        <w:t xml:space="preserve"> </w:t>
-      </w:r>
-      <w:r>
-        <w:t>and</w:t>
-      </w:r>
-      <w:r>
-        <w:rPr>
-          <w:spacing w:val="-4"/>
-        </w:rPr>
-        <w:t xml:space="preserve"> </w:t>
-      </w:r>
-      <w:r>
-        <w:t>deleting</w:t>
-      </w:r>
-      <w:r>
-        <w:rPr>
-          <w:spacing w:val="-4"/>
-        </w:rPr>
-        <w:t xml:space="preserve"> </w:t>
-      </w:r>
-      <w:r>
-        <w:t>inventory</w:t>
-      </w:r>
-      <w:r>
-        <w:rPr>
-          <w:spacing w:val="-4"/>
-        </w:rPr>
-        <w:t xml:space="preserve"> </w:t>
-      </w:r>
-      <w:r>
-        <w:t>items.</w:t>
-      </w:r>
-      <w:r>
-        <w:rPr>
-          <w:spacing w:val="-4"/>
-        </w:rPr>
-        <w:t xml:space="preserve"> </w:t>
-      </w:r>
-      <w:r>
-        <w:t>-</w:t>
-      </w:r>
-      <w:r>
-        <w:rPr>
-          <w:spacing w:val="-4"/>
-        </w:rPr>
-        <w:t xml:space="preserve"> </w:t>
-      </w:r>
-      <w:r>
-        <w:t>Importing</w:t>
-      </w:r>
-      <w:r>
-        <w:rPr>
-          <w:spacing w:val="-4"/>
-        </w:rPr>
-        <w:t xml:space="preserve"> </w:t>
-      </w:r>
-      <w:r>
-        <w:t>and</w:t>
-      </w:r>
-      <w:r>
-        <w:rPr>
-          <w:spacing w:val="-4"/>
-        </w:rPr>
-        <w:t xml:space="preserve"> </w:t>
-      </w:r>
-      <w:r>
-        <w:t>exporting</w:t>
-      </w:r>
-      <w:r>
-        <w:rPr>
-          <w:spacing w:val="-4"/>
-        </w:rPr>
-        <w:t xml:space="preserve"> </w:t>
-      </w:r>
-      <w:r>
-        <w:t>inventory data. - Managing supplier and sales information.]</w:t>
-      </w:r>
+        <w:t xml:space="preserve">Our application has 3 pages and 9 panels. </w:t>
+      </w:r>
+      <w:r>
+        <w:t>Due to this we able to use these features (you can see screenshots from 4.1):</w:t>
+      </w:r>
+    </w:p>
+    <w:p>
+      <w:pPr>
+        <w:pStyle w:val="GvdeMetni"/>
+        <w:numPr>
+          <w:ilvl w:val="0"/>
+          <w:numId w:val="10"/>
+        </w:numPr>
+        <w:spacing w:before="0"/>
+        <w:rPr>
+          <w:b/>
+          <w:bCs/>
+        </w:rPr>
+      </w:pPr>
+      <w:r>
+        <w:rPr>
+          <w:b/>
+          <w:bCs/>
+        </w:rPr>
+        <w:t>Login, Logout and Sing Up Operations</w:t>
+      </w:r>
+      <w:r>
+        <w:rPr>
+          <w:b/>
+          <w:bCs/>
+        </w:rPr>
+        <w:t xml:space="preserve"> </w:t>
+      </w:r>
+      <w:r>
+        <w:t>through</w:t>
+      </w:r>
+      <w:r>
+        <w:t xml:space="preserve"> LoginPage.java and RegisterPage.java</w:t>
+      </w:r>
+    </w:p>
+    <w:p>
+      <w:pPr>
+        <w:pStyle w:val="GvdeMetni"/>
+        <w:numPr>
+          <w:ilvl w:val="0"/>
+          <w:numId w:val="10"/>
+        </w:numPr>
+        <w:spacing w:before="0"/>
+      </w:pPr>
+      <w:r>
+        <w:t>All CRUD and listing operations. (Category, Customer, Order and Product) through</w:t>
+      </w:r>
+      <w:r>
+        <w:t xml:space="preserve"> </w:t>
+      </w:r>
+      <w:r>
+        <w:rPr>
+          <w:b/>
+          <w:bCs/>
+        </w:rPr>
+        <w:t>xxx</w:t>
+      </w:r>
+      <w:r>
+        <w:t xml:space="preserve">AddPanel.java and </w:t>
+      </w:r>
+      <w:r>
+        <w:rPr>
+          <w:b/>
+          <w:bCs/>
+        </w:rPr>
+        <w:t>xxx</w:t>
+      </w:r>
+      <w:r>
+        <w:t>ListPanel.java)</w:t>
+      </w:r>
+    </w:p>
+    <w:p>
+      <w:pPr>
+        <w:pStyle w:val="GvdeMetni"/>
+        <w:numPr>
+          <w:ilvl w:val="0"/>
+          <w:numId w:val="10"/>
+        </w:numPr>
+        <w:spacing w:before="0"/>
+      </w:pPr>
+      <w:r>
+        <w:t xml:space="preserve">Some statistical data, through </w:t>
+      </w:r>
+      <w:r>
+        <w:rPr>
+          <w:b/>
+          <w:bCs/>
+        </w:rPr>
+        <w:t>DashboardPanel.java</w:t>
+      </w:r>
+    </w:p>
+    <w:p>
+      <w:pPr>
+        <w:pStyle w:val="GvdeMetni"/>
+        <w:spacing w:before="0"/>
+        <w:ind w:left="465"/>
+        <w:rPr>
+          <w:b/>
+          <w:bCs/>
+        </w:rPr>
+      </w:pPr>
+    </w:p>
+    <w:p>
+      <w:pPr>
+        <w:pStyle w:val="GvdeMetni"/>
+        <w:spacing w:before="0"/>
+        <w:ind w:left="465"/>
+        <w:rPr>
+          <w:b/>
+          <w:bCs/>
+        </w:rPr>
+      </w:pPr>
+      <w:r>
+        <w:rPr>
+          <w:b/>
+          <w:bCs/>
+        </w:rPr>
+        <w:t>Core Features</w:t>
+      </w:r>
+    </w:p>
+    <w:p>
+      <w:pPr>
+        <w:pStyle w:val="GvdeMetni"/>
+        <w:spacing w:before="0"/>
+        <w:ind w:firstLine="720"/>
+        <w:rPr>
+          <w:b/>
+          <w:bCs/>
+        </w:rPr>
+      </w:pPr>
+      <w:r>
+        <w:rPr>
+          <w:b/>
+          <w:bCs/>
+        </w:rPr>
+        <w:t>Inventory Management:</w:t>
+      </w:r>
+    </w:p>
+    <w:p>
+      <w:pPr>
+        <w:pStyle w:val="GvdeMetni"/>
+        <w:numPr>
+          <w:ilvl w:val="0"/>
+          <w:numId w:val="11"/>
+        </w:numPr>
+        <w:spacing w:before="0"/>
+      </w:pPr>
+      <w:r>
+        <w:t xml:space="preserve">Adding, updating, and deleting products, categories, and </w:t>
+      </w:r>
+      <w:r>
+        <w:t>customers</w:t>
+      </w:r>
+      <w:r>
+        <w:t>.</w:t>
+      </w:r>
+    </w:p>
+    <w:p>
+      <w:pPr>
+        <w:pStyle w:val="GvdeMetni"/>
+        <w:spacing w:before="0"/>
+        <w:ind w:firstLine="720"/>
+      </w:pPr>
+      <w:r>
+        <w:rPr>
+          <w:b/>
+          <w:bCs/>
+        </w:rPr>
+        <w:t>Sales Management:</w:t>
+      </w:r>
+    </w:p>
+    <w:p>
+      <w:pPr>
+        <w:pStyle w:val="GvdeMetni"/>
+        <w:numPr>
+          <w:ilvl w:val="0"/>
+          <w:numId w:val="11"/>
+        </w:numPr>
+        <w:spacing w:before="0"/>
+      </w:pPr>
+      <w:r>
+        <w:t xml:space="preserve">Generating invoices and tracking customer </w:t>
+      </w:r>
+      <w:r>
+        <w:t>orders</w:t>
+      </w:r>
+      <w:r>
+        <w:t>.</w:t>
+      </w:r>
+    </w:p>
+    <w:p>
+      <w:pPr>
+        <w:pStyle w:val="GvdeMetni"/>
+        <w:numPr>
+          <w:ilvl w:val="0"/>
+          <w:numId w:val="11"/>
+        </w:numPr>
+        <w:spacing w:before="0"/>
+      </w:pPr>
+      <w:r>
+        <w:t>Processing payments and handling returns.</w:t>
+      </w:r>
+    </w:p>
+    <w:p>
+      <w:pPr>
+        <w:pStyle w:val="GvdeMetni"/>
+        <w:spacing w:before="0"/>
+        <w:ind w:firstLine="720"/>
+        <w:rPr>
+          <w:b/>
+          <w:bCs/>
+        </w:rPr>
+      </w:pPr>
+      <w:r>
+        <w:rPr>
+          <w:b/>
+          <w:bCs/>
+        </w:rPr>
+        <w:t>Customer Management:</w:t>
+      </w:r>
+    </w:p>
+    <w:p>
+      <w:pPr>
+        <w:pStyle w:val="GvdeMetni"/>
+        <w:numPr>
+          <w:ilvl w:val="0"/>
+          <w:numId w:val="13"/>
+        </w:numPr>
+        <w:spacing w:before="0"/>
+      </w:pPr>
+      <w:r>
+        <w:t>Storing customer details for personalized service and future reference.</w:t>
+      </w:r>
+    </w:p>
+    <w:p>
+      <w:pPr>
+        <w:pStyle w:val="GvdeMetni"/>
+        <w:spacing w:before="0"/>
+        <w:ind w:left="720"/>
+        <w:rPr>
+          <w:b/>
+          <w:bCs/>
+        </w:rPr>
+      </w:pPr>
     </w:p>
     <w:p>
       <w:pPr>
         <w:pStyle w:val="GvdeMetni"/>
         <w:spacing w:before="2"/>
+        <w:ind w:left="720"/>
+        <w:rPr>
+          <w:b/>
+          <w:bCs/>
+        </w:rPr>
+      </w:pPr>
+      <w:r>
+        <w:rPr>
+          <w:b/>
+          <w:bCs/>
+        </w:rPr>
+        <w:t>Data Import/Export:</w:t>
+      </w:r>
+      <w:r>
+        <w:rPr>
+          <w:b/>
+          <w:bCs/>
+        </w:rPr>
+        <w:t xml:space="preserve"> (not ready)</w:t>
+      </w:r>
+    </w:p>
+    <w:p>
+      <w:pPr>
+        <w:pStyle w:val="GvdeMetni"/>
+        <w:numPr>
+          <w:ilvl w:val="0"/>
+          <w:numId w:val="13"/>
+        </w:numPr>
+        <w:spacing w:before="2"/>
+      </w:pPr>
+      <w:r>
+        <w:t>CSV file support for bulk data import and export.</w:t>
+      </w:r>
+    </w:p>
+    <w:p>
+      <w:pPr>
+        <w:pStyle w:val="GvdeMetni"/>
+        <w:spacing w:before="2"/>
+        <w:ind w:left="2520"/>
       </w:pPr>
     </w:p>
     <w:p>
@@ -2676,97 +2997,45 @@
         <w:ind w:left="105" w:right="236"/>
       </w:pPr>
       <w:r>
-        <w:t>[Describe</w:t>
-      </w:r>
-      <w:r>
-        <w:rPr>
-          <w:spacing w:val="-4"/>
-        </w:rPr>
-        <w:t xml:space="preserve"> </w:t>
-      </w:r>
-      <w:r>
-        <w:t>the</w:t>
-      </w:r>
-      <w:r>
-        <w:rPr>
-          <w:spacing w:val="-4"/>
-        </w:rPr>
-        <w:t xml:space="preserve"> </w:t>
-      </w:r>
-      <w:r>
-        <w:t>customizations</w:t>
-      </w:r>
-      <w:r>
-        <w:rPr>
-          <w:spacing w:val="-5"/>
-        </w:rPr>
-        <w:t xml:space="preserve"> </w:t>
-      </w:r>
-      <w:r>
-        <w:t>made</w:t>
-      </w:r>
-      <w:r>
-        <w:rPr>
-          <w:spacing w:val="-4"/>
-        </w:rPr>
-        <w:t xml:space="preserve"> </w:t>
+        <w:t>The system has been tailored to the specific needs of a kitchenware retail environment:</w:t>
+      </w:r>
+    </w:p>
+    <w:p>
+      <w:pPr>
+        <w:pStyle w:val="GvdeMetni"/>
+        <w:numPr>
+          <w:ilvl w:val="0"/>
+          <w:numId w:val="13"/>
+        </w:numPr>
+        <w:ind w:right="236"/>
+      </w:pPr>
+      <w:r>
+        <w:t xml:space="preserve">Categories can be customized </w:t>
       </w:r>
       <w:r>
         <w:t>for</w:t>
       </w:r>
       <w:r>
-        <w:rPr>
-          <w:spacing w:val="-4"/>
-        </w:rPr>
-        <w:t xml:space="preserve"> </w:t>
-      </w:r>
-      <w:r>
-        <w:t>your</w:t>
-      </w:r>
-      <w:r>
-        <w:rPr>
-          <w:spacing w:val="-4"/>
-        </w:rPr>
-        <w:t xml:space="preserve"> </w:t>
-      </w:r>
-      <w:r>
-        <w:t>chosen</w:t>
-      </w:r>
-      <w:r>
-        <w:rPr>
-          <w:spacing w:val="-4"/>
-        </w:rPr>
-        <w:t xml:space="preserve"> </w:t>
-      </w:r>
-      <w:r>
-        <w:t>store</w:t>
-      </w:r>
-      <w:r>
-        <w:rPr>
-          <w:spacing w:val="-4"/>
-        </w:rPr>
-        <w:t xml:space="preserve"> </w:t>
-      </w:r>
-      <w:r>
-        <w:t>type</w:t>
-      </w:r>
-      <w:r>
-        <w:rPr>
-          <w:spacing w:val="-4"/>
-        </w:rPr>
-        <w:t xml:space="preserve"> </w:t>
-      </w:r>
-      <w:r>
-        <w:t>and</w:t>
-      </w:r>
-      <w:r>
-        <w:rPr>
-          <w:spacing w:val="-4"/>
-        </w:rPr>
-        <w:t xml:space="preserve"> </w:t>
-      </w:r>
-      <w:r>
-        <w:t>their impact on design.]</w:t>
+        <w:t xml:space="preserve"> </w:t>
+      </w:r>
+      <w:r>
+        <w:t>kitchenware</w:t>
+      </w:r>
+      <w:r>
+        <w:t>.</w:t>
+      </w:r>
+    </w:p>
+    <w:p>
+      <w:pPr>
+        <w:pStyle w:val="GvdeMetni"/>
+        <w:numPr>
+          <w:ilvl w:val="0"/>
+          <w:numId w:val="13"/>
+        </w:numPr>
+        <w:ind w:right="236"/>
+      </w:pPr>
+      <w:r>
+        <w:t>GUI elements are customized with icons and color schemes that align with a kitchenware store’s branding.</w:t>
       </w:r>
     </w:p>
     <w:p>
@@ -3056,7 +3325,7 @@
           </mc:Choice>
           <mc:Fallback>
             <w:pict>
-              <v:group w14:anchorId="7F8D866B" id="Group 16" o:spid="_x0000_s1026" style="position:absolute;margin-left:62.25pt;margin-top:12pt;width:470.8pt;height:1.5pt;z-index:-251662336;mso-wrap-distance-left:0;mso-wrap-distance-right:0;mso-position-horizontal-relative:page" coordsize="59792,190" o:gfxdata="UEsDBBQABgAIAAAAIQC2gziS/gAAAOEBAAATAAAAW0NvbnRlbnRfVHlwZXNdLnhtbJSRQU7DMBBF&#10;90jcwfIWJU67QAgl6YK0S0CoHGBkTxKLZGx5TGhvj5O2G0SRWNoz/78nu9wcxkFMGNg6quQqL6RA&#10;0s5Y6ir5vt9lD1JwBDIwOMJKHpHlpr69KfdHjyxSmriSfYz+USnWPY7AufNIadK6MEJMx9ApD/oD&#10;OlTrorhX2lFEilmcO2RdNtjC5xDF9pCuTyYBB5bi6bQ4syoJ3g9WQ0ymaiLzg5KdCXlKLjvcW893&#10;SUOqXwnz5DrgnHtJTxOsQfEKIT7DmDSUCaxw7Rqn8787ZsmRM9e2VmPeBN4uqYvTtW7jvijg9N/y&#10;JsXecLq0q+WD6m8AAAD//wMAUEsDBBQABgAIAAAAIQA4/SH/1gAAAJQBAAALAAAAX3JlbHMvLnJl&#10;bHOkkMFqwzAMhu+DvYPRfXGawxijTi+j0GvpHsDYimMaW0Yy2fr2M4PBMnrbUb/Q94l/f/hMi1qR&#10;JVI2sOt6UJgd+ZiDgffL8ekFlFSbvV0oo4EbChzGx4f9GRdb25HMsYhqlCwG5lrLq9biZkxWOiqY&#10;22YiTra2kYMu1l1tQD30/bPm3wwYN0x18gb45AdQl1tp5j/sFB2T0FQ7R0nTNEV3j6o9feQzro1i&#10;OWA14Fm+Q8a1a8+Bvu/d/dMb2JY5uiPbhG/ktn4cqGU/er3pcvwCAAD//wMAUEsDBBQABgAIAAAA&#10;IQAaCXYQ0AMAAAYVAAAOAAAAZHJzL2Uyb0RvYy54bWzsmF9P2zAQwN8n7TtYeZw0krQEmoqCtjF4&#10;mTYE7AMYx/kjJXZkm6Z8+50vcZoWKIWhwaSqUpPYd+e7y/lnO0cni6okc650IcXMC/cCj3DBZFKI&#10;bOb9vj77PPGINlQktJSCz7w7rr2T448fjpp6ykcyl2XCFQEjQk+beublxtRT39cs5xXVe7LmAjpT&#10;qSpq4FFlfqJoA9ar0h8FwYHfSJXUSjKuNbSetp3eMdpPU87MrzTV3JBy5oFvBv8V/t/Yf//4iE4z&#10;Reu8YJ0b9AVeVLQQMGhv6pQaSm5Vcc9UVTAltUzNHpOVL9O0YBxjgGjCYC2acyVva4wlmzZZ3acJ&#10;UruWpxebZT/n56q+qi8UZKKpM8gFPtlYFqmq7BW8JAtM2V2fMr4whEFjFB/Go33ILIO+MA4mXUpZ&#10;Dnm/p8Xy7xv1fDeov+JKU0Nx6GX8+u/iv8ppzTGtegrxXyhSJOD8oUcEraBGz7tygBZMCkr1KdJT&#10;Ddl6ND9h0OfgwRzFQYAp6kOlU3arzTmXmGs6/6FNW5QJ3GFJJZ1fBgx+UZz+4KnxSFqVUKmffBKQ&#10;hozHk/jwwJXzusJlkeVDjfE4DsLR03rXsl4ZJydRAO+6c2/Nq6/SGFkN5KP9ICBLFQg4cyHR3EXJ&#10;FsLdKpisdpquhgkz1jWgOzB33XMXFsxj19L5gA7W1NhRbAbtLWnaYg0hSySfeXE0inDGVnLOryWK&#10;GVuwUNGTSTTyCBQ0CoE18H0pVoqhOFhbFXTd7lqjVbRkJd3Ld93u2opF8UE8HkElbiH5oJvOHCul&#10;5q3nNnoMoc8IhDOsOS3LIjkrytImQavs5lupyJxaYob2Z184qKyIlcImNMAMCmmVW6FSgKydr+0k&#10;wTtzV3JruhSXPIW5hizBsVg3WAtkwBpk02EZRkQFK5iC/WfqdipWm+M68Ez9XgnHl8L0+lUhpMKc&#10;DKKztzcyuUOOYgIAWJao/4JcsMaukWvyAnJ1E9tRC0G1inV4JW5NGNbPC5m1gSXrwEKUNJvocx9V&#10;IXB4a1aFIXABYNUrQahvTasWGYAqWFajdqYtIdTiooVP278NpjbDp2fUAHuOJ+762Liu/5W4A4tk&#10;v0zuuNMy8/1xJ77HnfhZ3LGrXTRqi3hHn/+OPj0vtgfQk2TpbW6JquHQr8yg3d4nff97H0uP1b0P&#10;tMBSaDdecLbb9tS2Rp+VU+3uxAZ76Pd9YlsemgaAWW6WHBjWjmIDWSfhrsNtzmYSDY+LT0k+6KYb&#10;crdzag95b3xiwy9P8LENj7zdh0H7NW/4jEfc5efL4z8AAAD//wMAUEsDBBQABgAIAAAAIQD66bUp&#10;4AAAAAoBAAAPAAAAZHJzL2Rvd25yZXYueG1sTI9BS8NAEIXvgv9hGcGb3U1so8RsSinqqQi2Qult&#10;m0yT0OxsyG6T9N87Penxvfl48162nGwrBux940hDNFMgkApXNlRp+Nl9PL2C8MFQaVpHqOGKHpb5&#10;/V1m0tKN9I3DNlSCQ8inRkMdQpdK6YsarfEz1yHx7eR6awLLvpJlb0YOt62MlUqkNQ3xh9p0uK6x&#10;OG8vVsPnaMbVc/Q+bM6n9fWwW3ztNxFq/fgwrd5ABJzCHwy3+lwdcu50dBcqvWhZx/MFoxriOW+6&#10;ASpJIhBHdl4UyDyT/yfkvwAAAP//AwBQSwECLQAUAAYACAAAACEAtoM4kv4AAADhAQAAEwAAAAAA&#10;AAAAAAAAAAAAAAAAW0NvbnRlbnRfVHlwZXNdLnhtbFBLAQItABQABgAIAAAAIQA4/SH/1gAAAJQB&#10;AAALAAAAAAAAAAAAAAAAAC8BAABfcmVscy8ucmVsc1BLAQItABQABgAIAAAAIQAaCXYQ0AMAAAYV&#10;AAAOAAAAAAAAAAAAAAAAAC4CAABkcnMvZTJvRG9jLnhtbFBLAQItABQABgAIAAAAIQD66bUp4AAA&#10;AAoBAAAPAAAAAAAAAAAAAAAAACoGAABkcnMvZG93bnJldi54bWxQSwUGAAAAAAQABADzAAAANwcA&#10;AAAA&#10;" o:allowincell="f">
+              <v:group w14:anchorId="01C9C579" id="Group 16" o:spid="_x0000_s1026" style="position:absolute;margin-left:62.25pt;margin-top:12pt;width:470.8pt;height:1.5pt;z-index:-251662336;mso-wrap-distance-left:0;mso-wrap-distance-right:0;mso-position-horizontal-relative:page" coordsize="59792,190" o:gfxdata="UEsDBBQABgAIAAAAIQC2gziS/gAAAOEBAAATAAAAW0NvbnRlbnRfVHlwZXNdLnhtbJSRQU7DMBBF&#10;90jcwfIWJU67QAgl6YK0S0CoHGBkTxKLZGx5TGhvj5O2G0SRWNoz/78nu9wcxkFMGNg6quQqL6RA&#10;0s5Y6ir5vt9lD1JwBDIwOMJKHpHlpr69KfdHjyxSmriSfYz+USnWPY7AufNIadK6MEJMx9ApD/oD&#10;OlTrorhX2lFEilmcO2RdNtjC5xDF9pCuTyYBB5bi6bQ4syoJ3g9WQ0ymaiLzg5KdCXlKLjvcW893&#10;SUOqXwnz5DrgnHtJTxOsQfEKIT7DmDSUCaxw7Rqn8787ZsmRM9e2VmPeBN4uqYvTtW7jvijg9N/y&#10;JsXecLq0q+WD6m8AAAD//wMAUEsDBBQABgAIAAAAIQA4/SH/1gAAAJQBAAALAAAAX3JlbHMvLnJl&#10;bHOkkMFqwzAMhu+DvYPRfXGawxijTi+j0GvpHsDYimMaW0Yy2fr2M4PBMnrbUb/Q94l/f/hMi1qR&#10;JVI2sOt6UJgd+ZiDgffL8ekFlFSbvV0oo4EbChzGx4f9GRdb25HMsYhqlCwG5lrLq9biZkxWOiqY&#10;22YiTra2kYMu1l1tQD30/bPm3wwYN0x18gb45AdQl1tp5j/sFB2T0FQ7R0nTNEV3j6o9feQzro1i&#10;OWA14Fm+Q8a1a8+Bvu/d/dMb2JY5uiPbhG/ktn4cqGU/er3pcvwCAAD//wMAUEsDBBQABgAIAAAA&#10;IQAaCXYQ0AMAAAYVAAAOAAAAZHJzL2Uyb0RvYy54bWzsmF9P2zAQwN8n7TtYeZw0krQEmoqCtjF4&#10;mTYE7AMYx/kjJXZkm6Z8+50vcZoWKIWhwaSqUpPYd+e7y/lnO0cni6okc650IcXMC/cCj3DBZFKI&#10;bOb9vj77PPGINlQktJSCz7w7rr2T448fjpp6ykcyl2XCFQEjQk+beublxtRT39cs5xXVe7LmAjpT&#10;qSpq4FFlfqJoA9ar0h8FwYHfSJXUSjKuNbSetp3eMdpPU87MrzTV3JBy5oFvBv8V/t/Yf//4iE4z&#10;Reu8YJ0b9AVeVLQQMGhv6pQaSm5Vcc9UVTAltUzNHpOVL9O0YBxjgGjCYC2acyVva4wlmzZZ3acJ&#10;UruWpxebZT/n56q+qi8UZKKpM8gFPtlYFqmq7BW8JAtM2V2fMr4whEFjFB/Go33ILIO+MA4mXUpZ&#10;Dnm/p8Xy7xv1fDeov+JKU0Nx6GX8+u/iv8ppzTGtegrxXyhSJOD8oUcEraBGz7tygBZMCkr1KdJT&#10;Ddl6ND9h0OfgwRzFQYAp6kOlU3arzTmXmGs6/6FNW5QJ3GFJJZ1fBgx+UZz+4KnxSFqVUKmffBKQ&#10;hozHk/jwwJXzusJlkeVDjfE4DsLR03rXsl4ZJydRAO+6c2/Nq6/SGFkN5KP9ICBLFQg4cyHR3EXJ&#10;FsLdKpisdpquhgkz1jWgOzB33XMXFsxj19L5gA7W1NhRbAbtLWnaYg0hSySfeXE0inDGVnLOryWK&#10;GVuwUNGTSTTyCBQ0CoE18H0pVoqhOFhbFXTd7lqjVbRkJd3Ld93u2opF8UE8HkElbiH5oJvOHCul&#10;5q3nNnoMoc8IhDOsOS3LIjkrytImQavs5lupyJxaYob2Z184qKyIlcImNMAMCmmVW6FSgKydr+0k&#10;wTtzV3JruhSXPIW5hizBsVg3WAtkwBpk02EZRkQFK5iC/WfqdipWm+M68Ez9XgnHl8L0+lUhpMKc&#10;DKKztzcyuUOOYgIAWJao/4JcsMaukWvyAnJ1E9tRC0G1inV4JW5NGNbPC5m1gSXrwEKUNJvocx9V&#10;IXB4a1aFIXABYNUrQahvTasWGYAqWFajdqYtIdTiooVP278NpjbDp2fUAHuOJ+762Liu/5W4A4tk&#10;v0zuuNMy8/1xJ77HnfhZ3LGrXTRqi3hHn/+OPj0vtgfQk2TpbW6JquHQr8yg3d4nff97H0uP1b0P&#10;tMBSaDdecLbb9tS2Rp+VU+3uxAZ76Pd9YlsemgaAWW6WHBjWjmIDWSfhrsNtzmYSDY+LT0k+6KYb&#10;crdzag95b3xiwy9P8LENj7zdh0H7NW/4jEfc5efL4z8AAAD//wMAUEsDBBQABgAIAAAAIQD66bUp&#10;4AAAAAoBAAAPAAAAZHJzL2Rvd25yZXYueG1sTI9BS8NAEIXvgv9hGcGb3U1so8RsSinqqQi2Qult&#10;m0yT0OxsyG6T9N87Penxvfl48162nGwrBux940hDNFMgkApXNlRp+Nl9PL2C8MFQaVpHqOGKHpb5&#10;/V1m0tKN9I3DNlSCQ8inRkMdQpdK6YsarfEz1yHx7eR6awLLvpJlb0YOt62MlUqkNQ3xh9p0uK6x&#10;OG8vVsPnaMbVc/Q+bM6n9fWwW3ztNxFq/fgwrd5ABJzCHwy3+lwdcu50dBcqvWhZx/MFoxriOW+6&#10;ASpJIhBHdl4UyDyT/yfkvwAAAP//AwBQSwECLQAUAAYACAAAACEAtoM4kv4AAADhAQAAEwAAAAAA&#10;AAAAAAAAAAAAAAAAW0NvbnRlbnRfVHlwZXNdLnhtbFBLAQItABQABgAIAAAAIQA4/SH/1gAAAJQB&#10;AAALAAAAAAAAAAAAAAAAAC8BAABfcmVscy8ucmVsc1BLAQItABQABgAIAAAAIQAaCXYQ0AMAAAYV&#10;AAAOAAAAAAAAAAAAAAAAAC4CAABkcnMvZTJvRG9jLnhtbFBLAQItABQABgAIAAAAIQD66bUp4AAA&#10;AAoBAAAPAAAAAAAAAAAAAAAAACoGAABkcnMvZG93bnJldi54bWxQSwUGAAAAAAQABADzAAAANwcA&#10;AAAA&#10;" o:allowincell="f">
                 <v:shape id="Graphic 17" o:spid="_x0000_s1027" style="position:absolute;top:100;width:59792;height:90;visibility:visible;mso-wrap-style:square;v-text-anchor:top" coordsize="5979160,9525" o:gfxdata="UEsDBBQABgAIAAAAIQDb4fbL7gAAAIUBAAATAAAAW0NvbnRlbnRfVHlwZXNdLnhtbHyQz07DMAyH&#10;70i8Q+QralM4IITa7kDhCAiNB7ASt43WOlEcyvb2pNu4IODoPz9/n1xv9vOkForiPDdwXVagiI23&#10;jocG3rdPxR0oScgWJ8/UwIEENu3lRb09BBKV0ywNjCmFe63FjDSjlD4Q50nv44wpl3HQAc0OB9I3&#10;VXWrjedEnIq03oC27qjHjympx31un0wiTQLq4bS4shrAECZnMGVTvbD9QSnOhDInjzsyuiBXWQP0&#10;r4R18jfgnHvJr4nOknrFmJ5xzhraRtHWf3Kkpfz/yGo5S+H73hkquyhdjr3R8m2lj09svwAAAP//&#10;AwBQSwMEFAAGAAgAAAAhAFr0LFu/AAAAFQEAAAsAAABfcmVscy8ucmVsc2zPwWrDMAwG4Ptg72B0&#10;X5TuUMaI01uh19I+gLGVxCy2jGSy9e1nemrHjpL4P0nD4SetZiPRyNnCruvBUPYcYp4tXC/Htw8w&#10;Wl0ObuVMFm6kcBhfX4Yzra62kC6xqGlKVgtLreUTUf1CyWnHhXKbTCzJ1VbKjMX5LzcTvvf9HuXR&#10;gPHJNKdgQU5hB+ZyK23zHztFL6w81c5zQp6m6P9TMfB3PtPWFCczVQtB9N4U2rp2HOA44NMz4y8A&#10;AAD//wMAUEsDBBQABgAIAAAAIQBWl9JHwgAAANsAAAAPAAAAZHJzL2Rvd25yZXYueG1sRE9Na8JA&#10;EL0X/A/LCL01mxa0IbpKESzirakHvQ2702xodjZk1yT667uFQm/zeJ+z3k6uFQP1ofGs4DnLQRBr&#10;bxquFZw+908FiBCRDbaeScGNAmw3s4c1lsaP/EFDFWuRQjiUqMDG2JVSBm3JYch8R5y4L987jAn2&#10;tTQ9jinctfIlz5fSYcOpwWJHO0v6u7o6BXd9vFVjeymm4X7N7WVxPi7fvVKP8+ltBSLSFP/Ff+6D&#10;SfNf4feXdIDc/AAAAP//AwBQSwECLQAUAAYACAAAACEA2+H2y+4AAACFAQAAEwAAAAAAAAAAAAAA&#10;AAAAAAAAW0NvbnRlbnRfVHlwZXNdLnhtbFBLAQItABQABgAIAAAAIQBa9CxbvwAAABUBAAALAAAA&#10;AAAAAAAAAAAAAB8BAABfcmVscy8ucmVsc1BLAQItABQABgAIAAAAIQBWl9JHwgAAANsAAAAPAAAA&#10;AAAAAAAAAAAAAAcCAABkcnMvZG93bnJldi54bWxQSwUGAAAAAAMAAwC3AAAA9gIAAAAA&#10;" path="m5978852,9525l,9525,9525,,5969327,r9525,9525xe" fillcolor="#010101" stroked="f" strokeweight="0">
                   <v:path arrowok="t" textboxrect="0,0,5979795,10206"/>
                 </v:shape>
@@ -3148,103 +3417,593 @@
         <w:ind w:left="105" w:right="236"/>
       </w:pPr>
       <w:r>
-        <w:t>[Provide</w:t>
-      </w:r>
-      <w:r>
-        <w:rPr>
-          <w:spacing w:val="-4"/>
-        </w:rPr>
-        <w:t xml:space="preserve"> </w:t>
-      </w:r>
-      <w:r>
-        <w:t>screenshots</w:t>
-      </w:r>
-      <w:r>
-        <w:rPr>
-          <w:spacing w:val="-5"/>
-        </w:rPr>
-        <w:t xml:space="preserve"> </w:t>
-      </w:r>
-      <w:r>
-        <w:t>of</w:t>
-      </w:r>
-      <w:r>
-        <w:rPr>
-          <w:spacing w:val="-4"/>
-        </w:rPr>
-        <w:t xml:space="preserve"> </w:t>
-      </w:r>
-      <w:r>
-        <w:t>your</w:t>
-      </w:r>
-      <w:r>
-        <w:rPr>
-          <w:spacing w:val="-4"/>
-        </w:rPr>
-        <w:t xml:space="preserve"> </w:t>
-      </w:r>
-      <w:r>
-        <w:t>GUI</w:t>
-      </w:r>
-      <w:r>
-        <w:rPr>
-          <w:spacing w:val="-4"/>
-        </w:rPr>
-        <w:t xml:space="preserve"> </w:t>
-      </w:r>
-      <w:r>
-        <w:t>with</w:t>
-      </w:r>
-      <w:r>
-        <w:rPr>
-          <w:spacing w:val="-4"/>
-        </w:rPr>
-        <w:t xml:space="preserve"> </w:t>
-      </w:r>
-      <w:r>
-        <w:t>brief</w:t>
-      </w:r>
-      <w:r>
-        <w:rPr>
-          <w:spacing w:val="-4"/>
-        </w:rPr>
-        <w:t xml:space="preserve"> </w:t>
-      </w:r>
-      <w:r>
-        <w:t>descriptions</w:t>
-      </w:r>
-      <w:r>
-        <w:rPr>
-          <w:spacing w:val="-5"/>
-        </w:rPr>
-        <w:t xml:space="preserve"> </w:t>
-      </w:r>
-      <w:r>
-        <w:t>of</w:t>
-      </w:r>
-      <w:r>
-        <w:rPr>
-          <w:spacing w:val="-4"/>
-        </w:rPr>
-        <w:t xml:space="preserve"> </w:t>
-      </w:r>
-      <w:r>
-        <w:t>the</w:t>
-      </w:r>
-      <w:r>
-        <w:rPr>
-          <w:spacing w:val="-4"/>
-        </w:rPr>
-        <w:t xml:space="preserve"> </w:t>
-      </w:r>
-      <w:r>
-        <w:t>functionality of each screen.]</w:t>
+        <w:t>Some screenshots and their descriptions:</w:t>
+      </w:r>
+    </w:p>
+    <w:p>
+      <w:pPr>
+        <w:pStyle w:val="GvdeMetni"/>
+        <w:ind w:left="105" w:right="236"/>
+      </w:pPr>
+      <w:r>
+        <w:rPr>
+          <w:noProof/>
+        </w:rPr>
+        <w:lastRenderedPageBreak/>
+        <w:drawing>
+          <wp:inline distT="0" distB="0" distL="0" distR="0" wp14:anchorId="3CDCB8B6" wp14:editId="460B8CF2">
+            <wp:extent cx="6112510" cy="3300730"/>
+            <wp:effectExtent l="0" t="0" r="0" b="0"/>
+            <wp:docPr id="1463156702" name="Resim 1" descr="ekran görüntüsü, metin, yazılım, multimedya yazılımı içeren bir resim&#10;&#10;Açıklama otomatik olarak oluşturuldu"/>
+            <wp:cNvGraphicFramePr>
+              <a:graphicFrameLocks xmlns:a="http://schemas.openxmlformats.org/drawingml/2006/main" noChangeAspect="1"/>
+            </wp:cNvGraphicFramePr>
+            <a:graphic xmlns:a="http://schemas.openxmlformats.org/drawingml/2006/main">
+              <a:graphicData uri="http://schemas.openxmlformats.org/drawingml/2006/picture">
+                <pic:pic xmlns:pic="http://schemas.openxmlformats.org/drawingml/2006/picture">
+                  <pic:nvPicPr>
+                    <pic:cNvPr id="1463156702" name="Resim 1" descr="ekran görüntüsü, metin, yazılım, multimedya yazılımı içeren bir resim&#10;&#10;Açıklama otomatik olarak oluşturuldu"/>
+                    <pic:cNvPicPr/>
+                  </pic:nvPicPr>
+                  <pic:blipFill>
+                    <a:blip r:embed="rId6"/>
+                    <a:stretch>
+                      <a:fillRect/>
+                    </a:stretch>
+                  </pic:blipFill>
+                  <pic:spPr>
+                    <a:xfrm>
+                      <a:off x="0" y="0"/>
+                      <a:ext cx="6112510" cy="3300730"/>
+                    </a:xfrm>
+                    <a:prstGeom prst="rect">
+                      <a:avLst/>
+                    </a:prstGeom>
+                  </pic:spPr>
+                </pic:pic>
+              </a:graphicData>
+            </a:graphic>
+          </wp:inline>
+        </w:drawing>
+      </w:r>
+    </w:p>
+    <w:p>
+      <w:pPr>
+        <w:pStyle w:val="GvdeMetni"/>
+        <w:ind w:left="105" w:right="236"/>
+        <w:jc w:val="center"/>
+      </w:pPr>
+      <w:r>
+        <w:t>Login and Registration Pages</w:t>
+      </w:r>
+    </w:p>
+    <w:p>
+      <w:pPr>
+        <w:pStyle w:val="GvdeMetni"/>
+        <w:ind w:left="105" w:right="236"/>
+      </w:pPr>
+      <w:r>
+        <w:rPr>
+          <w:noProof/>
+        </w:rPr>
+        <w:drawing>
+          <wp:inline distT="0" distB="0" distL="0" distR="0" wp14:anchorId="6F59AAAF" wp14:editId="672168DA">
+            <wp:extent cx="6112510" cy="3861435"/>
+            <wp:effectExtent l="0" t="0" r="0" b="0"/>
+            <wp:docPr id="169538696" name="Resim 1" descr="metin, ekran görüntüsü, yazılım, web sitesi içeren bir resim&#10;&#10;Açıklama otomatik olarak oluşturuldu"/>
+            <wp:cNvGraphicFramePr>
+              <a:graphicFrameLocks xmlns:a="http://schemas.openxmlformats.org/drawingml/2006/main" noChangeAspect="1"/>
+            </wp:cNvGraphicFramePr>
+            <a:graphic xmlns:a="http://schemas.openxmlformats.org/drawingml/2006/main">
+              <a:graphicData uri="http://schemas.openxmlformats.org/drawingml/2006/picture">
+                <pic:pic xmlns:pic="http://schemas.openxmlformats.org/drawingml/2006/picture">
+                  <pic:nvPicPr>
+                    <pic:cNvPr id="169538696" name="Resim 1" descr="metin, ekran görüntüsü, yazılım, web sitesi içeren bir resim&#10;&#10;Açıklama otomatik olarak oluşturuldu"/>
+                    <pic:cNvPicPr/>
+                  </pic:nvPicPr>
+                  <pic:blipFill>
+                    <a:blip r:embed="rId7"/>
+                    <a:stretch>
+                      <a:fillRect/>
+                    </a:stretch>
+                  </pic:blipFill>
+                  <pic:spPr>
+                    <a:xfrm>
+                      <a:off x="0" y="0"/>
+                      <a:ext cx="6112510" cy="3861435"/>
+                    </a:xfrm>
+                    <a:prstGeom prst="rect">
+                      <a:avLst/>
+                    </a:prstGeom>
+                  </pic:spPr>
+                </pic:pic>
+              </a:graphicData>
+            </a:graphic>
+          </wp:inline>
+        </w:drawing>
+      </w:r>
+    </w:p>
+    <w:p>
+      <w:pPr>
+        <w:pStyle w:val="GvdeMetni"/>
+        <w:ind w:left="105" w:right="236"/>
+        <w:jc w:val="center"/>
+      </w:pPr>
+      <w:r>
+        <w:t xml:space="preserve">First </w:t>
+      </w:r>
+      <w:r>
+        <w:t>P</w:t>
+      </w:r>
+      <w:r>
+        <w:t xml:space="preserve">anel </w:t>
+      </w:r>
+      <w:r>
+        <w:t>A</w:t>
+      </w:r>
+      <w:r>
+        <w:t xml:space="preserve">fter </w:t>
+      </w:r>
+      <w:r>
+        <w:t>L</w:t>
+      </w:r>
+      <w:r>
+        <w:t xml:space="preserve">ogging </w:t>
+      </w:r>
+      <w:r>
+        <w:t>I</w:t>
+      </w:r>
+      <w:r>
+        <w:t>n</w:t>
+      </w:r>
+      <w:r>
+        <w:t xml:space="preserve"> (Dashboard.java)</w:t>
+      </w:r>
+    </w:p>
+    <w:p>
+      <w:pPr>
+        <w:pStyle w:val="GvdeMetni"/>
+        <w:ind w:left="105" w:right="236"/>
+      </w:pPr>
+      <w:r>
+        <w:rPr>
+          <w:noProof/>
+        </w:rPr>
+        <w:lastRenderedPageBreak/>
+        <w:drawing>
+          <wp:inline distT="0" distB="0" distL="0" distR="0" wp14:anchorId="42EF5698" wp14:editId="0FFBD30E">
+            <wp:extent cx="5753100" cy="3659488"/>
+            <wp:effectExtent l="0" t="0" r="0" b="0"/>
+            <wp:docPr id="918429370" name="Resim 1" descr="metin, ekran görüntüsü, yazılım, multimedya yazılımı içeren bir resim&#10;&#10;Açıklama otomatik olarak oluşturuldu"/>
+            <wp:cNvGraphicFramePr>
+              <a:graphicFrameLocks xmlns:a="http://schemas.openxmlformats.org/drawingml/2006/main" noChangeAspect="1"/>
+            </wp:cNvGraphicFramePr>
+            <a:graphic xmlns:a="http://schemas.openxmlformats.org/drawingml/2006/main">
+              <a:graphicData uri="http://schemas.openxmlformats.org/drawingml/2006/picture">
+                <pic:pic xmlns:pic="http://schemas.openxmlformats.org/drawingml/2006/picture">
+                  <pic:nvPicPr>
+                    <pic:cNvPr id="918429370" name="Resim 1" descr="metin, ekran görüntüsü, yazılım, multimedya yazılımı içeren bir resim&#10;&#10;Açıklama otomatik olarak oluşturuldu"/>
+                    <pic:cNvPicPr/>
+                  </pic:nvPicPr>
+                  <pic:blipFill>
+                    <a:blip r:embed="rId8"/>
+                    <a:stretch>
+                      <a:fillRect/>
+                    </a:stretch>
+                  </pic:blipFill>
+                  <pic:spPr>
+                    <a:xfrm>
+                      <a:off x="0" y="0"/>
+                      <a:ext cx="5792442" cy="3684513"/>
+                    </a:xfrm>
+                    <a:prstGeom prst="rect">
+                      <a:avLst/>
+                    </a:prstGeom>
+                  </pic:spPr>
+                </pic:pic>
+              </a:graphicData>
+            </a:graphic>
+          </wp:inline>
+        </w:drawing>
+      </w:r>
+      <w:r>
+        <w:rPr>
+          <w:noProof/>
+        </w:rPr>
+        <w:t xml:space="preserve"> </w:t>
+      </w:r>
+      <w:r>
+        <w:rPr>
+          <w:noProof/>
+        </w:rPr>
+        <w:drawing>
+          <wp:inline distT="0" distB="0" distL="0" distR="0" wp14:anchorId="293E1C05" wp14:editId="5409B39E">
+            <wp:extent cx="5696748" cy="3619500"/>
+            <wp:effectExtent l="0" t="0" r="0" b="0"/>
+            <wp:docPr id="315786008" name="Resim 1" descr="metin, ekran görüntüsü, yazılım, multimedya yazılımı içeren bir resim&#10;&#10;Açıklama otomatik olarak oluşturuldu"/>
+            <wp:cNvGraphicFramePr>
+              <a:graphicFrameLocks xmlns:a="http://schemas.openxmlformats.org/drawingml/2006/main" noChangeAspect="1"/>
+            </wp:cNvGraphicFramePr>
+            <a:graphic xmlns:a="http://schemas.openxmlformats.org/drawingml/2006/main">
+              <a:graphicData uri="http://schemas.openxmlformats.org/drawingml/2006/picture">
+                <pic:pic xmlns:pic="http://schemas.openxmlformats.org/drawingml/2006/picture">
+                  <pic:nvPicPr>
+                    <pic:cNvPr id="315786008" name="Resim 1" descr="metin, ekran görüntüsü, yazılım, multimedya yazılımı içeren bir resim&#10;&#10;Açıklama otomatik olarak oluşturuldu"/>
+                    <pic:cNvPicPr/>
+                  </pic:nvPicPr>
+                  <pic:blipFill>
+                    <a:blip r:embed="rId9"/>
+                    <a:stretch>
+                      <a:fillRect/>
+                    </a:stretch>
+                  </pic:blipFill>
+                  <pic:spPr>
+                    <a:xfrm>
+                      <a:off x="0" y="0"/>
+                      <a:ext cx="5720756" cy="3634754"/>
+                    </a:xfrm>
+                    <a:prstGeom prst="rect">
+                      <a:avLst/>
+                    </a:prstGeom>
+                  </pic:spPr>
+                </pic:pic>
+              </a:graphicData>
+            </a:graphic>
+          </wp:inline>
+        </w:drawing>
       </w:r>
     </w:p>
     <w:p>
       <w:pPr>
         <w:pStyle w:val="GvdeMetni"/>
         <w:spacing w:before="2"/>
+        <w:jc w:val="center"/>
+      </w:pPr>
+      <w:r>
+        <w:t>Product Section (Adding, Deleting and Listing)</w:t>
+      </w:r>
+    </w:p>
+    <w:p>
+      <w:pPr>
+        <w:pStyle w:val="GvdeMetni"/>
+        <w:spacing w:before="2"/>
+        <w:jc w:val="center"/>
+      </w:pPr>
+      <w:r>
+        <w:rPr>
+          <w:noProof/>
+        </w:rPr>
+        <w:lastRenderedPageBreak/>
+        <w:drawing>
+          <wp:inline distT="0" distB="0" distL="0" distR="0" wp14:anchorId="325999EF" wp14:editId="04FBFCDC">
+            <wp:extent cx="6112510" cy="3819525"/>
+            <wp:effectExtent l="0" t="0" r="0" b="0"/>
+            <wp:docPr id="1458384874" name="Resim 1" descr="metin, ekran görüntüsü, yazılım, multimedya yazılımı içeren bir resim&#10;&#10;Açıklama otomatik olarak oluşturuldu"/>
+            <wp:cNvGraphicFramePr>
+              <a:graphicFrameLocks xmlns:a="http://schemas.openxmlformats.org/drawingml/2006/main" noChangeAspect="1"/>
+            </wp:cNvGraphicFramePr>
+            <a:graphic xmlns:a="http://schemas.openxmlformats.org/drawingml/2006/main">
+              <a:graphicData uri="http://schemas.openxmlformats.org/drawingml/2006/picture">
+                <pic:pic xmlns:pic="http://schemas.openxmlformats.org/drawingml/2006/picture">
+                  <pic:nvPicPr>
+                    <pic:cNvPr id="1458384874" name="Resim 1" descr="metin, ekran görüntüsü, yazılım, multimedya yazılımı içeren bir resim&#10;&#10;Açıklama otomatik olarak oluşturuldu"/>
+                    <pic:cNvPicPr/>
+                  </pic:nvPicPr>
+                  <pic:blipFill>
+                    <a:blip r:embed="rId10"/>
+                    <a:stretch>
+                      <a:fillRect/>
+                    </a:stretch>
+                  </pic:blipFill>
+                  <pic:spPr>
+                    <a:xfrm>
+                      <a:off x="0" y="0"/>
+                      <a:ext cx="6112510" cy="3819525"/>
+                    </a:xfrm>
+                    <a:prstGeom prst="rect">
+                      <a:avLst/>
+                    </a:prstGeom>
+                  </pic:spPr>
+                </pic:pic>
+              </a:graphicData>
+            </a:graphic>
+          </wp:inline>
+        </w:drawing>
+      </w:r>
+    </w:p>
+    <w:p>
+      <w:pPr>
+        <w:pStyle w:val="GvdeMetni"/>
+        <w:spacing w:before="2"/>
+        <w:jc w:val="center"/>
+      </w:pPr>
+      <w:r>
+        <w:rPr>
+          <w:noProof/>
+        </w:rPr>
+        <w:drawing>
+          <wp:inline distT="0" distB="0" distL="0" distR="0" wp14:anchorId="2AAFB5CA" wp14:editId="0343D677">
+            <wp:extent cx="6112510" cy="3867150"/>
+            <wp:effectExtent l="0" t="0" r="0" b="0"/>
+            <wp:docPr id="150979554" name="Resim 1" descr="metin, ekran görüntüsü, yazılım, multimedya yazılımı içeren bir resim&#10;&#10;Açıklama otomatik olarak oluşturuldu"/>
+            <wp:cNvGraphicFramePr>
+              <a:graphicFrameLocks xmlns:a="http://schemas.openxmlformats.org/drawingml/2006/main" noChangeAspect="1"/>
+            </wp:cNvGraphicFramePr>
+            <a:graphic xmlns:a="http://schemas.openxmlformats.org/drawingml/2006/main">
+              <a:graphicData uri="http://schemas.openxmlformats.org/drawingml/2006/picture">
+                <pic:pic xmlns:pic="http://schemas.openxmlformats.org/drawingml/2006/picture">
+                  <pic:nvPicPr>
+                    <pic:cNvPr id="150979554" name="Resim 1" descr="metin, ekran görüntüsü, yazılım, multimedya yazılımı içeren bir resim&#10;&#10;Açıklama otomatik olarak oluşturuldu"/>
+                    <pic:cNvPicPr/>
+                  </pic:nvPicPr>
+                  <pic:blipFill>
+                    <a:blip r:embed="rId11"/>
+                    <a:stretch>
+                      <a:fillRect/>
+                    </a:stretch>
+                  </pic:blipFill>
+                  <pic:spPr>
+                    <a:xfrm>
+                      <a:off x="0" y="0"/>
+                      <a:ext cx="6112510" cy="3867150"/>
+                    </a:xfrm>
+                    <a:prstGeom prst="rect">
+                      <a:avLst/>
+                    </a:prstGeom>
+                  </pic:spPr>
+                </pic:pic>
+              </a:graphicData>
+            </a:graphic>
+          </wp:inline>
+        </w:drawing>
+      </w:r>
+    </w:p>
+    <w:p>
+      <w:pPr>
+        <w:pStyle w:val="GvdeMetni"/>
+        <w:spacing w:before="2"/>
+        <w:jc w:val="center"/>
+      </w:pPr>
+      <w:r>
+        <w:t>Categories</w:t>
+      </w:r>
+      <w:r>
+        <w:t xml:space="preserve"> Section (Adding, Deleting and Listing)</w:t>
+      </w:r>
+    </w:p>
+    <w:p>
+      <w:pPr>
+        <w:pStyle w:val="GvdeMetni"/>
+        <w:spacing w:before="2"/>
+        <w:jc w:val="center"/>
+      </w:pPr>
+      <w:r>
+        <w:rPr>
+          <w:noProof/>
+        </w:rPr>
+        <w:lastRenderedPageBreak/>
+        <w:drawing>
+          <wp:inline distT="0" distB="0" distL="0" distR="0" wp14:anchorId="22B0F908" wp14:editId="36DEC914">
+            <wp:extent cx="6112510" cy="3869690"/>
+            <wp:effectExtent l="0" t="0" r="0" b="0"/>
+            <wp:docPr id="843833409" name="Resim 1" descr="metin, ekran görüntüsü, yazılım, web sitesi içeren bir resim&#10;&#10;Açıklama otomatik olarak oluşturuldu"/>
+            <wp:cNvGraphicFramePr>
+              <a:graphicFrameLocks xmlns:a="http://schemas.openxmlformats.org/drawingml/2006/main" noChangeAspect="1"/>
+            </wp:cNvGraphicFramePr>
+            <a:graphic xmlns:a="http://schemas.openxmlformats.org/drawingml/2006/main">
+              <a:graphicData uri="http://schemas.openxmlformats.org/drawingml/2006/picture">
+                <pic:pic xmlns:pic="http://schemas.openxmlformats.org/drawingml/2006/picture">
+                  <pic:nvPicPr>
+                    <pic:cNvPr id="843833409" name="Resim 1" descr="metin, ekran görüntüsü, yazılım, web sitesi içeren bir resim&#10;&#10;Açıklama otomatik olarak oluşturuldu"/>
+                    <pic:cNvPicPr/>
+                  </pic:nvPicPr>
+                  <pic:blipFill>
+                    <a:blip r:embed="rId12"/>
+                    <a:stretch>
+                      <a:fillRect/>
+                    </a:stretch>
+                  </pic:blipFill>
+                  <pic:spPr>
+                    <a:xfrm>
+                      <a:off x="0" y="0"/>
+                      <a:ext cx="6112510" cy="3869690"/>
+                    </a:xfrm>
+                    <a:prstGeom prst="rect">
+                      <a:avLst/>
+                    </a:prstGeom>
+                  </pic:spPr>
+                </pic:pic>
+              </a:graphicData>
+            </a:graphic>
+          </wp:inline>
+        </w:drawing>
+      </w:r>
+    </w:p>
+    <w:p>
+      <w:pPr>
+        <w:pStyle w:val="GvdeMetni"/>
+        <w:spacing w:before="2"/>
+        <w:jc w:val="center"/>
+      </w:pPr>
+      <w:r>
+        <w:rPr>
+          <w:noProof/>
+        </w:rPr>
+        <w:drawing>
+          <wp:inline distT="0" distB="0" distL="0" distR="0" wp14:anchorId="067A7603" wp14:editId="632EA996">
+            <wp:extent cx="6112510" cy="3884295"/>
+            <wp:effectExtent l="0" t="0" r="0" b="0"/>
+            <wp:docPr id="1456007246" name="Resim 1" descr="metin, ekran görüntüsü, yazılım, multimedya yazılımı içeren bir resim&#10;&#10;Açıklama otomatik olarak oluşturuldu"/>
+            <wp:cNvGraphicFramePr>
+              <a:graphicFrameLocks xmlns:a="http://schemas.openxmlformats.org/drawingml/2006/main" noChangeAspect="1"/>
+            </wp:cNvGraphicFramePr>
+            <a:graphic xmlns:a="http://schemas.openxmlformats.org/drawingml/2006/main">
+              <a:graphicData uri="http://schemas.openxmlformats.org/drawingml/2006/picture">
+                <pic:pic xmlns:pic="http://schemas.openxmlformats.org/drawingml/2006/picture">
+                  <pic:nvPicPr>
+                    <pic:cNvPr id="1456007246" name="Resim 1" descr="metin, ekran görüntüsü, yazılım, multimedya yazılımı içeren bir resim&#10;&#10;Açıklama otomatik olarak oluşturuldu"/>
+                    <pic:cNvPicPr/>
+                  </pic:nvPicPr>
+                  <pic:blipFill>
+                    <a:blip r:embed="rId13"/>
+                    <a:stretch>
+                      <a:fillRect/>
+                    </a:stretch>
+                  </pic:blipFill>
+                  <pic:spPr>
+                    <a:xfrm>
+                      <a:off x="0" y="0"/>
+                      <a:ext cx="6112510" cy="3884295"/>
+                    </a:xfrm>
+                    <a:prstGeom prst="rect">
+                      <a:avLst/>
+                    </a:prstGeom>
+                  </pic:spPr>
+                </pic:pic>
+              </a:graphicData>
+            </a:graphic>
+          </wp:inline>
+        </w:drawing>
+      </w:r>
+    </w:p>
+    <w:p>
+      <w:pPr>
+        <w:pStyle w:val="GvdeMetni"/>
+        <w:spacing w:before="2"/>
+        <w:jc w:val="center"/>
+      </w:pPr>
+      <w:r>
+        <w:t>Customers</w:t>
+      </w:r>
+      <w:r>
+        <w:t xml:space="preserve"> Section (Adding, Deleting and Listing)</w:t>
+      </w:r>
+    </w:p>
+    <w:p>
+      <w:pPr>
+        <w:pStyle w:val="GvdeMetni"/>
+        <w:spacing w:before="2"/>
+      </w:pPr>
+    </w:p>
+    <w:p>
+      <w:pPr>
+        <w:pStyle w:val="GvdeMetni"/>
+        <w:spacing w:before="2"/>
+      </w:pPr>
+      <w:r>
+        <w:t>*Orders not ready.</w:t>
+      </w:r>
+    </w:p>
+    <w:p>
+      <w:pPr>
+        <w:pStyle w:val="GvdeMetni"/>
+        <w:spacing w:before="2"/>
+      </w:pPr>
+      <w:r>
+        <w:t>Also, our classes are here:</w:t>
+      </w:r>
+    </w:p>
+    <w:p>
+      <w:pPr>
+        <w:pStyle w:val="GvdeMetni"/>
+        <w:spacing w:before="2"/>
+      </w:pPr>
+      <w:r>
+        <w:lastRenderedPageBreak/>
+        <w:tab/>
+      </w:r>
+      <w:r>
+        <w:rPr>
+          <w:noProof/>
+        </w:rPr>
+        <w:drawing>
+          <wp:inline distT="0" distB="0" distL="0" distR="0" wp14:anchorId="22A2786C" wp14:editId="6B682006">
+            <wp:extent cx="2887980" cy="4330065"/>
+            <wp:effectExtent l="0" t="0" r="0" b="0"/>
+            <wp:docPr id="1064181633" name="Resim 1" descr="metin, ekran görüntüsü, yazı tipi içeren bir resim&#10;&#10;Açıklama otomatik olarak oluşturuldu"/>
+            <wp:cNvGraphicFramePr>
+              <a:graphicFrameLocks xmlns:a="http://schemas.openxmlformats.org/drawingml/2006/main" noChangeAspect="1"/>
+            </wp:cNvGraphicFramePr>
+            <a:graphic xmlns:a="http://schemas.openxmlformats.org/drawingml/2006/main">
+              <a:graphicData uri="http://schemas.openxmlformats.org/drawingml/2006/picture">
+                <pic:pic xmlns:pic="http://schemas.openxmlformats.org/drawingml/2006/picture">
+                  <pic:nvPicPr>
+                    <pic:cNvPr id="1064181633" name="Resim 1" descr="metin, ekran görüntüsü, yazı tipi içeren bir resim&#10;&#10;Açıklama otomatik olarak oluşturuldu"/>
+                    <pic:cNvPicPr/>
+                  </pic:nvPicPr>
+                  <pic:blipFill>
+                    <a:blip r:embed="rId14"/>
+                    <a:stretch>
+                      <a:fillRect/>
+                    </a:stretch>
+                  </pic:blipFill>
+                  <pic:spPr>
+                    <a:xfrm>
+                      <a:off x="0" y="0"/>
+                      <a:ext cx="2887980" cy="4330065"/>
+                    </a:xfrm>
+                    <a:prstGeom prst="rect">
+                      <a:avLst/>
+                    </a:prstGeom>
+                  </pic:spPr>
+                </pic:pic>
+              </a:graphicData>
+            </a:graphic>
+          </wp:inline>
+        </w:drawing>
+      </w:r>
+      <w:r>
+        <w:rPr>
+          <w:noProof/>
+        </w:rPr>
+        <w:t xml:space="preserve"> </w:t>
+      </w:r>
+      <w:r>
+        <w:rPr>
+          <w:noProof/>
+        </w:rPr>
+        <w:drawing>
+          <wp:inline distT="0" distB="0" distL="0" distR="0" wp14:anchorId="2FBD54E3" wp14:editId="1975ACE4">
+            <wp:extent cx="2667000" cy="4330065"/>
+            <wp:effectExtent l="0" t="0" r="0" b="0"/>
+            <wp:docPr id="2015198424" name="Resim 1" descr="metin, ekran görüntüsü, yazı tipi içeren bir resim&#10;&#10;Açıklama otomatik olarak oluşturuldu"/>
+            <wp:cNvGraphicFramePr>
+              <a:graphicFrameLocks xmlns:a="http://schemas.openxmlformats.org/drawingml/2006/main" noChangeAspect="1"/>
+            </wp:cNvGraphicFramePr>
+            <a:graphic xmlns:a="http://schemas.openxmlformats.org/drawingml/2006/main">
+              <a:graphicData uri="http://schemas.openxmlformats.org/drawingml/2006/picture">
+                <pic:pic xmlns:pic="http://schemas.openxmlformats.org/drawingml/2006/picture">
+                  <pic:nvPicPr>
+                    <pic:cNvPr id="2015198424" name="Resim 1" descr="metin, ekran görüntüsü, yazı tipi içeren bir resim&#10;&#10;Açıklama otomatik olarak oluşturuldu"/>
+                    <pic:cNvPicPr/>
+                  </pic:nvPicPr>
+                  <pic:blipFill>
+                    <a:blip r:embed="rId15"/>
+                    <a:stretch>
+                      <a:fillRect/>
+                    </a:stretch>
+                  </pic:blipFill>
+                  <pic:spPr>
+                    <a:xfrm>
+                      <a:off x="0" y="0"/>
+                      <a:ext cx="2667000" cy="4330065"/>
+                    </a:xfrm>
+                    <a:prstGeom prst="rect">
+                      <a:avLst/>
+                    </a:prstGeom>
+                  </pic:spPr>
+                </pic:pic>
+              </a:graphicData>
+            </a:graphic>
+          </wp:inline>
+        </w:drawing>
+      </w:r>
+    </w:p>
+    <w:p>
+      <w:pPr>
+        <w:pStyle w:val="GvdeMetni"/>
+        <w:spacing w:before="2"/>
+        <w:jc w:val="center"/>
       </w:pPr>
     </w:p>
     <w:p>
@@ -3282,125 +4041,93 @@
         <w:pStyle w:val="GvdeMetni"/>
         <w:ind w:left="105" w:right="236"/>
       </w:pPr>
-      <w:r>
-        <w:t>[Explain</w:t>
-      </w:r>
-      <w:r>
-        <w:rPr>
-          <w:spacing w:val="-3"/>
-        </w:rPr>
-        <w:t xml:space="preserve"> </w:t>
-      </w:r>
-      <w:r>
-        <w:t>a</w:t>
-      </w:r>
-      <w:r>
-        <w:rPr>
-          <w:spacing w:val="-4"/>
-        </w:rPr>
-        <w:t xml:space="preserve"> </w:t>
-      </w:r>
-      <w:r>
-        <w:t>sample</w:t>
-      </w:r>
-      <w:r>
-        <w:rPr>
-          <w:spacing w:val="-3"/>
-        </w:rPr>
-        <w:t xml:space="preserve"> </w:t>
-      </w:r>
-      <w:r>
-        <w:t>use</w:t>
-      </w:r>
-      <w:r>
-        <w:rPr>
-          <w:spacing w:val="-3"/>
-        </w:rPr>
-        <w:t xml:space="preserve"> </w:t>
-      </w:r>
-      <w:r>
-        <w:t>case</w:t>
-      </w:r>
-      <w:r>
-        <w:rPr>
-          <w:spacing w:val="-3"/>
-        </w:rPr>
-        <w:t xml:space="preserve"> </w:t>
-      </w:r>
-      <w:r>
-        <w:t>scenario,</w:t>
-      </w:r>
-      <w:r>
-        <w:rPr>
-          <w:spacing w:val="-3"/>
-        </w:rPr>
-        <w:t xml:space="preserve"> </w:t>
-      </w:r>
-      <w:r>
-        <w:t>e.g.,</w:t>
-      </w:r>
-      <w:r>
-        <w:rPr>
-          <w:spacing w:val="-3"/>
-        </w:rPr>
-        <w:t xml:space="preserve"> </w:t>
-      </w:r>
-      <w:r>
-        <w:t>how</w:t>
-      </w:r>
-      <w:r>
-        <w:rPr>
-          <w:spacing w:val="-3"/>
-        </w:rPr>
-        <w:t xml:space="preserve"> </w:t>
-      </w:r>
-      <w:r>
-        <w:t>a</w:t>
-      </w:r>
-      <w:r>
-        <w:rPr>
-          <w:spacing w:val="-4"/>
-        </w:rPr>
-        <w:t xml:space="preserve"> </w:t>
-      </w:r>
-      <w:r>
-        <w:t>user</w:t>
-      </w:r>
-      <w:r>
-        <w:rPr>
-          <w:spacing w:val="-3"/>
-        </w:rPr>
-        <w:t xml:space="preserve"> </w:t>
-      </w:r>
-      <w:r>
-        <w:t>would</w:t>
-      </w:r>
-      <w:r>
-        <w:rPr>
-          <w:spacing w:val="-3"/>
-        </w:rPr>
-        <w:t xml:space="preserve"> </w:t>
-      </w:r>
-      <w:r>
-        <w:t>add</w:t>
-      </w:r>
-      <w:r>
-        <w:rPr>
-          <w:spacing w:val="-3"/>
-        </w:rPr>
-        <w:t xml:space="preserve"> </w:t>
-      </w:r>
-      <w:r>
-        <w:t>a</w:t>
-      </w:r>
-      <w:r>
-        <w:rPr>
-          <w:spacing w:val="-4"/>
-        </w:rPr>
-        <w:t xml:space="preserve"> </w:t>
-      </w:r>
-      <w:r>
-        <w:t>new inventory item.]</w:t>
+      <w:proofErr w:type="gramStart"/>
+      <w:r>
+        <w:t>A</w:t>
+      </w:r>
+      <w:proofErr w:type="gramEnd"/>
+      <w:r>
+        <w:t xml:space="preserve"> </w:t>
+      </w:r>
+      <w:r>
+        <w:t>admin</w:t>
+      </w:r>
+      <w:r>
+        <w:t xml:space="preserve"> wants to add a new customer to the system. They follow these steps:</w:t>
+      </w:r>
+    </w:p>
+    <w:p>
+      <w:pPr>
+        <w:pStyle w:val="GvdeMetni"/>
+        <w:numPr>
+          <w:ilvl w:val="0"/>
+          <w:numId w:val="14"/>
+        </w:numPr>
+        <w:ind w:right="236"/>
+      </w:pPr>
+      <w:r>
+        <w:t xml:space="preserve">The user </w:t>
+      </w:r>
+      <w:proofErr w:type="gramStart"/>
+      <w:r>
+        <w:t>navigates to</w:t>
+      </w:r>
+      <w:proofErr w:type="gramEnd"/>
+      <w:r>
+        <w:t xml:space="preserve"> the Customer Add Panel from the main menu.</w:t>
+      </w:r>
+    </w:p>
+    <w:p>
+      <w:pPr>
+        <w:pStyle w:val="GvdeMetni"/>
+        <w:numPr>
+          <w:ilvl w:val="0"/>
+          <w:numId w:val="14"/>
+        </w:numPr>
+        <w:ind w:right="236"/>
+      </w:pPr>
+      <w:r>
+        <w:t>In the panel, the user fills out the fields: Name, Address, City, and County (e.g., “</w:t>
+      </w:r>
+      <w:r>
+        <w:t>Eren Acar</w:t>
+      </w:r>
+      <w:r>
+        <w:t>,” “</w:t>
+      </w:r>
+      <w:r>
+        <w:t>Eren Acar’s Adress</w:t>
+      </w:r>
+      <w:r>
+        <w:t>,” “</w:t>
+      </w:r>
+      <w:r>
+        <w:t>Eren Acar’s City</w:t>
+      </w:r>
+      <w:r>
+        <w:t>,” “</w:t>
+      </w:r>
+      <w:r>
+        <w:t>Eren Acar’s County</w:t>
+      </w:r>
+      <w:r>
+        <w:t>”).</w:t>
+      </w:r>
+    </w:p>
+    <w:p>
+      <w:pPr>
+        <w:pStyle w:val="GvdeMetni"/>
+        <w:numPr>
+          <w:ilvl w:val="0"/>
+          <w:numId w:val="14"/>
+        </w:numPr>
+        <w:ind w:right="236"/>
+      </w:pPr>
+      <w:r>
+        <w:t>Clicking the Add button triggers an action that validates the input. If valid, the customer details are added to the table within the panel for review</w:t>
+      </w:r>
+      <w:r>
+        <w:t>.</w:t>
       </w:r>
     </w:p>
     <w:p>
@@ -3690,7 +4417,7 @@
           </mc:Choice>
           <mc:Fallback>
             <w:pict>
-              <v:group w14:anchorId="1A1909E9" id="Group 21" o:spid="_x0000_s1026" style="position:absolute;margin-left:62.25pt;margin-top:12pt;width:470.8pt;height:1.5pt;z-index:-251660288;mso-wrap-distance-left:0;mso-wrap-distance-right:0;mso-position-horizontal-relative:page" coordsize="59792,190" o:gfxdata="UEsDBBQABgAIAAAAIQC2gziS/gAAAOEBAAATAAAAW0NvbnRlbnRfVHlwZXNdLnhtbJSRQU7DMBBF&#10;90jcwfIWJU67QAgl6YK0S0CoHGBkTxKLZGx5TGhvj5O2G0SRWNoz/78nu9wcxkFMGNg6quQqL6RA&#10;0s5Y6ir5vt9lD1JwBDIwOMJKHpHlpr69KfdHjyxSmriSfYz+USnWPY7AufNIadK6MEJMx9ApD/oD&#10;OlTrorhX2lFEilmcO2RdNtjC5xDF9pCuTyYBB5bi6bQ4syoJ3g9WQ0ymaiLzg5KdCXlKLjvcW893&#10;SUOqXwnz5DrgnHtJTxOsQfEKIT7DmDSUCaxw7Rqn8787ZsmRM9e2VmPeBN4uqYvTtW7jvijg9N/y&#10;JsXecLq0q+WD6m8AAAD//wMAUEsDBBQABgAIAAAAIQA4/SH/1gAAAJQBAAALAAAAX3JlbHMvLnJl&#10;bHOkkMFqwzAMhu+DvYPRfXGawxijTi+j0GvpHsDYimMaW0Yy2fr2M4PBMnrbUb/Q94l/f/hMi1qR&#10;JVI2sOt6UJgd+ZiDgffL8ekFlFSbvV0oo4EbChzGx4f9GRdb25HMsYhqlCwG5lrLq9biZkxWOiqY&#10;22YiTra2kYMu1l1tQD30/bPm3wwYN0x18gb45AdQl1tp5j/sFB2T0FQ7R0nTNEV3j6o9feQzro1i&#10;OWA14Fm+Q8a1a8+Bvu/d/dMb2JY5uiPbhG/ktn4cqGU/er3pcvwCAAD//wMAUEsDBBQABgAIAAAA&#10;IQAXnIC6xgMAAAYVAAAOAAAAZHJzL2Uyb0RvYy54bWzsmMlu2zAQhu8F+g6EjgUaLY4Sy4hTdEsu&#10;QVu06QMwFLUAEimQjOW8fYcjUZbt1FkaNAlgGLC2meHMr+EnUScflnVFFlzpUoq5Fx4EHuGCybQU&#10;+dz7fXn2fuoRbahIaSUFn3s3XHsfTt++OWmbGY9kIauUKwJBhJ61zdwrjGlmvq9ZwWuqD2TDBVzM&#10;pKqpgUOV+6miLUSvKz8KgiO/lSptlGRcazj7pbvonWL8LOPMfM8yzQ2p5h7kZvBf4f+V/fdPT+gs&#10;V7QpStanQR+RRU1LAYMOob5QQ8m1KrdC1SVTUsvMHDBZ+zLLSsaxBqgmDDaqOVfyusFa8lmbN4NM&#10;IO2GTo8Oy74tzlXzq/mhQIm2yUELPLK1LDNV2y1kSZYo2c0gGV8awuBknBwn0SEoy+BamATTXlJW&#10;gO5bXqz4utPPd4P6a6m0DTSHXtWv/63+XwVtOMqqZ1D/D0XKdO5FkUcEraFHz/t2gDMoCloNEumZ&#10;BrX+qk8YDBrcqlESBCjRUCqdsWttzrlEreniQpuuKVPYw5ZK+7wMBPyoOL3gmfFIVlfQqe98EpCW&#10;TCbT5PjItfOmw88yL8Yek0kShNHdfpeyWRunIHEA97pPbyOrT9IYWY/s48MgICsXKDh3JdHCVcmW&#10;wu0qmKx2mq6XCTPWncB0YO66474smMfuTJ8DJthQY0exCtpd0nbNGoJKpJh7SRzFOGNrueCXEs2M&#10;bVjo6Ok0hmaAhkYjiAa5r8wqMTaHaOuG7rLbNhgVI1lLd/PdZbftzOLkKJlExxjzLstb03ThWCU1&#10;7zK31WMJgyJQzrjntKzK9KysKiuCVvnV50qRBbXEDO3P3nBwWTOrhBU0QAWFtM6dUSXA1s7XbpLg&#10;nrmpuA1diZ88g7mGLMGxWD9YB2TAGqjpsAwjooM1zCD+A317F+vN8TnwQP/BCceXwgz+dSmkQk1G&#10;1dndK5neIEdRAACWJer/INdki1yTR5Crn9iOWgiqdazDLXHPhHH/PJJZO1iyCSxESbuLPtuoCoHD&#10;92ZVGAIXAFaDE5T63LTqkAGogsdq3M20FYQ6XHTw6a7fB1O7kTIwaoQ9xxO3/du47voTcQceksNj&#10;cs+djpkvjzuHW9w5fBB37NMujrom3tPn1dFn4MX9AXQnWYaY90TVeOgnZtD+3Sd7Be8+8RaD4gcx&#10;6Fb6rK1q9ys2eId+2Su21aJpBJjVy5IDw8ZSbGTrLNx2/Jqzm0Tj5eJdlrem6Ybcvzl1i7xnXrHh&#10;lyf42IZL3v7DoP2aNz7GJe7q8+XpHwAAAP//AwBQSwMEFAAGAAgAAAAhAPrptSngAAAACgEAAA8A&#10;AABkcnMvZG93bnJldi54bWxMj0FLw0AQhe+C/2EZwZvdTWyjxGxKKeqpCLZC6W2bTJPQ7GzIbpP0&#10;3zs96fG9+XjzXracbCsG7H3jSEM0UyCQClc2VGn42X08vYLwwVBpWkeo4Yoelvn9XWbS0o30jcM2&#10;VIJDyKdGQx1Cl0rpixqt8TPXIfHt5HprAsu+kmVvRg63rYyVSqQ1DfGH2nS4rrE4by9Ww+doxtVz&#10;9D5szqf19bBbfO03EWr9+DCt3kAEnMIfDLf6XB1y7nR0Fyq9aFnH8wWjGuI5b7oBKkkiEEd2XhTI&#10;PJP/J+S/AAAA//8DAFBLAQItABQABgAIAAAAIQC2gziS/gAAAOEBAAATAAAAAAAAAAAAAAAAAAAA&#10;AABbQ29udGVudF9UeXBlc10ueG1sUEsBAi0AFAAGAAgAAAAhADj9If/WAAAAlAEAAAsAAAAAAAAA&#10;AAAAAAAALwEAAF9yZWxzLy5yZWxzUEsBAi0AFAAGAAgAAAAhABecgLrGAwAABhUAAA4AAAAAAAAA&#10;AAAAAAAALgIAAGRycy9lMm9Eb2MueG1sUEsBAi0AFAAGAAgAAAAhAPrptSngAAAACgEAAA8AAAAA&#10;AAAAAAAAAAAAIAYAAGRycy9kb3ducmV2LnhtbFBLBQYAAAAABAAEAPMAAAAtBwAAAAA=&#10;" o:allowincell="f">
+              <v:group w14:anchorId="4986CD0E" id="Group 21" o:spid="_x0000_s1026" style="position:absolute;margin-left:62.25pt;margin-top:12pt;width:470.8pt;height:1.5pt;z-index:-251660288;mso-wrap-distance-left:0;mso-wrap-distance-right:0;mso-position-horizontal-relative:page" coordsize="59792,190" o:gfxdata="UEsDBBQABgAIAAAAIQC2gziS/gAAAOEBAAATAAAAW0NvbnRlbnRfVHlwZXNdLnhtbJSRQU7DMBBF&#10;90jcwfIWJU67QAgl6YK0S0CoHGBkTxKLZGx5TGhvj5O2G0SRWNoz/78nu9wcxkFMGNg6quQqL6RA&#10;0s5Y6ir5vt9lD1JwBDIwOMJKHpHlpr69KfdHjyxSmriSfYz+USnWPY7AufNIadK6MEJMx9ApD/oD&#10;OlTrorhX2lFEilmcO2RdNtjC5xDF9pCuTyYBB5bi6bQ4syoJ3g9WQ0ymaiLzg5KdCXlKLjvcW893&#10;SUOqXwnz5DrgnHtJTxOsQfEKIT7DmDSUCaxw7Rqn8787ZsmRM9e2VmPeBN4uqYvTtW7jvijg9N/y&#10;JsXecLq0q+WD6m8AAAD//wMAUEsDBBQABgAIAAAAIQA4/SH/1gAAAJQBAAALAAAAX3JlbHMvLnJl&#10;bHOkkMFqwzAMhu+DvYPRfXGawxijTi+j0GvpHsDYimMaW0Yy2fr2M4PBMnrbUb/Q94l/f/hMi1qR&#10;JVI2sOt6UJgd+ZiDgffL8ekFlFSbvV0oo4EbChzGx4f9GRdb25HMsYhqlCwG5lrLq9biZkxWOiqY&#10;22YiTra2kYMu1l1tQD30/bPm3wwYN0x18gb45AdQl1tp5j/sFB2T0FQ7R0nTNEV3j6o9feQzro1i&#10;OWA14Fm+Q8a1a8+Bvu/d/dMb2JY5uiPbhG/ktn4cqGU/er3pcvwCAAD//wMAUEsDBBQABgAIAAAA&#10;IQAXnIC6xgMAAAYVAAAOAAAAZHJzL2Uyb0RvYy54bWzsmMlu2zAQhu8F+g6EjgUaLY4Sy4hTdEsu&#10;QVu06QMwFLUAEimQjOW8fYcjUZbt1FkaNAlgGLC2meHMr+EnUScflnVFFlzpUoq5Fx4EHuGCybQU&#10;+dz7fXn2fuoRbahIaSUFn3s3XHsfTt++OWmbGY9kIauUKwJBhJ61zdwrjGlmvq9ZwWuqD2TDBVzM&#10;pKqpgUOV+6miLUSvKz8KgiO/lSptlGRcazj7pbvonWL8LOPMfM8yzQ2p5h7kZvBf4f+V/fdPT+gs&#10;V7QpStanQR+RRU1LAYMOob5QQ8m1KrdC1SVTUsvMHDBZ+zLLSsaxBqgmDDaqOVfyusFa8lmbN4NM&#10;IO2GTo8Oy74tzlXzq/mhQIm2yUELPLK1LDNV2y1kSZYo2c0gGV8awuBknBwn0SEoy+BamATTXlJW&#10;gO5bXqz4utPPd4P6a6m0DTSHXtWv/63+XwVtOMqqZ1D/D0XKdO5FkUcEraFHz/t2gDMoCloNEumZ&#10;BrX+qk8YDBrcqlESBCjRUCqdsWttzrlEreniQpuuKVPYw5ZK+7wMBPyoOL3gmfFIVlfQqe98EpCW&#10;TCbT5PjItfOmw88yL8Yek0kShNHdfpeyWRunIHEA97pPbyOrT9IYWY/s48MgICsXKDh3JdHCVcmW&#10;wu0qmKx2mq6XCTPWncB0YO66474smMfuTJ8DJthQY0exCtpd0nbNGoJKpJh7SRzFOGNrueCXEs2M&#10;bVjo6Ok0hmaAhkYjiAa5r8wqMTaHaOuG7rLbNhgVI1lLd/PdZbftzOLkKJlExxjzLstb03ThWCU1&#10;7zK31WMJgyJQzrjntKzK9KysKiuCVvnV50qRBbXEDO3P3nBwWTOrhBU0QAWFtM6dUSXA1s7XbpLg&#10;nrmpuA1diZ88g7mGLMGxWD9YB2TAGqjpsAwjooM1zCD+A317F+vN8TnwQP/BCceXwgz+dSmkQk1G&#10;1dndK5neIEdRAACWJer/INdki1yTR5Crn9iOWgiqdazDLXHPhHH/PJJZO1iyCSxESbuLPtuoCoHD&#10;92ZVGAIXAFaDE5T63LTqkAGogsdq3M20FYQ6XHTw6a7fB1O7kTIwaoQ9xxO3/du47voTcQceksNj&#10;cs+djpkvjzuHW9w5fBB37NMujrom3tPn1dFn4MX9AXQnWYaY90TVeOgnZtD+3Sd7Be8+8RaD4gcx&#10;6Fb6rK1q9ys2eId+2Su21aJpBJjVy5IDw8ZSbGTrLNx2/Jqzm0Tj5eJdlrem6Ybcvzl1i7xnXrHh&#10;lyf42IZL3v7DoP2aNz7GJe7q8+XpHwAAAP//AwBQSwMEFAAGAAgAAAAhAPrptSngAAAACgEAAA8A&#10;AABkcnMvZG93bnJldi54bWxMj0FLw0AQhe+C/2EZwZvdTWyjxGxKKeqpCLZC6W2bTJPQ7GzIbpP0&#10;3zs96fG9+XjzXracbCsG7H3jSEM0UyCQClc2VGn42X08vYLwwVBpWkeo4Yoelvn9XWbS0o30jcM2&#10;VIJDyKdGQx1Cl0rpixqt8TPXIfHt5HprAsu+kmVvRg63rYyVSqQ1DfGH2nS4rrE4by9Ww+doxtVz&#10;9D5szqf19bBbfO03EWr9+DCt3kAEnMIfDLf6XB1y7nR0Fyq9aFnH8wWjGuI5b7oBKkkiEEd2XhTI&#10;PJP/J+S/AAAA//8DAFBLAQItABQABgAIAAAAIQC2gziS/gAAAOEBAAATAAAAAAAAAAAAAAAAAAAA&#10;AABbQ29udGVudF9UeXBlc10ueG1sUEsBAi0AFAAGAAgAAAAhADj9If/WAAAAlAEAAAsAAAAAAAAA&#10;AAAAAAAALwEAAF9yZWxzLy5yZWxzUEsBAi0AFAAGAAgAAAAhABecgLrGAwAABhUAAA4AAAAAAAAA&#10;AAAAAAAALgIAAGRycy9lMm9Eb2MueG1sUEsBAi0AFAAGAAgAAAAhAPrptSngAAAACgEAAA8AAAAA&#10;AAAAAAAAAAAAIAYAAGRycy9kb3ducmV2LnhtbFBLBQYAAAAABAAEAPMAAAAtBwAAAAA=&#10;" o:allowincell="f">
                 <v:shape id="Graphic 22" o:spid="_x0000_s1027" style="position:absolute;top:100;width:59792;height:90;visibility:visible;mso-wrap-style:square;v-text-anchor:top" coordsize="5979160,9525" o:gfxdata="UEsDBBQABgAIAAAAIQDb4fbL7gAAAIUBAAATAAAAW0NvbnRlbnRfVHlwZXNdLnhtbHyQz07DMAyH&#10;70i8Q+QralM4IITa7kDhCAiNB7ASt43WOlEcyvb2pNu4IODoPz9/n1xv9vOkForiPDdwXVagiI23&#10;jocG3rdPxR0oScgWJ8/UwIEENu3lRb09BBKV0ywNjCmFe63FjDSjlD4Q50nv44wpl3HQAc0OB9I3&#10;VXWrjedEnIq03oC27qjHjympx31un0wiTQLq4bS4shrAECZnMGVTvbD9QSnOhDInjzsyuiBXWQP0&#10;r4R18jfgnHvJr4nOknrFmJ5xzhraRtHWf3Kkpfz/yGo5S+H73hkquyhdjr3R8m2lj09svwAAAP//&#10;AwBQSwMEFAAGAAgAAAAhAFr0LFu/AAAAFQEAAAsAAABfcmVscy8ucmVsc2zPwWrDMAwG4Ptg72B0&#10;X5TuUMaI01uh19I+gLGVxCy2jGSy9e1nemrHjpL4P0nD4SetZiPRyNnCruvBUPYcYp4tXC/Htw8w&#10;Wl0ObuVMFm6kcBhfX4Yzra62kC6xqGlKVgtLreUTUf1CyWnHhXKbTCzJ1VbKjMX5LzcTvvf9HuXR&#10;gPHJNKdgQU5hB+ZyK23zHztFL6w81c5zQp6m6P9TMfB3PtPWFCczVQtB9N4U2rp2HOA44NMz4y8A&#10;AAD//wMAUEsDBBQABgAIAAAAIQCIjLtiwgAAANsAAAAPAAAAZHJzL2Rvd25yZXYueG1sRI9Bi8Iw&#10;FITvC/6H8ARva2phRapRRFAWb3b3oLdH82yKzUtpYlv99UZY2OMwM98wq81ga9FR6yvHCmbTBARx&#10;4XTFpYLfn/3nAoQPyBprx6TgQR4269HHCjPtej5Rl4dSRAj7DBWYEJpMSl8YsuinriGO3tW1FkOU&#10;bSl1i32E21qmSTKXFiuOCwYb2hkqbvndKngWx0fe15fF0D3vibl8nY/zg1NqMh62SxCBhvAf/mt/&#10;awVpCu8v8QfI9QsAAP//AwBQSwECLQAUAAYACAAAACEA2+H2y+4AAACFAQAAEwAAAAAAAAAAAAAA&#10;AAAAAAAAW0NvbnRlbnRfVHlwZXNdLnhtbFBLAQItABQABgAIAAAAIQBa9CxbvwAAABUBAAALAAAA&#10;AAAAAAAAAAAAAB8BAABfcmVscy8ucmVsc1BLAQItABQABgAIAAAAIQCIjLtiwgAAANsAAAAPAAAA&#10;AAAAAAAAAAAAAAcCAABkcnMvZG93bnJldi54bWxQSwUGAAAAAAMAAwC3AAAA9gIAAAAA&#10;" path="m5978852,9525l,9525,9525,,5969327,r9525,9525xe" fillcolor="#010101" stroked="f" strokeweight="0">
                   <v:path arrowok="t" textboxrect="0,0,5979795,10206"/>
                 </v:shape>
@@ -3815,91 +4542,47 @@
         <w:ind w:left="105"/>
       </w:pPr>
       <w:r>
-        <w:t>[Discuss</w:t>
-      </w:r>
-      <w:r>
-        <w:rPr>
-          <w:spacing w:val="-7"/>
-        </w:rPr>
-        <w:t xml:space="preserve"> </w:t>
-      </w:r>
-      <w:r>
-        <w:t>how</w:t>
-      </w:r>
-      <w:r>
-        <w:rPr>
-          <w:spacing w:val="-3"/>
-        </w:rPr>
-        <w:t xml:space="preserve"> </w:t>
-      </w:r>
-      <w:r>
-        <w:t>you</w:t>
-      </w:r>
-      <w:r>
-        <w:rPr>
-          <w:spacing w:val="-3"/>
-        </w:rPr>
-        <w:t xml:space="preserve"> </w:t>
-      </w:r>
-      <w:r>
-        <w:t>applied</w:t>
-      </w:r>
-      <w:r>
-        <w:rPr>
-          <w:spacing w:val="-4"/>
-        </w:rPr>
-        <w:t xml:space="preserve"> </w:t>
-      </w:r>
-      <w:r>
-        <w:t>classes</w:t>
-      </w:r>
-      <w:r>
-        <w:rPr>
-          <w:spacing w:val="-4"/>
-        </w:rPr>
-        <w:t xml:space="preserve"> </w:t>
-      </w:r>
-      <w:r>
-        <w:t>and</w:t>
-      </w:r>
-      <w:r>
-        <w:rPr>
-          <w:spacing w:val="-3"/>
-        </w:rPr>
-        <w:t xml:space="preserve"> </w:t>
-      </w:r>
-      <w:r>
-        <w:t>objects</w:t>
-      </w:r>
-      <w:r>
-        <w:rPr>
-          <w:spacing w:val="-5"/>
-        </w:rPr>
-        <w:t xml:space="preserve"> </w:t>
-      </w:r>
-      <w:r>
-        <w:t>in</w:t>
-      </w:r>
-      <w:r>
-        <w:rPr>
-          <w:spacing w:val="-3"/>
-        </w:rPr>
-        <w:t xml:space="preserve"> </w:t>
-      </w:r>
-      <w:r>
-        <w:t>your</w:t>
-      </w:r>
-      <w:r>
-        <w:rPr>
-          <w:spacing w:val="-3"/>
-        </w:rPr>
-        <w:t xml:space="preserve"> </w:t>
-      </w:r>
-      <w:r>
-        <w:rPr>
-          <w:spacing w:val="-2"/>
-        </w:rPr>
-        <w:t>project.]</w:t>
+        <w:t xml:space="preserve">Some of the classes are </w:t>
+      </w:r>
+      <w:proofErr w:type="spellStart"/>
+      <w:r>
+        <w:t>CustomerAddPanel</w:t>
+      </w:r>
+      <w:proofErr w:type="spellEnd"/>
+      <w:r>
+        <w:t xml:space="preserve">, </w:t>
+      </w:r>
+      <w:proofErr w:type="spellStart"/>
+      <w:r>
+        <w:t>OrderAddPanel</w:t>
+      </w:r>
+      <w:proofErr w:type="spellEnd"/>
+      <w:r>
+        <w:t xml:space="preserve">, and </w:t>
+      </w:r>
+      <w:proofErr w:type="spellStart"/>
+      <w:r>
+        <w:t>ProductListPanel</w:t>
+      </w:r>
+      <w:proofErr w:type="spellEnd"/>
+      <w:r>
+        <w:t xml:space="preserve">, which contain their own functions. For example, </w:t>
+      </w:r>
+      <w:proofErr w:type="spellStart"/>
+      <w:r>
+        <w:t>CustomerAddPanel</w:t>
+      </w:r>
+      <w:proofErr w:type="spellEnd"/>
+      <w:r>
+        <w:t xml:space="preserve"> controls the insertion of customer information using </w:t>
+      </w:r>
+      <w:proofErr w:type="spellStart"/>
+      <w:r>
+        <w:t>DefaultTableModel</w:t>
+      </w:r>
+      <w:proofErr w:type="spellEnd"/>
+      <w:r>
+        <w:t>, which would dynamically change the displayed data.</w:t>
       </w:r>
     </w:p>
     <w:p>
@@ -3950,88 +4633,91 @@
     <w:p>
       <w:pPr>
         <w:pStyle w:val="GvdeMetni"/>
-        <w:ind w:left="105"/>
-      </w:pPr>
-      <w:r>
-        <w:t>[Describe</w:t>
-      </w:r>
-      <w:r>
-        <w:rPr>
-          <w:spacing w:val="-3"/>
-        </w:rPr>
-        <w:t xml:space="preserve"> </w:t>
-      </w:r>
-      <w:r>
-        <w:t>examples</w:t>
-      </w:r>
-      <w:r>
-        <w:rPr>
-          <w:spacing w:val="-4"/>
-        </w:rPr>
-        <w:t xml:space="preserve"> </w:t>
-      </w:r>
-      <w:r>
-        <w:t>of</w:t>
-      </w:r>
-      <w:r>
-        <w:rPr>
-          <w:spacing w:val="-3"/>
-        </w:rPr>
-        <w:t xml:space="preserve"> </w:t>
-      </w:r>
-      <w:r>
-        <w:t>inheritance</w:t>
-      </w:r>
-      <w:r>
-        <w:rPr>
-          <w:spacing w:val="-3"/>
-        </w:rPr>
-        <w:t xml:space="preserve"> </w:t>
-      </w:r>
-      <w:r>
-        <w:t>and</w:t>
-      </w:r>
-      <w:r>
-        <w:rPr>
-          <w:spacing w:val="-2"/>
-        </w:rPr>
-        <w:t xml:space="preserve"> </w:t>
-      </w:r>
-      <w:r>
-        <w:t>polymorphism</w:t>
-      </w:r>
-      <w:r>
-        <w:rPr>
-          <w:spacing w:val="-4"/>
-        </w:rPr>
-        <w:t xml:space="preserve"> </w:t>
-      </w:r>
-      <w:r>
-        <w:t>used</w:t>
-      </w:r>
-      <w:r>
-        <w:rPr>
-          <w:spacing w:val="-3"/>
-        </w:rPr>
-        <w:t xml:space="preserve"> </w:t>
-      </w:r>
-      <w:r>
-        <w:t>in</w:t>
-      </w:r>
-      <w:r>
-        <w:rPr>
-          <w:spacing w:val="-3"/>
-        </w:rPr>
-        <w:t xml:space="preserve"> </w:t>
-      </w:r>
-      <w:r>
-        <w:t>your</w:t>
-      </w:r>
-      <w:r>
-        <w:rPr>
-          <w:spacing w:val="-2"/>
-        </w:rPr>
-        <w:t xml:space="preserve"> project.]</w:t>
+        <w:numPr>
+          <w:ilvl w:val="0"/>
+          <w:numId w:val="15"/>
+        </w:numPr>
+      </w:pPr>
+      <w:r>
+        <w:rPr>
+          <w:b/>
+          <w:bCs/>
+        </w:rPr>
+        <w:t>Inheritance:</w:t>
+      </w:r>
+      <w:r>
+        <w:t xml:space="preserve"> </w:t>
+      </w:r>
+      <w:proofErr w:type="spellStart"/>
+      <w:r>
+        <w:t>CategoryAddPanel</w:t>
+      </w:r>
+      <w:proofErr w:type="spellEnd"/>
+      <w:r>
+        <w:t xml:space="preserve"> and </w:t>
+      </w:r>
+      <w:proofErr w:type="spellStart"/>
+      <w:r>
+        <w:t>CategoryListPanel</w:t>
+      </w:r>
+      <w:proofErr w:type="spellEnd"/>
+      <w:r>
+        <w:t xml:space="preserve"> extend </w:t>
+      </w:r>
+      <w:proofErr w:type="spellStart"/>
+      <w:r>
+        <w:t>JPanel</w:t>
+      </w:r>
+      <w:proofErr w:type="spellEnd"/>
+      <w:r>
+        <w:t xml:space="preserve"> </w:t>
+      </w:r>
+      <w:r>
+        <w:lastRenderedPageBreak/>
+        <w:t>and reuse its layout management and event handling capabilities</w:t>
+      </w:r>
+    </w:p>
+    <w:p>
+      <w:pPr>
+        <w:pStyle w:val="GvdeMetni"/>
+        <w:numPr>
+          <w:ilvl w:val="0"/>
+          <w:numId w:val="15"/>
+        </w:numPr>
+      </w:pPr>
+      <w:r>
+        <w:rPr>
+          <w:b/>
+          <w:bCs/>
+        </w:rPr>
+        <w:t>Polymorphism:</w:t>
+      </w:r>
+      <w:r>
+        <w:t xml:space="preserve"> Different panels (e.g., </w:t>
+      </w:r>
+      <w:proofErr w:type="spellStart"/>
+      <w:r>
+        <w:t>OrderAddPanel</w:t>
+      </w:r>
+      <w:proofErr w:type="spellEnd"/>
+      <w:r>
+        <w:t xml:space="preserve">, </w:t>
+      </w:r>
+      <w:proofErr w:type="spellStart"/>
+      <w:r>
+        <w:t>ProductAddPanel</w:t>
+      </w:r>
+      <w:proofErr w:type="spellEnd"/>
+      <w:r>
+        <w:t xml:space="preserve">) implement ActionListener for button actions. This allows the same </w:t>
+      </w:r>
+      <w:proofErr w:type="spellStart"/>
+      <w:r>
+        <w:t>addActionListener</w:t>
+      </w:r>
+      <w:proofErr w:type="spellEnd"/>
+      <w:r>
+        <w:t xml:space="preserve"> method to perform specific tasks based on the context​</w:t>
       </w:r>
     </w:p>
     <w:p>
@@ -4085,97 +4771,80 @@
     <w:p>
       <w:pPr>
         <w:pStyle w:val="GvdeMetni"/>
-        <w:ind w:left="105" w:right="236"/>
-      </w:pPr>
-      <w:r>
-        <w:t>[Explain</w:t>
-      </w:r>
-      <w:r>
-        <w:rPr>
-          <w:spacing w:val="-4"/>
-        </w:rPr>
-        <w:t xml:space="preserve"> </w:t>
-      </w:r>
-      <w:r>
-        <w:t>how</w:t>
-      </w:r>
-      <w:r>
-        <w:rPr>
-          <w:spacing w:val="-4"/>
-        </w:rPr>
-        <w:t xml:space="preserve"> </w:t>
-      </w:r>
-      <w:r>
-        <w:t>interfaces</w:t>
-      </w:r>
-      <w:r>
-        <w:rPr>
-          <w:spacing w:val="-5"/>
-        </w:rPr>
-        <w:t xml:space="preserve"> </w:t>
-      </w:r>
-      <w:r>
-        <w:t>and</w:t>
-      </w:r>
-      <w:r>
-        <w:rPr>
-          <w:spacing w:val="-4"/>
-        </w:rPr>
-        <w:t xml:space="preserve"> </w:t>
-      </w:r>
-      <w:r>
-        <w:t>abstract</w:t>
-      </w:r>
-      <w:r>
-        <w:rPr>
-          <w:spacing w:val="-4"/>
-        </w:rPr>
-        <w:t xml:space="preserve"> </w:t>
-      </w:r>
-      <w:r>
-        <w:t>classes</w:t>
-      </w:r>
-      <w:r>
-        <w:rPr>
-          <w:spacing w:val="-5"/>
-        </w:rPr>
-        <w:t xml:space="preserve"> </w:t>
-      </w:r>
-      <w:r>
-        <w:t>are</w:t>
-      </w:r>
-      <w:r>
-        <w:rPr>
-          <w:spacing w:val="-4"/>
-        </w:rPr>
-        <w:t xml:space="preserve"> </w:t>
-      </w:r>
-      <w:r>
-        <w:t>used</w:t>
-      </w:r>
-      <w:r>
-        <w:rPr>
-          <w:spacing w:val="-4"/>
-        </w:rPr>
-        <w:t xml:space="preserve"> </w:t>
-      </w:r>
-      <w:r>
-        <w:t>in</w:t>
-      </w:r>
-      <w:r>
-        <w:rPr>
-          <w:spacing w:val="-4"/>
-        </w:rPr>
-        <w:t xml:space="preserve"> </w:t>
-      </w:r>
-      <w:r>
-        <w:t xml:space="preserve">your </w:t>
-      </w:r>
-      <w:r>
-        <w:rPr>
-          <w:spacing w:val="-2"/>
-        </w:rPr>
-        <w:t>implementation.]</w:t>
+        <w:numPr>
+          <w:ilvl w:val="0"/>
+          <w:numId w:val="16"/>
+        </w:numPr>
+        <w:ind w:right="236"/>
+      </w:pPr>
+      <w:r>
+        <w:rPr>
+          <w:b/>
+          <w:bCs/>
+        </w:rPr>
+        <w:t>Abstract Classes:</w:t>
+      </w:r>
+      <w:r>
+        <w:t xml:space="preserve"> Panels inherit common behavior (layout settings) from </w:t>
+      </w:r>
+      <w:proofErr w:type="spellStart"/>
+      <w:r>
+        <w:rPr>
+          <w:b/>
+          <w:bCs/>
+        </w:rPr>
+        <w:t>JPanel</w:t>
+      </w:r>
+      <w:proofErr w:type="spellEnd"/>
+      <w:r>
+        <w:t xml:space="preserve">. </w:t>
+      </w:r>
+    </w:p>
+    <w:p>
+      <w:pPr>
+        <w:pStyle w:val="GvdeMetni"/>
+        <w:numPr>
+          <w:ilvl w:val="0"/>
+          <w:numId w:val="16"/>
+        </w:numPr>
+        <w:ind w:right="236"/>
+      </w:pPr>
+      <w:r>
+        <w:rPr>
+          <w:b/>
+          <w:bCs/>
+        </w:rPr>
+        <w:t>DAO Classes:</w:t>
+      </w:r>
+      <w:r>
+        <w:t xml:space="preserve"> Interfaces for database operations such as </w:t>
+      </w:r>
+      <w:proofErr w:type="spellStart"/>
+      <w:r>
+        <w:rPr>
+          <w:b/>
+          <w:bCs/>
+        </w:rPr>
+        <w:t>addCategory</w:t>
+      </w:r>
+      <w:proofErr w:type="spellEnd"/>
+      <w:r>
+        <w:t xml:space="preserve"> and </w:t>
+      </w:r>
+      <w:proofErr w:type="spellStart"/>
+      <w:r>
+        <w:rPr>
+          <w:b/>
+          <w:bCs/>
+        </w:rPr>
+        <w:t>deleteCategory</w:t>
+      </w:r>
+      <w:proofErr w:type="spellEnd"/>
+      <w:r>
+        <w:t xml:space="preserve"> ensure standard behavior across different DAO implementations​</w:t>
+      </w:r>
+      <w:r>
+        <w:t>.</w:t>
       </w:r>
     </w:p>
     <w:p>
@@ -4465,7 +5134,7 @@
           </mc:Choice>
           <mc:Fallback>
             <w:pict>
-              <v:group w14:anchorId="5C31D60B" id="Group 26" o:spid="_x0000_s1026" style="position:absolute;margin-left:62.25pt;margin-top:12pt;width:470.8pt;height:1.5pt;z-index:-251658240;mso-wrap-distance-left:0;mso-wrap-distance-right:0;mso-position-horizontal-relative:page" coordsize="59792,190" o:gfxdata="UEsDBBQABgAIAAAAIQC2gziS/gAAAOEBAAATAAAAW0NvbnRlbnRfVHlwZXNdLnhtbJSRQU7DMBBF&#10;90jcwfIWJU67QAgl6YK0S0CoHGBkTxKLZGx5TGhvj5O2G0SRWNoz/78nu9wcxkFMGNg6quQqL6RA&#10;0s5Y6ir5vt9lD1JwBDIwOMJKHpHlpr69KfdHjyxSmriSfYz+USnWPY7AufNIadK6MEJMx9ApD/oD&#10;OlTrorhX2lFEilmcO2RdNtjC5xDF9pCuTyYBB5bi6bQ4syoJ3g9WQ0ymaiLzg5KdCXlKLjvcW893&#10;SUOqXwnz5DrgnHtJTxOsQfEKIT7DmDSUCaxw7Rqn8787ZsmRM9e2VmPeBN4uqYvTtW7jvijg9N/y&#10;JsXecLq0q+WD6m8AAAD//wMAUEsDBBQABgAIAAAAIQA4/SH/1gAAAJQBAAALAAAAX3JlbHMvLnJl&#10;bHOkkMFqwzAMhu+DvYPRfXGawxijTi+j0GvpHsDYimMaW0Yy2fr2M4PBMnrbUb/Q94l/f/hMi1qR&#10;JVI2sOt6UJgd+ZiDgffL8ekFlFSbvV0oo4EbChzGx4f9GRdb25HMsYhqlCwG5lrLq9biZkxWOiqY&#10;22YiTra2kYMu1l1tQD30/bPm3wwYN0x18gb45AdQl1tp5j/sFB2T0FQ7R0nTNEV3j6o9feQzro1i&#10;OWA14Fm+Q8a1a8+Bvu/d/dMb2JY5uiPbhG/ktn4cqGU/er3pcvwCAAD//wMAUEsDBBQABgAIAAAA&#10;IQDAIQ3j0QMAAAYVAAAOAAAAZHJzL2Uyb0RvYy54bWzsmF9P2zAQwN8n7TtYeZw0krQEmoqCtjF4&#10;mTYE7AMYx/kjJXZkm6Z8+50vcZoWKIWhwaSqUpPYd+e7y/lnO0cni6okc650IcXMC/cCj3DBZFKI&#10;bOb9vj77PPGINlQktJSCz7w7rr2T448fjpp6ykcyl2XCFQEjQk+beublxtRT39cs5xXVe7LmAjpT&#10;qSpq4FFlfqJoA9ar0h8FwYHfSJXUSjKuNbSetp3eMdpPU87MrzTV3JBy5oFvBv8V/t/Yf//4iE4z&#10;Reu8YJ0b9AVeVLQQMGhv6pQaSm5Vcc9UVTAltUzNHpOVL9O0YBxjgGjCYC2acyVva4wlmzZZ3acJ&#10;UruWpxebZT/n56q+qi8UZKKpM8gFPtlYFqmq7BW8JAtM2V2fMr4whEFjFB/Go33ILIO+MA4mXUpZ&#10;Dnm/p8Xy7xv1fDeov+JKU0Nx6GX8+u/iv8ppzTGtegrxXyhSJDNvdOgRQSuo0fOuHKAFk4JSfYr0&#10;VEO2Hs1PGPQ5eDBHcRBgivpQ6ZTdanPOJeaazn9o0xZlAndYUknnlwGDXxSnP3hqPJJWJVTqJ58E&#10;pCHj8SQ+PHDlvK5wWWT5UGM8joNw9LTetaxXxslJFMC77txb8+qrNEZWA/loPwjIUgUCzlxINHdR&#10;soVwtwomq52mq2HCjHUN6A7MXffchQXz2LV0PqCDNTV2FJtBe0uatlhDyBLJZ14cjSKcsZWc82uJ&#10;YsYWLFT0ZBKNPAIFjUJgDXxfipViKA7WVgVdt7vWaBUtWUn38l23u7ZiUXwQj20lbiH5oJvOHCul&#10;5q3nNnoMoc8IhDOsOS3LIjkrytImQavs5lupyJxaYob2Z184qKyIlcImNMAMCmmVW6FSgKydr+0k&#10;wTtzV3JruhSXPIW5hizBsVg3WAtkwBpk02EZRkQFK5iC/WfqdipWm+M68Ez9XgnHl8L0+lUhpMKc&#10;DKKztzcyuUOOYgIAWJao/4JcsMaukWvyAnJ1E9tRC0G1inV4JW5NGNbPC5m1gSXrwEKUNJvocx9V&#10;IXB4a1aFIXABYNUrQahvTasWGYAqWFajdqYtIdTiooVP278NpjbDp2fUAHuOJ+762Liu/5W4A4tk&#10;v0zuuNMy8/1xJ77HnfhZ3LGrXTRqi3hHn/+OPj0vtgfQk2TpbW6JquHQr8yg3d4nff97nzHQY3Xv&#10;Ay2wFNqNF5zttj21rdFn5VS7O7HBHvp9n9iWh6YBYJabJQeGtaPYQNZJuOtwm7OZRMPj4lOSD7rp&#10;htztnNpD3huf2PDLE3xswyNv92HQfs0bPuMRd/n58vgPAAAA//8DAFBLAwQUAAYACAAAACEA+um1&#10;KeAAAAAKAQAADwAAAGRycy9kb3ducmV2LnhtbEyPQUvDQBCF74L/YRnBm91NbKPEbEop6qkItkLp&#10;bZtMk9DsbMhuk/TfOz3p8b35ePNetpxsKwbsfeNIQzRTIJAKVzZUafjZfTy9gvDBUGlaR6jhih6W&#10;+f1dZtLSjfSNwzZUgkPIp0ZDHUKXSumLGq3xM9ch8e3kemsCy76SZW9GDretjJVKpDUN8YfadLiu&#10;sThvL1bD52jG1XP0PmzOp/X1sFt87TcRav34MK3eQAScwh8Mt/pcHXLudHQXKr1oWcfzBaMa4jlv&#10;ugEqSSIQR3ZeFMg8k/8n5L8AAAD//wMAUEsBAi0AFAAGAAgAAAAhALaDOJL+AAAA4QEAABMAAAAA&#10;AAAAAAAAAAAAAAAAAFtDb250ZW50X1R5cGVzXS54bWxQSwECLQAUAAYACAAAACEAOP0h/9YAAACU&#10;AQAACwAAAAAAAAAAAAAAAAAvAQAAX3JlbHMvLnJlbHNQSwECLQAUAAYACAAAACEAwCEN49EDAAAG&#10;FQAADgAAAAAAAAAAAAAAAAAuAgAAZHJzL2Uyb0RvYy54bWxQSwECLQAUAAYACAAAACEA+um1KeAA&#10;AAAKAQAADwAAAAAAAAAAAAAAAAArBgAAZHJzL2Rvd25yZXYueG1sUEsFBgAAAAAEAAQA8wAAADgH&#10;AAAAAA==&#10;" o:allowincell="f">
+              <v:group w14:anchorId="57EA2D71" id="Group 26" o:spid="_x0000_s1026" style="position:absolute;margin-left:62.25pt;margin-top:12pt;width:470.8pt;height:1.5pt;z-index:-251658240;mso-wrap-distance-left:0;mso-wrap-distance-right:0;mso-position-horizontal-relative:page" coordsize="59792,190" o:gfxdata="UEsDBBQABgAIAAAAIQC2gziS/gAAAOEBAAATAAAAW0NvbnRlbnRfVHlwZXNdLnhtbJSRQU7DMBBF&#10;90jcwfIWJU67QAgl6YK0S0CoHGBkTxKLZGx5TGhvj5O2G0SRWNoz/78nu9wcxkFMGNg6quQqL6RA&#10;0s5Y6ir5vt9lD1JwBDIwOMJKHpHlpr69KfdHjyxSmriSfYz+USnWPY7AufNIadK6MEJMx9ApD/oD&#10;OlTrorhX2lFEilmcO2RdNtjC5xDF9pCuTyYBB5bi6bQ4syoJ3g9WQ0ymaiLzg5KdCXlKLjvcW893&#10;SUOqXwnz5DrgnHtJTxOsQfEKIT7DmDSUCaxw7Rqn8787ZsmRM9e2VmPeBN4uqYvTtW7jvijg9N/y&#10;JsXecLq0q+WD6m8AAAD//wMAUEsDBBQABgAIAAAAIQA4/SH/1gAAAJQBAAALAAAAX3JlbHMvLnJl&#10;bHOkkMFqwzAMhu+DvYPRfXGawxijTi+j0GvpHsDYimMaW0Yy2fr2M4PBMnrbUb/Q94l/f/hMi1qR&#10;JVI2sOt6UJgd+ZiDgffL8ekFlFSbvV0oo4EbChzGx4f9GRdb25HMsYhqlCwG5lrLq9biZkxWOiqY&#10;22YiTra2kYMu1l1tQD30/bPm3wwYN0x18gb45AdQl1tp5j/sFB2T0FQ7R0nTNEV3j6o9feQzro1i&#10;OWA14Fm+Q8a1a8+Bvu/d/dMb2JY5uiPbhG/ktn4cqGU/er3pcvwCAAD//wMAUEsDBBQABgAIAAAA&#10;IQDAIQ3j0QMAAAYVAAAOAAAAZHJzL2Uyb0RvYy54bWzsmF9P2zAQwN8n7TtYeZw0krQEmoqCtjF4&#10;mTYE7AMYx/kjJXZkm6Z8+50vcZoWKIWhwaSqUpPYd+e7y/lnO0cni6okc650IcXMC/cCj3DBZFKI&#10;bOb9vj77PPGINlQktJSCz7w7rr2T448fjpp6ykcyl2XCFQEjQk+beublxtRT39cs5xXVe7LmAjpT&#10;qSpq4FFlfqJoA9ar0h8FwYHfSJXUSjKuNbSetp3eMdpPU87MrzTV3JBy5oFvBv8V/t/Yf//4iE4z&#10;Reu8YJ0b9AVeVLQQMGhv6pQaSm5Vcc9UVTAltUzNHpOVL9O0YBxjgGjCYC2acyVva4wlmzZZ3acJ&#10;UruWpxebZT/n56q+qi8UZKKpM8gFPtlYFqmq7BW8JAtM2V2fMr4whEFjFB/Go33ILIO+MA4mXUpZ&#10;Dnm/p8Xy7xv1fDeov+JKU0Nx6GX8+u/iv8ppzTGtegrxXyhSJDNvdOgRQSuo0fOuHKAFk4JSfYr0&#10;VEO2Hs1PGPQ5eDBHcRBgivpQ6ZTdanPOJeaazn9o0xZlAndYUknnlwGDXxSnP3hqPJJWJVTqJ58E&#10;pCHj8SQ+PHDlvK5wWWT5UGM8joNw9LTetaxXxslJFMC77txb8+qrNEZWA/loPwjIUgUCzlxINHdR&#10;soVwtwomq52mq2HCjHUN6A7MXffchQXz2LV0PqCDNTV2FJtBe0uatlhDyBLJZ14cjSKcsZWc82uJ&#10;YsYWLFT0ZBKNPAIFjUJgDXxfipViKA7WVgVdt7vWaBUtWUn38l23u7ZiUXwQj20lbiH5oJvOHCul&#10;5q3nNnoMoc8IhDOsOS3LIjkrytImQavs5lupyJxaYob2Z184qKyIlcImNMAMCmmVW6FSgKydr+0k&#10;wTtzV3JruhSXPIW5hizBsVg3WAtkwBpk02EZRkQFK5iC/WfqdipWm+M68Ez9XgnHl8L0+lUhpMKc&#10;DKKztzcyuUOOYgIAWJao/4JcsMaukWvyAnJ1E9tRC0G1inV4JW5NGNbPC5m1gSXrwEKUNJvocx9V&#10;IXB4a1aFIXABYNUrQahvTasWGYAqWFajdqYtIdTiooVP278NpjbDp2fUAHuOJ+762Liu/5W4A4tk&#10;v0zuuNMy8/1xJ77HnfhZ3LGrXTRqi3hHn/+OPj0vtgfQk2TpbW6JquHQr8yg3d4nff97nzHQY3Xv&#10;Ay2wFNqNF5zttj21rdFn5VS7O7HBHvp9n9iWh6YBYJabJQeGtaPYQNZJuOtwm7OZRMPj4lOSD7rp&#10;htztnNpD3huf2PDLE3xswyNv92HQfs0bPuMRd/n58vgPAAAA//8DAFBLAwQUAAYACAAAACEA+um1&#10;KeAAAAAKAQAADwAAAGRycy9kb3ducmV2LnhtbEyPQUvDQBCF74L/YRnBm91NbKPEbEop6qkItkLp&#10;bZtMk9DsbMhuk/TfOz3p8b35ePNetpxsKwbsfeNIQzRTIJAKVzZUafjZfTy9gvDBUGlaR6jhih6W&#10;+f1dZtLSjfSNwzZUgkPIp0ZDHUKXSumLGq3xM9ch8e3kemsCy76SZW9GDretjJVKpDUN8YfadLiu&#10;sThvL1bD52jG1XP0PmzOp/X1sFt87TcRav34MK3eQAScwh8Mt/pcHXLudHQXKr1oWcfzBaMa4jlv&#10;ugEqSSIQR3ZeFMg8k/8n5L8AAAD//wMAUEsBAi0AFAAGAAgAAAAhALaDOJL+AAAA4QEAABMAAAAA&#10;AAAAAAAAAAAAAAAAAFtDb250ZW50X1R5cGVzXS54bWxQSwECLQAUAAYACAAAACEAOP0h/9YAAACU&#10;AQAACwAAAAAAAAAAAAAAAAAvAQAAX3JlbHMvLnJlbHNQSwECLQAUAAYACAAAACEAwCEN49EDAAAG&#10;FQAADgAAAAAAAAAAAAAAAAAuAgAAZHJzL2Uyb0RvYy54bWxQSwECLQAUAAYACAAAACEA+um1KeAA&#10;AAAKAQAADwAAAAAAAAAAAAAAAAArBgAAZHJzL2Rvd25yZXYueG1sUEsFBgAAAAAEAAQA8wAAADgH&#10;AAAAAA==&#10;" o:allowincell="f">
                 <v:shape id="Graphic 27" o:spid="_x0000_s1027" style="position:absolute;top:100;width:59792;height:90;visibility:visible;mso-wrap-style:square;v-text-anchor:top" coordsize="5979160,9525" o:gfxdata="UEsDBBQABgAIAAAAIQDb4fbL7gAAAIUBAAATAAAAW0NvbnRlbnRfVHlwZXNdLnhtbHyQz07DMAyH&#10;70i8Q+QralM4IITa7kDhCAiNB7ASt43WOlEcyvb2pNu4IODoPz9/n1xv9vOkForiPDdwXVagiI23&#10;jocG3rdPxR0oScgWJ8/UwIEENu3lRb09BBKV0ywNjCmFe63FjDSjlD4Q50nv44wpl3HQAc0OB9I3&#10;VXWrjedEnIq03oC27qjHjympx31un0wiTQLq4bS4shrAECZnMGVTvbD9QSnOhDInjzsyuiBXWQP0&#10;r4R18jfgnHvJr4nOknrFmJ5xzhraRtHWf3Kkpfz/yGo5S+H73hkquyhdjr3R8m2lj09svwAAAP//&#10;AwBQSwMEFAAGAAgAAAAhAFr0LFu/AAAAFQEAAAsAAABfcmVscy8ucmVsc2zPwWrDMAwG4Ptg72B0&#10;X5TuUMaI01uh19I+gLGVxCy2jGSy9e1nemrHjpL4P0nD4SetZiPRyNnCruvBUPYcYp4tXC/Htw8w&#10;Wl0ObuVMFm6kcBhfX4Yzra62kC6xqGlKVgtLreUTUf1CyWnHhXKbTCzJ1VbKjMX5LzcTvvf9HuXR&#10;gPHJNKdgQU5hB+ZyK23zHztFL6w81c5zQp6m6P9TMfB3PtPWFCczVQtB9N4U2rp2HOA44NMz4y8A&#10;AAD//wMAUEsDBBQABgAIAAAAIQCY+xj6xAAAANsAAAAPAAAAZHJzL2Rvd25yZXYueG1sRI/NasMw&#10;EITvhbyD2EButRxDUuNGCSXQEnKr20NzW6ytZWqtjCX/JE8fFQo9DjPzDbM7zLYVI/W+caxgnaQg&#10;iCunG64VfH68PuYgfEDW2DomBVfycNgvHnZYaDfxO41lqEWEsC9QgQmhK6T0lSGLPnEdcfS+XW8x&#10;RNnXUvc4RbhtZZamW2mx4bhgsKOjoeqnHKyCW3W+llN7yefxNqTmsvk6b9+cUqvl/PIMItAc/sN/&#10;7ZNWkD3B75f4A+T+DgAA//8DAFBLAQItABQABgAIAAAAIQDb4fbL7gAAAIUBAAATAAAAAAAAAAAA&#10;AAAAAAAAAABbQ29udGVudF9UeXBlc10ueG1sUEsBAi0AFAAGAAgAAAAhAFr0LFu/AAAAFQEAAAsA&#10;AAAAAAAAAAAAAAAAHwEAAF9yZWxzLy5yZWxzUEsBAi0AFAAGAAgAAAAhAJj7GPrEAAAA2wAAAA8A&#10;AAAAAAAAAAAAAAAABwIAAGRycy9kb3ducmV2LnhtbFBLBQYAAAAAAwADALcAAAD4AgAAAAA=&#10;" path="m5978852,9525l,9525,9525,,5969327,r9525,9525xe" fillcolor="#010101" stroked="f" strokeweight="0">
                   <v:path arrowok="t" textboxrect="0,0,5979795,10206"/>
                 </v:shape>
@@ -4561,6 +5230,148 @@
       <w:pPr>
         <w:pStyle w:val="GvdeMetni"/>
         <w:ind w:left="105"/>
+      </w:pPr>
+      <w:r>
+        <w:t>The system uses CRUD operations:</w:t>
+      </w:r>
+    </w:p>
+    <w:p>
+      <w:pPr>
+        <w:pStyle w:val="GvdeMetni"/>
+        <w:numPr>
+          <w:ilvl w:val="0"/>
+          <w:numId w:val="17"/>
+        </w:numPr>
+      </w:pPr>
+      <w:r>
+        <w:rPr>
+          <w:b/>
+          <w:bCs/>
+        </w:rPr>
+        <w:t>Create:</w:t>
+      </w:r>
+      <w:r>
+        <w:t xml:space="preserve"> </w:t>
+      </w:r>
+      <w:proofErr w:type="spellStart"/>
+      <w:r>
+        <w:rPr>
+          <w:b/>
+          <w:bCs/>
+        </w:rPr>
+        <w:t>addCategory</w:t>
+      </w:r>
+      <w:proofErr w:type="spellEnd"/>
+      <w:r>
+        <w:rPr>
+          <w:b/>
+          <w:bCs/>
+        </w:rPr>
+        <w:t xml:space="preserve"> </w:t>
+      </w:r>
+      <w:r>
+        <w:t>adds a new category to the database.</w:t>
+      </w:r>
+    </w:p>
+    <w:p>
+      <w:pPr>
+        <w:pStyle w:val="GvdeMetni"/>
+        <w:numPr>
+          <w:ilvl w:val="0"/>
+          <w:numId w:val="17"/>
+        </w:numPr>
+      </w:pPr>
+      <w:r>
+        <w:rPr>
+          <w:b/>
+          <w:bCs/>
+        </w:rPr>
+        <w:t>Read:</w:t>
+      </w:r>
+      <w:r>
+        <w:t xml:space="preserve"> </w:t>
+      </w:r>
+      <w:proofErr w:type="spellStart"/>
+      <w:r>
+        <w:rPr>
+          <w:b/>
+          <w:bCs/>
+        </w:rPr>
+        <w:t>getAllCategories</w:t>
+      </w:r>
+      <w:proofErr w:type="spellEnd"/>
+      <w:r>
+        <w:t xml:space="preserve"> retrieves all category entries.</w:t>
+      </w:r>
+    </w:p>
+    <w:p>
+      <w:pPr>
+        <w:pStyle w:val="GvdeMetni"/>
+        <w:numPr>
+          <w:ilvl w:val="0"/>
+          <w:numId w:val="17"/>
+        </w:numPr>
+      </w:pPr>
+      <w:r>
+        <w:rPr>
+          <w:b/>
+          <w:bCs/>
+        </w:rPr>
+        <w:t>Update:</w:t>
+      </w:r>
+      <w:r>
+        <w:t xml:space="preserve"> </w:t>
+      </w:r>
+      <w:proofErr w:type="spellStart"/>
+      <w:r>
+        <w:rPr>
+          <w:b/>
+          <w:bCs/>
+        </w:rPr>
+        <w:t>refreshTable</w:t>
+      </w:r>
+      <w:proofErr w:type="spellEnd"/>
+      <w:r>
+        <w:t xml:space="preserve"> dynamically updates UI tables after CRUD operations.</w:t>
+      </w:r>
+    </w:p>
+    <w:p>
+      <w:pPr>
+        <w:pStyle w:val="GvdeMetni"/>
+        <w:numPr>
+          <w:ilvl w:val="0"/>
+          <w:numId w:val="17"/>
+        </w:numPr>
+      </w:pPr>
+      <w:r>
+        <w:rPr>
+          <w:b/>
+          <w:bCs/>
+        </w:rPr>
+        <w:t>Delete:</w:t>
+      </w:r>
+      <w:r>
+        <w:t xml:space="preserve"> Removes records from tables using </w:t>
+      </w:r>
+      <w:r>
+        <w:rPr>
+          <w:b/>
+          <w:bCs/>
+        </w:rPr>
+        <w:t>DAO methods</w:t>
+      </w:r>
+      <w:r>
+        <w:rPr>
+          <w:b/>
+          <w:bCs/>
+        </w:rPr>
+        <w:t>.</w:t>
+      </w:r>
+    </w:p>
+    <w:p>
+      <w:pPr>
+        <w:pStyle w:val="GvdeMetni"/>
+        <w:ind w:left="105"/>
         <w:sectPr>
           <w:pgSz w:w="11906" w:h="16838"/>
           <w:pgMar w:top="1020" w:right="1140" w:bottom="280" w:left="1140" w:header="0" w:footer="0" w:gutter="0"/>
@@ -4569,75 +5380,6 @@
           <w:docGrid w:linePitch="100" w:charSpace="4096"/>
         </w:sectPr>
       </w:pPr>
-      <w:r>
-        <w:t>[Explain</w:t>
-      </w:r>
-      <w:r>
-        <w:rPr>
-          <w:spacing w:val="-4"/>
-        </w:rPr>
-        <w:t xml:space="preserve"> </w:t>
-      </w:r>
-      <w:r>
-        <w:t>the</w:t>
-      </w:r>
-      <w:r>
-        <w:rPr>
-          <w:spacing w:val="-4"/>
-        </w:rPr>
-        <w:t xml:space="preserve"> </w:t>
-      </w:r>
-      <w:r>
-        <w:t>CRUD</w:t>
-      </w:r>
-      <w:r>
-        <w:rPr>
-          <w:spacing w:val="-4"/>
-        </w:rPr>
-        <w:t xml:space="preserve"> </w:t>
-      </w:r>
-      <w:r>
-        <w:t>operations</w:t>
-      </w:r>
-      <w:r>
-        <w:rPr>
-          <w:spacing w:val="-5"/>
-        </w:rPr>
-        <w:t xml:space="preserve"> </w:t>
-      </w:r>
-      <w:r>
-        <w:t>implemented</w:t>
-      </w:r>
-      <w:r>
-        <w:rPr>
-          <w:spacing w:val="-4"/>
-        </w:rPr>
-        <w:t xml:space="preserve"> </w:t>
-      </w:r>
-      <w:r>
-        <w:t>in</w:t>
-      </w:r>
-      <w:r>
-        <w:rPr>
-          <w:spacing w:val="-4"/>
-        </w:rPr>
-        <w:t xml:space="preserve"> </w:t>
-      </w:r>
-      <w:r>
-        <w:t>your</w:t>
-      </w:r>
-      <w:r>
-        <w:rPr>
-          <w:spacing w:val="-3"/>
-        </w:rPr>
-        <w:t xml:space="preserve"> </w:t>
-      </w:r>
-      <w:r>
-        <w:rPr>
-          <w:spacing w:val="-2"/>
-        </w:rPr>
-        <w:t>project.]</w:t>
-      </w:r>
     </w:p>
     <w:p>
       <w:pPr>
@@ -4674,79 +5416,128 @@
     <w:p>
       <w:pPr>
         <w:pStyle w:val="GvdeMetni"/>
-        <w:ind w:left="105"/>
-      </w:pPr>
-      <w:r>
-        <w:t>[Provide</w:t>
-      </w:r>
-      <w:r>
-        <w:rPr>
-          <w:spacing w:val="-3"/>
-        </w:rPr>
-        <w:t xml:space="preserve"> </w:t>
-      </w:r>
-      <w:r>
-        <w:t>examples</w:t>
-      </w:r>
-      <w:r>
-        <w:rPr>
-          <w:spacing w:val="-3"/>
-        </w:rPr>
-        <w:t xml:space="preserve"> </w:t>
-      </w:r>
-      <w:r>
-        <w:t>of</w:t>
-      </w:r>
-      <w:r>
-        <w:rPr>
-          <w:spacing w:val="-3"/>
-        </w:rPr>
-        <w:t xml:space="preserve"> </w:t>
-      </w:r>
-      <w:r>
-        <w:t>SQL</w:t>
-      </w:r>
-      <w:r>
-        <w:rPr>
-          <w:spacing w:val="-2"/>
-        </w:rPr>
-        <w:t xml:space="preserve"> </w:t>
-      </w:r>
-      <w:r>
-        <w:t>queries</w:t>
-      </w:r>
-      <w:r>
-        <w:rPr>
-          <w:spacing w:val="-4"/>
-        </w:rPr>
-        <w:t xml:space="preserve"> </w:t>
-      </w:r>
-      <w:r>
-        <w:t>used</w:t>
-      </w:r>
-      <w:r>
-        <w:rPr>
-          <w:spacing w:val="-2"/>
-        </w:rPr>
-        <w:t xml:space="preserve"> </w:t>
-      </w:r>
-      <w:r>
-        <w:t>in</w:t>
-      </w:r>
-      <w:r>
-        <w:rPr>
-          <w:spacing w:val="-3"/>
-        </w:rPr>
-        <w:t xml:space="preserve"> </w:t>
-      </w:r>
-      <w:r>
-        <w:t>your</w:t>
-      </w:r>
-      <w:r>
-        <w:rPr>
-          <w:spacing w:val="-2"/>
-        </w:rPr>
-        <w:t xml:space="preserve"> application.]</w:t>
+        <w:numPr>
+          <w:ilvl w:val="0"/>
+          <w:numId w:val="18"/>
+        </w:numPr>
+      </w:pPr>
+      <w:r>
+        <w:t>Adding a new category:</w:t>
+      </w:r>
+    </w:p>
+    <w:p>
+      <w:pPr>
+        <w:pStyle w:val="GvdeMetni"/>
+        <w:numPr>
+          <w:ilvl w:val="1"/>
+          <w:numId w:val="18"/>
+        </w:numPr>
+      </w:pPr>
+      <w:r>
+        <w:t xml:space="preserve">INSERT INTO </w:t>
+      </w:r>
+      <w:proofErr w:type="spellStart"/>
+      <w:r>
+        <w:t>CategoryTable</w:t>
+      </w:r>
+      <w:proofErr w:type="spellEnd"/>
+      <w:r>
+        <w:t xml:space="preserve"> (</w:t>
+      </w:r>
+      <w:proofErr w:type="spellStart"/>
+      <w:r>
+        <w:t>CategoryName</w:t>
+      </w:r>
+      <w:proofErr w:type="spellEnd"/>
+      <w:r>
+        <w:t xml:space="preserve">) VALUES </w:t>
+      </w:r>
+      <w:proofErr w:type="gramStart"/>
+      <w:r>
+        <w:t>(?);</w:t>
+      </w:r>
+      <w:proofErr w:type="gramEnd"/>
+    </w:p>
+    <w:p>
+      <w:pPr>
+        <w:pStyle w:val="GvdeMetni"/>
+        <w:numPr>
+          <w:ilvl w:val="0"/>
+          <w:numId w:val="18"/>
+        </w:numPr>
+      </w:pPr>
+      <w:r>
+        <w:t>Retrieving all categories:</w:t>
+      </w:r>
+    </w:p>
+    <w:p>
+      <w:pPr>
+        <w:pStyle w:val="GvdeMetni"/>
+        <w:numPr>
+          <w:ilvl w:val="1"/>
+          <w:numId w:val="18"/>
+        </w:numPr>
+      </w:pPr>
+      <w:r>
+        <w:t xml:space="preserve">SELECT * FROM </w:t>
+      </w:r>
+      <w:proofErr w:type="spellStart"/>
+      <w:proofErr w:type="gramStart"/>
+      <w:r>
+        <w:t>CategoryTable</w:t>
+      </w:r>
+      <w:proofErr w:type="spellEnd"/>
+      <w:r>
+        <w:t>;</w:t>
+      </w:r>
+      <w:proofErr w:type="gramEnd"/>
+    </w:p>
+    <w:p>
+      <w:pPr>
+        <w:pStyle w:val="GvdeMetni"/>
+        <w:numPr>
+          <w:ilvl w:val="0"/>
+          <w:numId w:val="18"/>
+        </w:numPr>
+      </w:pPr>
+      <w:r>
+        <w:t>Deleting a category:</w:t>
+      </w:r>
+    </w:p>
+    <w:p>
+      <w:pPr>
+        <w:pStyle w:val="GvdeMetni"/>
+        <w:numPr>
+          <w:ilvl w:val="1"/>
+          <w:numId w:val="18"/>
+        </w:numPr>
+      </w:pPr>
+      <w:r>
+        <w:t xml:space="preserve">DELETE FROM </w:t>
+      </w:r>
+      <w:proofErr w:type="spellStart"/>
+      <w:r>
+        <w:t>CategoryTable</w:t>
+      </w:r>
+      <w:proofErr w:type="spellEnd"/>
+      <w:r>
+        <w:t xml:space="preserve"> WHERE </w:t>
+      </w:r>
+      <w:proofErr w:type="spellStart"/>
+      <w:r>
+        <w:t>CategoryID</w:t>
+      </w:r>
+      <w:proofErr w:type="spellEnd"/>
+      <w:r>
+        <w:t xml:space="preserve"> </w:t>
+      </w:r>
+      <w:proofErr w:type="gramStart"/>
+      <w:r>
+        <w:t>= ?</w:t>
+      </w:r>
+      <w:proofErr w:type="gramEnd"/>
+      <w:r>
+        <w:t>;</w:t>
       </w:r>
     </w:p>
     <w:p>
@@ -5036,7 +5827,7 @@
           </mc:Choice>
           <mc:Fallback>
             <w:pict>
-              <v:group w14:anchorId="7756F4C1" id="Group 31" o:spid="_x0000_s1026" style="position:absolute;margin-left:62.25pt;margin-top:12pt;width:470.8pt;height:1.5pt;z-index:-251656192;mso-wrap-distance-left:0;mso-wrap-distance-right:0;mso-position-horizontal-relative:page" coordsize="59792,190" o:gfxdata="UEsDBBQABgAIAAAAIQC2gziS/gAAAOEBAAATAAAAW0NvbnRlbnRfVHlwZXNdLnhtbJSRQU7DMBBF&#10;90jcwfIWJU67QAgl6YK0S0CoHGBkTxKLZGx5TGhvj5O2G0SRWNoz/78nu9wcxkFMGNg6quQqL6RA&#10;0s5Y6ir5vt9lD1JwBDIwOMJKHpHlpr69KfdHjyxSmriSfYz+USnWPY7AufNIadK6MEJMx9ApD/oD&#10;OlTrorhX2lFEilmcO2RdNtjC5xDF9pCuTyYBB5bi6bQ4syoJ3g9WQ0ymaiLzg5KdCXlKLjvcW893&#10;SUOqXwnz5DrgnHtJTxOsQfEKIT7DmDSUCaxw7Rqn8787ZsmRM9e2VmPeBN4uqYvTtW7jvijg9N/y&#10;JsXecLq0q+WD6m8AAAD//wMAUEsDBBQABgAIAAAAIQA4/SH/1gAAAJQBAAALAAAAX3JlbHMvLnJl&#10;bHOkkMFqwzAMhu+DvYPRfXGawxijTi+j0GvpHsDYimMaW0Yy2fr2M4PBMnrbUb/Q94l/f/hMi1qR&#10;JVI2sOt6UJgd+ZiDgffL8ekFlFSbvV0oo4EbChzGx4f9GRdb25HMsYhqlCwG5lrLq9biZkxWOiqY&#10;22YiTra2kYMu1l1tQD30/bPm3wwYN0x18gb45AdQl1tp5j/sFB2T0FQ7R0nTNEV3j6o9feQzro1i&#10;OWA14Fm+Q8a1a8+Bvu/d/dMb2JY5uiPbhG/ktn4cqGU/er3pcvwCAAD//wMAUEsDBBQABgAIAAAA&#10;IQBy8GuNxgMAAAYVAAAOAAAAZHJzL2Uyb0RvYy54bWzsmG1vmzAQx99P2neweDlpBZLShqjJtMe+&#10;mbaq6z6Aa8yDBDay3ZB++50PTMjD0qar1k2KIoWnu/Pdn/MPzMW7ZVWSBVe6kGLmhSeBR7hgMilE&#10;NvN+3nx5O/GINlQktJSCz7x7rr1389evLpp6ykcyl2XCFYEgQk+beublxtRT39cs5xXVJ7LmAi6m&#10;UlXUwKHK/ETRBqJXpT8KgjO/kSqplWRcazj7qb3ozTF+mnJmvqep5oaUMw9yM/iv8P/W/vvzCzrN&#10;FK3zgnVp0CdkUdFCwKB9qE/UUHKniq1QVcGU1DI1J0xWvkzTgnGsAaoJg41qLpW8q7GWbNpkdS8T&#10;SLuh05PDsm+LS1X/qK8UKNHUGWiBR7aWZaoqu4UsyRIlu+8l40tDGJyM4vN4dArKMrgWxsGkk5Tl&#10;oPuWF8s/7/Xz3aD+WipNDc2hV/XrP6v/R05rjrLqKdR/pUiRzLzxyCOCVtCjl107wBkUBa16ifRU&#10;g1q/1ScMeg12ahQHAUrUl0qn7E6bSy5Ra7r4qk3blAnsYUslXV4GAr5XnH7lqfFIWpXQqW98EpCG&#10;jMeT+PzMtfOmw3WR5UOP8TgOwtHDfjeyXhsnJ1EA97pLbyOrD9IYWQ3so9MgICsXKDhzJdHcVcmW&#10;wu0qmKx2mq6XCTPWncB0YO66464smMfuTJcDJlhTY0exCtpd0rTNGoJKJJ95cTSKcMZWcsFvJJoZ&#10;27DQ0ZNJBM0ADY1GEA1yX5mVYmgO0dYN3WW3rTEqRrKW7ua7y27bmkXxWTwenWPMhyx3punCsVJq&#10;3mZuq8cSekWgnGHPaVkWyZeiLK0IWmW3H0tFFtQSM7Q/e8PBZc2sFFbQABUU0jq3RqUAWztf20mC&#10;e+a+5DZ0Ka55CnMNWYJjsW6wFsiANVDTYRlGRAdrmEL8A307F+vN8TlwoH/vhONLYXr/qhBSoSaD&#10;6uzurUzukaMoAADLEvVvkGu8Ra7xE8jVTWxHLQTVOtbhlrhnwrB/nsisPSzZBBaipNlHn21UhcDh&#10;R7MqDIELAKveCUp9aVq1yABUwWM1amfaCkItLlr4tNcfg6n9SOkZNcCe44nb/m5cd/2ZuAMPyf4x&#10;eeROy8x/jzunW9w5PYg79mkXjdomPtLnv6NPz4vHA+hBsvQxH4mq4dDPzKDju0/6H7z7RFsMig5i&#10;0E76rK1qjys2eIf+t1dsq0XTADCrlyUHho2l2MDWWbjt8DVnP4mGy8WHLHem6YY8vjm1i7wXXrHh&#10;lyf42IZL3u7DoP2aNzzGJe7q8+X8FwAAAP//AwBQSwMEFAAGAAgAAAAhAPrptSngAAAACgEAAA8A&#10;AABkcnMvZG93bnJldi54bWxMj0FLw0AQhe+C/2EZwZvdTWyjxGxKKeqpCLZC6W2bTJPQ7GzIbpP0&#10;3zs96fG9+XjzXracbCsG7H3jSEM0UyCQClc2VGn42X08vYLwwVBpWkeo4Yoelvn9XWbS0o30jcM2&#10;VIJDyKdGQx1Cl0rpixqt8TPXIfHt5HprAsu+kmVvRg63rYyVSqQ1DfGH2nS4rrE4by9Ww+doxtVz&#10;9D5szqf19bBbfO03EWr9+DCt3kAEnMIfDLf6XB1y7nR0Fyq9aFnH8wWjGuI5b7oBKkkiEEd2XhTI&#10;PJP/J+S/AAAA//8DAFBLAQItABQABgAIAAAAIQC2gziS/gAAAOEBAAATAAAAAAAAAAAAAAAAAAAA&#10;AABbQ29udGVudF9UeXBlc10ueG1sUEsBAi0AFAAGAAgAAAAhADj9If/WAAAAlAEAAAsAAAAAAAAA&#10;AAAAAAAALwEAAF9yZWxzLy5yZWxzUEsBAi0AFAAGAAgAAAAhAHLwa43GAwAABhUAAA4AAAAAAAAA&#10;AAAAAAAALgIAAGRycy9lMm9Eb2MueG1sUEsBAi0AFAAGAAgAAAAhAPrptSngAAAACgEAAA8AAAAA&#10;AAAAAAAAAAAAIAYAAGRycy9kb3ducmV2LnhtbFBLBQYAAAAABAAEAPMAAAAtBwAAAAA=&#10;" o:allowincell="f">
+              <v:group w14:anchorId="0F857ED5" id="Group 31" o:spid="_x0000_s1026" style="position:absolute;margin-left:62.25pt;margin-top:12pt;width:470.8pt;height:1.5pt;z-index:-251656192;mso-wrap-distance-left:0;mso-wrap-distance-right:0;mso-position-horizontal-relative:page" coordsize="59792,190" o:gfxdata="UEsDBBQABgAIAAAAIQC2gziS/gAAAOEBAAATAAAAW0NvbnRlbnRfVHlwZXNdLnhtbJSRQU7DMBBF&#10;90jcwfIWJU67QAgl6YK0S0CoHGBkTxKLZGx5TGhvj5O2G0SRWNoz/78nu9wcxkFMGNg6quQqL6RA&#10;0s5Y6ir5vt9lD1JwBDIwOMJKHpHlpr69KfdHjyxSmriSfYz+USnWPY7AufNIadK6MEJMx9ApD/oD&#10;OlTrorhX2lFEilmcO2RdNtjC5xDF9pCuTyYBB5bi6bQ4syoJ3g9WQ0ymaiLzg5KdCXlKLjvcW893&#10;SUOqXwnz5DrgnHtJTxOsQfEKIT7DmDSUCaxw7Rqn8787ZsmRM9e2VmPeBN4uqYvTtW7jvijg9N/y&#10;JsXecLq0q+WD6m8AAAD//wMAUEsDBBQABgAIAAAAIQA4/SH/1gAAAJQBAAALAAAAX3JlbHMvLnJl&#10;bHOkkMFqwzAMhu+DvYPRfXGawxijTi+j0GvpHsDYimMaW0Yy2fr2M4PBMnrbUb/Q94l/f/hMi1qR&#10;JVI2sOt6UJgd+ZiDgffL8ekFlFSbvV0oo4EbChzGx4f9GRdb25HMsYhqlCwG5lrLq9biZkxWOiqY&#10;22YiTra2kYMu1l1tQD30/bPm3wwYN0x18gb45AdQl1tp5j/sFB2T0FQ7R0nTNEV3j6o9feQzro1i&#10;OWA14Fm+Q8a1a8+Bvu/d/dMb2JY5uiPbhG/ktn4cqGU/er3pcvwCAAD//wMAUEsDBBQABgAIAAAA&#10;IQBy8GuNxgMAAAYVAAAOAAAAZHJzL2Uyb0RvYy54bWzsmG1vmzAQx99P2neweDlpBZLShqjJtMe+&#10;mbaq6z6Aa8yDBDay3ZB++50PTMjD0qar1k2KIoWnu/Pdn/MPzMW7ZVWSBVe6kGLmhSeBR7hgMilE&#10;NvN+3nx5O/GINlQktJSCz7x7rr1389evLpp6ykcyl2XCFYEgQk+beublxtRT39cs5xXVJ7LmAi6m&#10;UlXUwKHK/ETRBqJXpT8KgjO/kSqplWRcazj7qb3ozTF+mnJmvqep5oaUMw9yM/iv8P/W/vvzCzrN&#10;FK3zgnVp0CdkUdFCwKB9qE/UUHKniq1QVcGU1DI1J0xWvkzTgnGsAaoJg41qLpW8q7GWbNpkdS8T&#10;SLuh05PDsm+LS1X/qK8UKNHUGWiBR7aWZaoqu4UsyRIlu+8l40tDGJyM4vN4dArKMrgWxsGkk5Tl&#10;oPuWF8s/7/Xz3aD+WipNDc2hV/XrP6v/R05rjrLqKdR/pUiRzLzxyCOCVtCjl107wBkUBa16ifRU&#10;g1q/1ScMeg12ahQHAUrUl0qn7E6bSy5Ra7r4qk3blAnsYUslXV4GAr5XnH7lqfFIWpXQqW98EpCG&#10;jMeT+PzMtfOmw3WR5UOP8TgOwtHDfjeyXhsnJ1EA97pLbyOrD9IYWQ3so9MgICsXKDhzJdHcVcmW&#10;wu0qmKx2mq6XCTPWncB0YO66464smMfuTJcDJlhTY0exCtpd0rTNGoJKJJ95cTSKcMZWcsFvJJoZ&#10;27DQ0ZNJBM0ADY1GEA1yX5mVYmgO0dYN3WW3rTEqRrKW7ua7y27bmkXxWTwenWPMhyx3punCsVJq&#10;3mZuq8cSekWgnGHPaVkWyZeiLK0IWmW3H0tFFtQSM7Q/e8PBZc2sFFbQABUU0jq3RqUAWztf20mC&#10;e+a+5DZ0Ka55CnMNWYJjsW6wFsiANVDTYRlGRAdrmEL8A307F+vN8TlwoH/vhONLYXr/qhBSoSaD&#10;6uzurUzukaMoAADLEvVvkGu8Ra7xE8jVTWxHLQTVOtbhlrhnwrB/nsisPSzZBBaipNlHn21UhcDh&#10;R7MqDIELAKveCUp9aVq1yABUwWM1amfaCkItLlr4tNcfg6n9SOkZNcCe44nb/m5cd/2ZuAMPyf4x&#10;eeROy8x/jzunW9w5PYg79mkXjdomPtLnv6NPz4vHA+hBsvQxH4mq4dDPzKDju0/6H7z7RFsMig5i&#10;0E76rK1qjys2eIf+t1dsq0XTADCrlyUHho2l2MDWWbjt8DVnP4mGy8WHLHem6YY8vjm1i7wXXrHh&#10;lyf42IZL3u7DoP2aNzzGJe7q8+X8FwAAAP//AwBQSwMEFAAGAAgAAAAhAPrptSngAAAACgEAAA8A&#10;AABkcnMvZG93bnJldi54bWxMj0FLw0AQhe+C/2EZwZvdTWyjxGxKKeqpCLZC6W2bTJPQ7GzIbpP0&#10;3zs96fG9+XjzXracbCsG7H3jSEM0UyCQClc2VGn42X08vYLwwVBpWkeo4Yoelvn9XWbS0o30jcM2&#10;VIJDyKdGQx1Cl0rpixqt8TPXIfHt5HprAsu+kmVvRg63rYyVSqQ1DfGH2nS4rrE4by9Ww+doxtVz&#10;9D5szqf19bBbfO03EWr9+DCt3kAEnMIfDLf6XB1y7nR0Fyq9aFnH8wWjGuI5b7oBKkkiEEd2XhTI&#10;PJP/J+S/AAAA//8DAFBLAQItABQABgAIAAAAIQC2gziS/gAAAOEBAAATAAAAAAAAAAAAAAAAAAAA&#10;AABbQ29udGVudF9UeXBlc10ueG1sUEsBAi0AFAAGAAgAAAAhADj9If/WAAAAlAEAAAsAAAAAAAAA&#10;AAAAAAAALwEAAF9yZWxzLy5yZWxzUEsBAi0AFAAGAAgAAAAhAHLwa43GAwAABhUAAA4AAAAAAAAA&#10;AAAAAAAALgIAAGRycy9lMm9Eb2MueG1sUEsBAi0AFAAGAAgAAAAhAPrptSngAAAACgEAAA8AAAAA&#10;AAAAAAAAAAAAIAYAAGRycy9kb3ducmV2LnhtbFBLBQYAAAAABAAEAPMAAAAtBwAAAAA=&#10;" o:allowincell="f">
                 <v:shape id="Graphic 32" o:spid="_x0000_s1027" style="position:absolute;top:100;width:59792;height:90;visibility:visible;mso-wrap-style:square;v-text-anchor:top" coordsize="5979160,9525" o:gfxdata="UEsDBBQABgAIAAAAIQDb4fbL7gAAAIUBAAATAAAAW0NvbnRlbnRfVHlwZXNdLnhtbHyQz07DMAyH&#10;70i8Q+QralM4IITa7kDhCAiNB7ASt43WOlEcyvb2pNu4IODoPz9/n1xv9vOkForiPDdwXVagiI23&#10;jocG3rdPxR0oScgWJ8/UwIEENu3lRb09BBKV0ywNjCmFe63FjDSjlD4Q50nv44wpl3HQAc0OB9I3&#10;VXWrjedEnIq03oC27qjHjympx31un0wiTQLq4bS4shrAECZnMGVTvbD9QSnOhDInjzsyuiBXWQP0&#10;r4R18jfgnHvJr4nOknrFmJ5xzhraRtHWf3Kkpfz/yGo5S+H73hkquyhdjr3R8m2lj09svwAAAP//&#10;AwBQSwMEFAAGAAgAAAAhAFr0LFu/AAAAFQEAAAsAAABfcmVscy8ucmVsc2zPwWrDMAwG4Ptg72B0&#10;X5TuUMaI01uh19I+gLGVxCy2jGSy9e1nemrHjpL4P0nD4SetZiPRyNnCruvBUPYcYp4tXC/Htw8w&#10;Wl0ObuVMFm6kcBhfX4Yzra62kC6xqGlKVgtLreUTUf1CyWnHhXKbTCzJ1VbKjMX5LzcTvvf9HuXR&#10;gPHJNKdgQU5hB+ZyK23zHztFL6w81c5zQp6m6P9TMfB3PtPWFCczVQtB9N4U2rp2HOA44NMz4y8A&#10;AAD//wMAUEsDBBQABgAIAAAAIQANVS2/xAAAANsAAAAPAAAAZHJzL2Rvd25yZXYueG1sRI/NasMw&#10;EITvhbyD2EBvjZyEmuBGCSXQEnyr20NzW6ytZWqtjKX47+mrQKDHYWa+YfbH0Taip87XjhWsVwkI&#10;4tLpmisFX59vTzsQPiBrbByTgok8HA+Lhz1m2g38QX0RKhEh7DNUYEJoMyl9aciiX7mWOHo/rrMY&#10;ouwqqTscItw2cpMkqbRYc1ww2NLJUPlbXK2CucynYmguu7Gfr4m5PH/n6btT6nE5vr6ACDSG//C9&#10;fdYKthu4fYk/QB7+AAAA//8DAFBLAQItABQABgAIAAAAIQDb4fbL7gAAAIUBAAATAAAAAAAAAAAA&#10;AAAAAAAAAABbQ29udGVudF9UeXBlc10ueG1sUEsBAi0AFAAGAAgAAAAhAFr0LFu/AAAAFQEAAAsA&#10;AAAAAAAAAAAAAAAAHwEAAF9yZWxzLy5yZWxzUEsBAi0AFAAGAAgAAAAhAA1VLb/EAAAA2wAAAA8A&#10;AAAAAAAAAAAAAAAABwIAAGRycy9kb3ducmV2LnhtbFBLBQYAAAAAAwADALcAAAD4AgAAAAA=&#10;" path="m5978852,9525l,9525,9525,,5969327,r9525,9525xe" fillcolor="#010101" stroked="f" strokeweight="0">
                   <v:path arrowok="t" textboxrect="0,0,5979795,10206"/>
                 </v:shape>
@@ -5625,7 +6416,7 @@
           </mc:Choice>
           <mc:Fallback>
             <w:pict>
-              <v:group w14:anchorId="67614DFE" id="Group 36" o:spid="_x0000_s1026" style="position:absolute;margin-left:62.25pt;margin-top:12pt;width:470.8pt;height:1.5pt;z-index:-251654144;mso-wrap-distance-left:0;mso-wrap-distance-right:0;mso-position-horizontal-relative:page" coordsize="59792,190" o:gfxdata="UEsDBBQABgAIAAAAIQC2gziS/gAAAOEBAAATAAAAW0NvbnRlbnRfVHlwZXNdLnhtbJSRQU7DMBBF&#10;90jcwfIWJU67QAgl6YK0S0CoHGBkTxKLZGx5TGhvj5O2G0SRWNoz/78nu9wcxkFMGNg6quQqL6RA&#10;0s5Y6ir5vt9lD1JwBDIwOMJKHpHlpr69KfdHjyxSmriSfYz+USnWPY7AufNIadK6MEJMx9ApD/oD&#10;OlTrorhX2lFEilmcO2RdNtjC5xDF9pCuTyYBB5bi6bQ4syoJ3g9WQ0ymaiLzg5KdCXlKLjvcW893&#10;SUOqXwnz5DrgnHtJTxOsQfEKIT7DmDSUCaxw7Rqn8787ZsmRM9e2VmPeBN4uqYvTtW7jvijg9N/y&#10;JsXecLq0q+WD6m8AAAD//wMAUEsDBBQABgAIAAAAIQA4/SH/1gAAAJQBAAALAAAAX3JlbHMvLnJl&#10;bHOkkMFqwzAMhu+DvYPRfXGawxijTi+j0GvpHsDYimMaW0Yy2fr2M4PBMnrbUb/Q94l/f/hMi1qR&#10;JVI2sOt6UJgd+ZiDgffL8ekFlFSbvV0oo4EbChzGx4f9GRdb25HMsYhqlCwG5lrLq9biZkxWOiqY&#10;22YiTra2kYMu1l1tQD30/bPm3wwYN0x18gb45AdQl1tp5j/sFB2T0FQ7R0nTNEV3j6o9feQzro1i&#10;OWA14Fm+Q8a1a8+Bvu/d/dMb2JY5uiPbhG/ktn4cqGU/er3pcvwCAAD//wMAUEsDBBQABgAIAAAA&#10;IQB771zyzwMAAAYVAAAOAAAAZHJzL2Uyb0RvYy54bWzsmNtu2zAMQN8H7B8EPw5YbSdzGwdNh137&#10;MmzD2n2AKssXwJYMSY3Tvx9FWY6TtmnaDVsHBAHiG0mRNHUk+vTtqqnJkitdSbEI4qMoIFwwmVWi&#10;WAQ/Lz+/ngVEGyoyWkvBF8EN18Hbs5cvTrt2zieylHXGFQEjQs+7dhGUxrTzMNSs5A3VR7LlAh7m&#10;UjXUwKUqwkzRDqw3dTiJouOwkyprlWRca7j70T0MztB+nnNmvuW55obUiwB8M/iv8P/K/odnp3Re&#10;KNqWFevdoE/woqGVgEEHUx+poeRaVbdMNRVTUsvcHDHZhDLPK8YxBogmjraiOVfyusVYinlXtEOa&#10;ILVbeXqyWfZ1ea7ai/a7gkx0bQG5wCsbyypXjT2Cl2SFKbsZUsZXhjC4maQn6eQNZJbBsziNZn1K&#10;WQl5v6XFyk879UI/aLjhStdCceh1/Pr34r8oacsxrXoO8X9XpMoWwfQkIII2UKPnfTnAHUwKSg0p&#10;0nMN2bo3P3E05ODOHKVRhCkaQqVzdq3NOZeYa7r8oo0rygzOsKSy3i8DBt8pTr/w3AQkb2qo1Fch&#10;iUhHptNZenLsy3lb4UdVlGON6TSN4snDepey3RinJEkE77p3b8ur99IY2YzkkzdRRNYqEHDhQ6Kl&#10;j5KthD9VMFntNN0ME2asv4HuwNz1131YMI/9nd4HdLClxo5iM2hPSeeKNYYskXIRpMkkwRnbyCW/&#10;lChmbMFCRc9mySQgUNAoBNbA97VYLcbiYG1T0D/2xxatoiUr6V++f+yPTixJj9PpBCpxD8k73fTm&#10;WC01d57b6DGEISMQzrjmtKyr7HNV1zYJWhVXH2pFltQSM7Y/+8JBZUOsFjahEWZQSKvshGoBsna+&#10;ukmCZ+am5tZ0LX7wHOYasgTHYv1gDsiANcimxzKMiApWMAf7j9TtVaw2x3XgkfqDEo4vhRn0m0pI&#10;hTkZRWdPr2R2gxzFBACwLFH/Brlgjd0i1+wJ5OontqcWgmoT6/BK/Jowrp8nMmsHS7aBhSjpdtHn&#10;Nqpi4PDerIpj4ALAalCCUP81rRwyAFWwrCZupq0h5HDh4OOe74Op3fAZGDXCnueJP943rn/+h7gD&#10;i+SwTB6445j5/LiT3uJO+iju2NUumbgiPtDnv6PPwIv9AfQgWQabe6JqPPQfZtBh75M//72PbT03&#10;9z6uQbEbL+jt9u3atuiz0dUeOjbYQz/vjm3dNI0As94seTBstWIjWS/hj+Ntzm4SjdvFhyTvdNMP&#10;edg5uSbvH3ds+OUJPrZhy9t/GLRf88bX2OKuP1+e/QIAAP//AwBQSwMEFAAGAAgAAAAhAPrptSng&#10;AAAACgEAAA8AAABkcnMvZG93bnJldi54bWxMj0FLw0AQhe+C/2EZwZvdTWyjxGxKKeqpCLZC6W2b&#10;TJPQ7GzIbpP03zs96fG9+XjzXracbCsG7H3jSEM0UyCQClc2VGn42X08vYLwwVBpWkeo4Yoelvn9&#10;XWbS0o30jcM2VIJDyKdGQx1Cl0rpixqt8TPXIfHt5HprAsu+kmVvRg63rYyVSqQ1DfGH2nS4rrE4&#10;by9Ww+doxtVz9D5szqf19bBbfO03EWr9+DCt3kAEnMIfDLf6XB1y7nR0Fyq9aFnH8wWjGuI5b7oB&#10;KkkiEEd2XhTIPJP/J+S/AAAA//8DAFBLAQItABQABgAIAAAAIQC2gziS/gAAAOEBAAATAAAAAAAA&#10;AAAAAAAAAAAAAABbQ29udGVudF9UeXBlc10ueG1sUEsBAi0AFAAGAAgAAAAhADj9If/WAAAAlAEA&#10;AAsAAAAAAAAAAAAAAAAALwEAAF9yZWxzLy5yZWxzUEsBAi0AFAAGAAgAAAAhAHvvXPLPAwAABhUA&#10;AA4AAAAAAAAAAAAAAAAALgIAAGRycy9lMm9Eb2MueG1sUEsBAi0AFAAGAAgAAAAhAPrptSngAAAA&#10;CgEAAA8AAAAAAAAAAAAAAAAAKQYAAGRycy9kb3ducmV2LnhtbFBLBQYAAAAABAAEAPMAAAA2BwAA&#10;AAA=&#10;" o:allowincell="f">
+              <v:group w14:anchorId="6456DBDE" id="Group 36" o:spid="_x0000_s1026" style="position:absolute;margin-left:62.25pt;margin-top:12pt;width:470.8pt;height:1.5pt;z-index:-251654144;mso-wrap-distance-left:0;mso-wrap-distance-right:0;mso-position-horizontal-relative:page" coordsize="59792,190" o:gfxdata="UEsDBBQABgAIAAAAIQC2gziS/gAAAOEBAAATAAAAW0NvbnRlbnRfVHlwZXNdLnhtbJSRQU7DMBBF&#10;90jcwfIWJU67QAgl6YK0S0CoHGBkTxKLZGx5TGhvj5O2G0SRWNoz/78nu9wcxkFMGNg6quQqL6RA&#10;0s5Y6ir5vt9lD1JwBDIwOMJKHpHlpr69KfdHjyxSmriSfYz+USnWPY7AufNIadK6MEJMx9ApD/oD&#10;OlTrorhX2lFEilmcO2RdNtjC5xDF9pCuTyYBB5bi6bQ4syoJ3g9WQ0ymaiLzg5KdCXlKLjvcW893&#10;SUOqXwnz5DrgnHtJTxOsQfEKIT7DmDSUCaxw7Rqn8787ZsmRM9e2VmPeBN4uqYvTtW7jvijg9N/y&#10;JsXecLq0q+WD6m8AAAD//wMAUEsDBBQABgAIAAAAIQA4/SH/1gAAAJQBAAALAAAAX3JlbHMvLnJl&#10;bHOkkMFqwzAMhu+DvYPRfXGawxijTi+j0GvpHsDYimMaW0Yy2fr2M4PBMnrbUb/Q94l/f/hMi1qR&#10;JVI2sOt6UJgd+ZiDgffL8ekFlFSbvV0oo4EbChzGx4f9GRdb25HMsYhqlCwG5lrLq9biZkxWOiqY&#10;22YiTra2kYMu1l1tQD30/bPm3wwYN0x18gb45AdQl1tp5j/sFB2T0FQ7R0nTNEV3j6o9feQzro1i&#10;OWA14Fm+Q8a1a8+Bvu/d/dMb2JY5uiPbhG/ktn4cqGU/er3pcvwCAAD//wMAUEsDBBQABgAIAAAA&#10;IQB771zyzwMAAAYVAAAOAAAAZHJzL2Uyb0RvYy54bWzsmNtu2zAMQN8H7B8EPw5YbSdzGwdNh137&#10;MmzD2n2AKssXwJYMSY3Tvx9FWY6TtmnaDVsHBAHiG0mRNHUk+vTtqqnJkitdSbEI4qMoIFwwmVWi&#10;WAQ/Lz+/ngVEGyoyWkvBF8EN18Hbs5cvTrt2zieylHXGFQEjQs+7dhGUxrTzMNSs5A3VR7LlAh7m&#10;UjXUwKUqwkzRDqw3dTiJouOwkyprlWRca7j70T0MztB+nnNmvuW55obUiwB8M/iv8P/K/odnp3Re&#10;KNqWFevdoE/woqGVgEEHUx+poeRaVbdMNRVTUsvcHDHZhDLPK8YxBogmjraiOVfyusVYinlXtEOa&#10;ILVbeXqyWfZ1ea7ai/a7gkx0bQG5wCsbyypXjT2Cl2SFKbsZUsZXhjC4maQn6eQNZJbBsziNZn1K&#10;WQl5v6XFyk879UI/aLjhStdCceh1/Pr34r8oacsxrXoO8X9XpMoWwfQkIII2UKPnfTnAHUwKSg0p&#10;0nMN2bo3P3E05ODOHKVRhCkaQqVzdq3NOZeYa7r8oo0rygzOsKSy3i8DBt8pTr/w3AQkb2qo1Fch&#10;iUhHptNZenLsy3lb4UdVlGON6TSN4snDepey3RinJEkE77p3b8ur99IY2YzkkzdRRNYqEHDhQ6Kl&#10;j5KthD9VMFntNN0ME2asv4HuwNz1131YMI/9nd4HdLClxo5iM2hPSeeKNYYskXIRpMkkwRnbyCW/&#10;lChmbMFCRc9mySQgUNAoBNbA97VYLcbiYG1T0D/2xxatoiUr6V++f+yPTixJj9PpBCpxD8k73fTm&#10;WC01d57b6DGEISMQzrjmtKyr7HNV1zYJWhVXH2pFltQSM7Y/+8JBZUOsFjahEWZQSKvshGoBsna+&#10;ukmCZ+am5tZ0LX7wHOYasgTHYv1gDsiANcimxzKMiApWMAf7j9TtVaw2x3XgkfqDEo4vhRn0m0pI&#10;hTkZRWdPr2R2gxzFBACwLFH/Brlgjd0i1+wJ5OontqcWgmoT6/BK/Jowrp8nMmsHS7aBhSjpdtHn&#10;Nqpi4PDerIpj4ALAalCCUP81rRwyAFWwrCZupq0h5HDh4OOe74Op3fAZGDXCnueJP943rn/+h7gD&#10;i+SwTB6445j5/LiT3uJO+iju2NUumbgiPtDnv6PPwIv9AfQgWQabe6JqPPQfZtBh75M//72PbT03&#10;9z6uQbEbL+jt9u3atuiz0dUeOjbYQz/vjm3dNI0As94seTBstWIjWS/hj+Ntzm4SjdvFhyTvdNMP&#10;edg5uSbvH3ds+OUJPrZhy9t/GLRf88bX2OKuP1+e/QIAAP//AwBQSwMEFAAGAAgAAAAhAPrptSng&#10;AAAACgEAAA8AAABkcnMvZG93bnJldi54bWxMj0FLw0AQhe+C/2EZwZvdTWyjxGxKKeqpCLZC6W2b&#10;TJPQ7GzIbpP03zs96fG9+XjzXracbCsG7H3jSEM0UyCQClc2VGn42X08vYLwwVBpWkeo4Yoelvn9&#10;XWbS0o30jcM2VIJDyKdGQx1Cl0rpixqt8TPXIfHt5HprAsu+kmVvRg63rYyVSqQ1DfGH2nS4rrE4&#10;by9Ww+doxtVz9D5szqf19bBbfO03EWr9+DCt3kAEnMIfDLf6XB1y7nR0Fyq9aFnH8wWjGuI5b7oB&#10;KkkiEEd2XhTIPJP/J+S/AAAA//8DAFBLAQItABQABgAIAAAAIQC2gziS/gAAAOEBAAATAAAAAAAA&#10;AAAAAAAAAAAAAABbQ29udGVudF9UeXBlc10ueG1sUEsBAi0AFAAGAAgAAAAhADj9If/WAAAAlAEA&#10;AAsAAAAAAAAAAAAAAAAALwEAAF9yZWxzLy5yZWxzUEsBAi0AFAAGAAgAAAAhAHvvXPLPAwAABhUA&#10;AA4AAAAAAAAAAAAAAAAALgIAAGRycy9lMm9Eb2MueG1sUEsBAi0AFAAGAAgAAAAhAPrptSngAAAA&#10;CgEAAA8AAAAAAAAAAAAAAAAAKQYAAGRycy9kb3ducmV2LnhtbFBLBQYAAAAABAAEAPMAAAA2BwAA&#10;AAA=&#10;" o:allowincell="f">
                 <v:shape id="Graphic 37" o:spid="_x0000_s1027" style="position:absolute;top:100;width:59792;height:90;visibility:visible;mso-wrap-style:square;v-text-anchor:top" coordsize="5979160,9525" o:gfxdata="UEsDBBQABgAIAAAAIQDb4fbL7gAAAIUBAAATAAAAW0NvbnRlbnRfVHlwZXNdLnhtbHyQz07DMAyH&#10;70i8Q+QralM4IITa7kDhCAiNB7ASt43WOlEcyvb2pNu4IODoPz9/n1xv9vOkForiPDdwXVagiI23&#10;jocG3rdPxR0oScgWJ8/UwIEENu3lRb09BBKV0ywNjCmFe63FjDSjlD4Q50nv44wpl3HQAc0OB9I3&#10;VXWrjedEnIq03oC27qjHjympx31un0wiTQLq4bS4shrAECZnMGVTvbD9QSnOhDInjzsyuiBXWQP0&#10;r4R18jfgnHvJr4nOknrFmJ5xzhraRtHWf3Kkpfz/yGo5S+H73hkquyhdjr3R8m2lj09svwAAAP//&#10;AwBQSwMEFAAGAAgAAAAhAFr0LFu/AAAAFQEAAAsAAABfcmVscy8ucmVsc2zPwWrDMAwG4Ptg72B0&#10;X5TuUMaI01uh19I+gLGVxCy2jGSy9e1nemrHjpL4P0nD4SetZiPRyNnCruvBUPYcYp4tXC/Htw8w&#10;Wl0ObuVMFm6kcBhfX4Yzra62kC6xqGlKVgtLreUTUf1CyWnHhXKbTCzJ1VbKjMX5LzcTvvf9HuXR&#10;gPHJNKdgQU5hB+ZyK23zHztFL6w81c5zQp6m6P9TMfB3PtPWFCczVQtB9N4U2rp2HOA44NMz4y8A&#10;AAD//wMAUEsDBBQABgAIAAAAIQAdIo4nxAAAANsAAAAPAAAAZHJzL2Rvd25yZXYueG1sRI9Ba8JA&#10;FITvhf6H5RV6qxuVWkmzkVJQijejh3p7ZF+zwezbkF2T6K/vCoLHYWa+YbLVaBvRU+drxwqmkwQE&#10;cel0zZWCw379tgThA7LGxjEpuJCHVf78lGGq3cA76otQiQhhn6ICE0KbSulLQxb9xLXE0ftzncUQ&#10;ZVdJ3eEQ4baRsyRZSIs1xwWDLX0bKk/F2Sq4lttLMTTH5dhfz4k5vv9uFxun1OvL+PUJItAYHuF7&#10;+0crmH/A7Uv8ATL/BwAA//8DAFBLAQItABQABgAIAAAAIQDb4fbL7gAAAIUBAAATAAAAAAAAAAAA&#10;AAAAAAAAAABbQ29udGVudF9UeXBlc10ueG1sUEsBAi0AFAAGAAgAAAAhAFr0LFu/AAAAFQEAAAsA&#10;AAAAAAAAAAAAAAAAHwEAAF9yZWxzLy5yZWxzUEsBAi0AFAAGAAgAAAAhAB0ijifEAAAA2wAAAA8A&#10;AAAAAAAAAAAAAAAABwIAAGRycy9kb3ducmV2LnhtbFBLBQYAAAAAAwADALcAAAD4AgAAAAA=&#10;" path="m5978852,9525l,9525,9525,,5969327,r9525,9525xe" fillcolor="#010101" stroked="f" strokeweight="0">
                   <v:path arrowok="t" textboxrect="0,0,5979795,10206"/>
                 </v:shape>
@@ -6088,7 +6879,7 @@
           </mc:Choice>
           <mc:Fallback>
             <w:pict>
-              <v:group w14:anchorId="18A889D6" id="Group 41" o:spid="_x0000_s1026" style="position:absolute;margin-left:62.25pt;margin-top:12pt;width:470.8pt;height:1.5pt;z-index:-251652096;mso-wrap-distance-left:0;mso-wrap-distance-right:0;mso-position-horizontal-relative:page" coordsize="59792,190" o:gfxdata="UEsDBBQABgAIAAAAIQC2gziS/gAAAOEBAAATAAAAW0NvbnRlbnRfVHlwZXNdLnhtbJSRQU7DMBBF&#10;90jcwfIWJU67QAgl6YK0S0CoHGBkTxKLZGx5TGhvj5O2G0SRWNoz/78nu9wcxkFMGNg6quQqL6RA&#10;0s5Y6ir5vt9lD1JwBDIwOMJKHpHlpr69KfdHjyxSmriSfYz+USnWPY7AufNIadK6MEJMx9ApD/oD&#10;OlTrorhX2lFEilmcO2RdNtjC5xDF9pCuTyYBB5bi6bQ4syoJ3g9WQ0ymaiLzg5KdCXlKLjvcW893&#10;SUOqXwnz5DrgnHtJTxOsQfEKIT7DmDSUCaxw7Rqn8787ZsmRM9e2VmPeBN4uqYvTtW7jvijg9N/y&#10;JsXecLq0q+WD6m8AAAD//wMAUEsDBBQABgAIAAAAIQA4/SH/1gAAAJQBAAALAAAAX3JlbHMvLnJl&#10;bHOkkMFqwzAMhu+DvYPRfXGawxijTi+j0GvpHsDYimMaW0Yy2fr2M4PBMnrbUb/Q94l/f/hMi1qR&#10;JVI2sOt6UJgd+ZiDgffL8ekFlFSbvV0oo4EbChzGx4f9GRdb25HMsYhqlCwG5lrLq9biZkxWOiqY&#10;22YiTra2kYMu1l1tQD30/bPm3wwYN0x18gb45AdQl1tp5j/sFB2T0FQ7R0nTNEV3j6o9feQzro1i&#10;OWA14Fm+Q8a1a8+Bvu/d/dMb2JY5uiPbhG/ktn4cqGU/er3pcvwCAAD//wMAUEsDBBQABgAIAAAA&#10;IQBJ9fsKxgMAAAYVAAAOAAAAZHJzL2Uyb0RvYy54bWzsmG1vmzAQx99P2neweDlpBZLQhqjJtKf2&#10;TbVVXfcBXGMeJLCR7Yb02+98YEKSLm2zaQ9SFCk83Z3v/px/YM7fraqSLLnShRRzLzwJPMIFk0kh&#10;srn3/fbi7dQj2lCR0FIKPvceuPbeLV6/Om/qGR/JXJYJVwSCCD1r6rmXG1PPfF+znFdUn8iaC7iY&#10;SlVRA4cq8xNFG4helf4oCE79RqqkVpJxreHsp/ait8D4acqZ+ZqmmhtSzj3IzeC/wv87++8vzuks&#10;U7TOC9alQQ/IoqKFgEH7UJ+ooeReFTuhqoIpqWVqTpisfJmmBeNYA1QTBlvVXCp5X2Mt2azJ6l4m&#10;kHZLp4PDsi/LS1V/q68VKNHUGWiBR7aWVaoqu4UsyQole+gl4ytDGJyM4rN4NAFlGVwL42DaScpy&#10;0H3Hi+Wf9/r5blB/I5WmhubQ6/r1r9X/Lac1R1n1DOq/VqRI5t5k5BFBK+jRy64d4AyKgla9RHqm&#10;Qa2f6hMGvQaPahQHAUrUl0pn7F6bSy5Ra7q80qZtygT2sKWSLi8DAd8rTq94ajySViV06hufBKQh&#10;4/E0Pjt17bztcFNk+dBjPI6DcPS0362sN8bJSRTAve7S28rqgzRGVgP7aBIEZO0CBWeuJJq7KtlK&#10;uF0Fk9VO080yYca6E5gOzF133JUF89id6XLABGtq7ChWQbtLmrZZQ1CJ5HMvjkYRzthKLvmtRDNj&#10;GxY6ejqNoBmgodEIokHua7NSDM0h2qahu+y2NUbFSNbS3Xx32W1bsyg+jcejM4z5lOWjabpwrJSa&#10;t5nb6rGEXhEoZ9hzWpZFclGUpRVBq+zuY6nIklpihvZnbzi4bJiVwgoaoIJCWufWqBRga+drO0lw&#10;zzyU3IYuxQ1PYa4hS3As1g3WAhmwBmo6LMOI6GANU4j/Qt/OxXpzfA680L93wvGlML1/VQipUJNB&#10;dXb3TiYPyFEUAIBlifonyDXeIdf4AHJ1E9tRC0G1iXW4Je6ZMOyfA5m1hyXbwEKUNPvos4uqEDj8&#10;bFaFIXABYNU7Qal/m1YtMgBV8FiN2pm2hlCLixY+7fXnYGo/UnpGDbDneOK2PxvXXf9N3IGHZP+Y&#10;PHKnZea/x53JDncmL+KOfdpFo7aJj/T57+jT8+L5AHqSLH3MZ6JqOPRvZtDx3Sf9D959oh0GRS9i&#10;0KP02VjVHlds8A79b6/Y1oumAWDWL0sODFtLsYGts3Db4WvOfhINl4tPWT6aphvy+ObULvL+8ooN&#10;vzzBxzZc8nYfBu3XvOExLnHXny8XPwAAAP//AwBQSwMEFAAGAAgAAAAhAPrptSngAAAACgEAAA8A&#10;AABkcnMvZG93bnJldi54bWxMj0FLw0AQhe+C/2EZwZvdTWyjxGxKKeqpCLZC6W2bTJPQ7GzIbpP0&#10;3zs96fG9+XjzXracbCsG7H3jSEM0UyCQClc2VGn42X08vYLwwVBpWkeo4Yoelvn9XWbS0o30jcM2&#10;VIJDyKdGQx1Cl0rpixqt8TPXIfHt5HprAsu+kmVvRg63rYyVSqQ1DfGH2nS4rrE4by9Ww+doxtVz&#10;9D5szqf19bBbfO03EWr9+DCt3kAEnMIfDLf6XB1y7nR0Fyq9aFnH8wWjGuI5b7oBKkkiEEd2XhTI&#10;PJP/J+S/AAAA//8DAFBLAQItABQABgAIAAAAIQC2gziS/gAAAOEBAAATAAAAAAAAAAAAAAAAAAAA&#10;AABbQ29udGVudF9UeXBlc10ueG1sUEsBAi0AFAAGAAgAAAAhADj9If/WAAAAlAEAAAsAAAAAAAAA&#10;AAAAAAAALwEAAF9yZWxzLy5yZWxzUEsBAi0AFAAGAAgAAAAhAEn1+wrGAwAABhUAAA4AAAAAAAAA&#10;AAAAAAAALgIAAGRycy9lMm9Eb2MueG1sUEsBAi0AFAAGAAgAAAAhAPrptSngAAAACgEAAA8AAAAA&#10;AAAAAAAAAAAAIAYAAGRycy9kb3ducmV2LnhtbFBLBQYAAAAABAAEAPMAAAAtBwAAAAA=&#10;" o:allowincell="f">
+              <v:group w14:anchorId="2666384C" id="Group 41" o:spid="_x0000_s1026" style="position:absolute;margin-left:62.25pt;margin-top:12pt;width:470.8pt;height:1.5pt;z-index:-251652096;mso-wrap-distance-left:0;mso-wrap-distance-right:0;mso-position-horizontal-relative:page" coordsize="59792,190" o:gfxdata="UEsDBBQABgAIAAAAIQC2gziS/gAAAOEBAAATAAAAW0NvbnRlbnRfVHlwZXNdLnhtbJSRQU7DMBBF&#10;90jcwfIWJU67QAgl6YK0S0CoHGBkTxKLZGx5TGhvj5O2G0SRWNoz/78nu9wcxkFMGNg6quQqL6RA&#10;0s5Y6ir5vt9lD1JwBDIwOMJKHpHlpr69KfdHjyxSmriSfYz+USnWPY7AufNIadK6MEJMx9ApD/oD&#10;OlTrorhX2lFEilmcO2RdNtjC5xDF9pCuTyYBB5bi6bQ4syoJ3g9WQ0ymaiLzg5KdCXlKLjvcW893&#10;SUOqXwnz5DrgnHtJTxOsQfEKIT7DmDSUCaxw7Rqn8787ZsmRM9e2VmPeBN4uqYvTtW7jvijg9N/y&#10;JsXecLq0q+WD6m8AAAD//wMAUEsDBBQABgAIAAAAIQA4/SH/1gAAAJQBAAALAAAAX3JlbHMvLnJl&#10;bHOkkMFqwzAMhu+DvYPRfXGawxijTi+j0GvpHsDYimMaW0Yy2fr2M4PBMnrbUb/Q94l/f/hMi1qR&#10;JVI2sOt6UJgd+ZiDgffL8ekFlFSbvV0oo4EbChzGx4f9GRdb25HMsYhqlCwG5lrLq9biZkxWOiqY&#10;22YiTra2kYMu1l1tQD30/bPm3wwYN0x18gb45AdQl1tp5j/sFB2T0FQ7R0nTNEV3j6o9feQzro1i&#10;OWA14Fm+Q8a1a8+Bvu/d/dMb2JY5uiPbhG/ktn4cqGU/er3pcvwCAAD//wMAUEsDBBQABgAIAAAA&#10;IQBJ9fsKxgMAAAYVAAAOAAAAZHJzL2Uyb0RvYy54bWzsmG1vmzAQx99P2neweDlpBZLQhqjJtKf2&#10;TbVVXfcBXGMeJLCR7Yb02+98YEKSLm2zaQ9SFCk83Z3v/px/YM7fraqSLLnShRRzLzwJPMIFk0kh&#10;srn3/fbi7dQj2lCR0FIKPvceuPbeLV6/Om/qGR/JXJYJVwSCCD1r6rmXG1PPfF+znFdUn8iaC7iY&#10;SlVRA4cq8xNFG4helf4oCE79RqqkVpJxreHsp/ait8D4acqZ+ZqmmhtSzj3IzeC/wv87++8vzuks&#10;U7TOC9alQQ/IoqKFgEH7UJ+ooeReFTuhqoIpqWVqTpisfJmmBeNYA1QTBlvVXCp5X2Mt2azJ6l4m&#10;kHZLp4PDsi/LS1V/q68VKNHUGWiBR7aWVaoqu4UsyQole+gl4ytDGJyM4rN4NAFlGVwL42DaScpy&#10;0H3Hi+Wf9/r5blB/I5WmhubQ6/r1r9X/Lac1R1n1DOq/VqRI5t5k5BFBK+jRy64d4AyKgla9RHqm&#10;Qa2f6hMGvQaPahQHAUrUl0pn7F6bSy5Ra7q80qZtygT2sKWSLi8DAd8rTq94ajySViV06hufBKQh&#10;4/E0Pjt17bztcFNk+dBjPI6DcPS0362sN8bJSRTAve7S28rqgzRGVgP7aBIEZO0CBWeuJJq7KtlK&#10;uF0Fk9VO080yYca6E5gOzF133JUF89id6XLABGtq7ChWQbtLmrZZQ1CJ5HMvjkYRzthKLvmtRDNj&#10;GxY6ejqNoBmgodEIokHua7NSDM0h2qahu+y2NUbFSNbS3Xx32W1bsyg+jcejM4z5lOWjabpwrJSa&#10;t5nb6rGEXhEoZ9hzWpZFclGUpRVBq+zuY6nIklpihvZnbzi4bJiVwgoaoIJCWufWqBRga+drO0lw&#10;zzyU3IYuxQ1PYa4hS3As1g3WAhmwBmo6LMOI6GANU4j/Qt/OxXpzfA680L93wvGlML1/VQipUJNB&#10;dXb3TiYPyFEUAIBlifonyDXeIdf4AHJ1E9tRC0G1iXW4Je6ZMOyfA5m1hyXbwEKUNPvos4uqEDj8&#10;bFaFIXABYNU7Qal/m1YtMgBV8FiN2pm2hlCLixY+7fXnYGo/UnpGDbDneOK2PxvXXf9N3IGHZP+Y&#10;PHKnZea/x53JDncmL+KOfdpFo7aJj/T57+jT8+L5AHqSLH3MZ6JqOPRvZtDx3Sf9D959oh0GRS9i&#10;0KP02VjVHlds8A79b6/Y1oumAWDWL0sODFtLsYGts3Db4WvOfhINl4tPWT6aphvy+ObULvL+8ooN&#10;vzzBxzZc8nYfBu3XvOExLnHXny8XPwAAAP//AwBQSwMEFAAGAAgAAAAhAPrptSngAAAACgEAAA8A&#10;AABkcnMvZG93bnJldi54bWxMj0FLw0AQhe+C/2EZwZvdTWyjxGxKKeqpCLZC6W2bTJPQ7GzIbpP0&#10;3zs96fG9+XjzXracbCsG7H3jSEM0UyCQClc2VGn42X08vYLwwVBpWkeo4Yoelvn9XWbS0o30jcM2&#10;VIJDyKdGQx1Cl0rpixqt8TPXIfHt5HprAsu+kmVvRg63rYyVSqQ1DfGH2nS4rrE4by9Ww+doxtVz&#10;9D5szqf19bBbfO03EWr9+DCt3kAEnMIfDLf6XB1y7nR0Fyq9aFnH8wWjGuI5b7oBKkkiEEd2XhTI&#10;PJP/J+S/AAAA//8DAFBLAQItABQABgAIAAAAIQC2gziS/gAAAOEBAAATAAAAAAAAAAAAAAAAAAAA&#10;AABbQ29udGVudF9UeXBlc10ueG1sUEsBAi0AFAAGAAgAAAAhADj9If/WAAAAlAEAAAsAAAAAAAAA&#10;AAAAAAAALwEAAF9yZWxzLy5yZWxzUEsBAi0AFAAGAAgAAAAhAEn1+wrGAwAABhUAAA4AAAAAAAAA&#10;AAAAAAAALgIAAGRycy9lMm9Eb2MueG1sUEsBAi0AFAAGAAgAAAAhAPrptSngAAAACgEAAA8AAAAA&#10;AAAAAAAAAAAAIAYAAGRycy9kb3ducmV2LnhtbFBLBQYAAAAABAAEAPMAAAAtBwAAAAA=&#10;" o:allowincell="f">
                 <v:shape id="Graphic 42" o:spid="_x0000_s1027" style="position:absolute;top:100;width:59792;height:90;visibility:visible;mso-wrap-style:square;v-text-anchor:top" coordsize="5979160,9525" o:gfxdata="UEsDBBQABgAIAAAAIQDb4fbL7gAAAIUBAAATAAAAW0NvbnRlbnRfVHlwZXNdLnhtbHyQz07DMAyH&#10;70i8Q+QralM4IITa7kDhCAiNB7ASt43WOlEcyvb2pNu4IODoPz9/n1xv9vOkForiPDdwXVagiI23&#10;jocG3rdPxR0oScgWJ8/UwIEENu3lRb09BBKV0ywNjCmFe63FjDSjlD4Q50nv44wpl3HQAc0OB9I3&#10;VXWrjedEnIq03oC27qjHjympx31un0wiTQLq4bS4shrAECZnMGVTvbD9QSnOhDInjzsyuiBXWQP0&#10;r4R18jfgnHvJr4nOknrFmJ5xzhraRtHWf3Kkpfz/yGo5S+H73hkquyhdjr3R8m2lj09svwAAAP//&#10;AwBQSwMEFAAGAAgAAAAhAFr0LFu/AAAAFQEAAAsAAABfcmVscy8ucmVsc2zPwWrDMAwG4Ptg72B0&#10;X5TuUMaI01uh19I+gLGVxCy2jGSy9e1nemrHjpL4P0nD4SetZiPRyNnCruvBUPYcYp4tXC/Htw8w&#10;Wl0ObuVMFm6kcBhfX4Yzra62kC6xqGlKVgtLreUTUf1CyWnHhXKbTCzJ1VbKjMX5LzcTvvf9HuXR&#10;gPHJNKdgQU5hB+ZyK23zHztFL6w81c5zQp6m6P9TMfB3PtPWFCczVQtB9N4U2rp2HOA44NMz4y8A&#10;AAD//wMAUEsDBBQABgAIAAAAIQBVU17CxAAAANsAAAAPAAAAZHJzL2Rvd25yZXYueG1sRI/NasMw&#10;EITvhbyD2EBvjZyQmuBGCSXQEnyr20NzW6ytZWqtjKX47+mrQKDHYWa+YfbH0Taip87XjhWsVwkI&#10;4tLpmisFX59vTzsQPiBrbByTgok8HA+Lhz1m2g38QX0RKhEh7DNUYEJoMyl9aciiX7mWOHo/rrMY&#10;ouwqqTscItw2cpMkqbRYc1ww2NLJUPlbXK2CucynYmguu7Gfr4m5PH/n6btT6nE5vr6ACDSG//C9&#10;fdYKthu4fYk/QB7+AAAA//8DAFBLAQItABQABgAIAAAAIQDb4fbL7gAAAIUBAAATAAAAAAAAAAAA&#10;AAAAAAAAAABbQ29udGVudF9UeXBlc10ueG1sUEsBAi0AFAAGAAgAAAAhAFr0LFu/AAAAFQEAAAsA&#10;AAAAAAAAAAAAAAAAHwEAAF9yZWxzLy5yZWxzUEsBAi0AFAAGAAgAAAAhAFVTXsLEAAAA2wAAAA8A&#10;AAAAAAAAAAAAAAAABwIAAGRycy9kb3ducmV2LnhtbFBLBQYAAAAAAwADALcAAAD4AgAAAAA=&#10;" path="m5978852,9525l,9525,9525,,5969327,r9525,9525xe" fillcolor="#010101" stroked="f" strokeweight="0">
                   <v:path arrowok="t" textboxrect="0,0,5979795,10206"/>
                 </v:shape>
@@ -6536,7 +7327,7 @@
           </mc:Choice>
           <mc:Fallback>
             <w:pict>
-              <v:group w14:anchorId="60BE1D75" id="Group 46" o:spid="_x0000_s1026" style="position:absolute;margin-left:62.25pt;margin-top:12pt;width:470.8pt;height:1.5pt;z-index:-251650048;mso-wrap-distance-left:0;mso-wrap-distance-right:0;mso-position-horizontal-relative:page" coordsize="59792,190" o:gfxdata="UEsDBBQABgAIAAAAIQC2gziS/gAAAOEBAAATAAAAW0NvbnRlbnRfVHlwZXNdLnhtbJSRQU7DMBBF&#10;90jcwfIWJU67QAgl6YK0S0CoHGBkTxKLZGx5TGhvj5O2G0SRWNoz/78nu9wcxkFMGNg6quQqL6RA&#10;0s5Y6ir5vt9lD1JwBDIwOMJKHpHlpr69KfdHjyxSmriSfYz+USnWPY7AufNIadK6MEJMx9ApD/oD&#10;OlTrorhX2lFEilmcO2RdNtjC5xDF9pCuTyYBB5bi6bQ4syoJ3g9WQ0ymaiLzg5KdCXlKLjvcW893&#10;SUOqXwnz5DrgnHtJTxOsQfEKIT7DmDSUCaxw7Rqn8787ZsmRM9e2VmPeBN4uqYvTtW7jvijg9N/y&#10;JsXecLq0q+WD6m8AAAD//wMAUEsDBBQABgAIAAAAIQA4/SH/1gAAAJQBAAALAAAAX3JlbHMvLnJl&#10;bHOkkMFqwzAMhu+DvYPRfXGawxijTi+j0GvpHsDYimMaW0Yy2fr2M4PBMnrbUb/Q94l/f/hMi1qR&#10;JVI2sOt6UJgd+ZiDgffL8ekFlFSbvV0oo4EbChzGx4f9GRdb25HMsYhqlCwG5lrLq9biZkxWOiqY&#10;22YiTra2kYMu1l1tQD30/bPm3wwYN0x18gb45AdQl1tp5j/sFB2T0FQ7R0nTNEV3j6o9feQzro1i&#10;OWA14Fm+Q8a1a8+Bvu/d/dMb2JY5uiPbhG/ktn4cqGU/er3pcvwCAAD//wMAUEsDBBQABgAIAAAA&#10;IQCeSHZT0QMAAAYVAAAOAAAAZHJzL2Uyb0RvYy54bWzsmF9P2zAQwN8n7TtYeZw0krQEmooybWPw&#10;Mm0I2AcwjvNHSuzINk359jtf4jQNrBQ2bUyqKjWJfXe+u5x/tnPyYVWVZMmVLqRYeOFB4BEumEwK&#10;kS28Hzfn72ce0YaKhJZS8IV3z7X34fTtm5OmnvOJzGWZcEXAiNDzpl54uTH13Pc1y3lF9YGsuYDO&#10;VKqKGnhUmZ8o2oD1qvQnQXDkN1IltZKMaw2tZ22nd4r205Qz8z1NNTekXHjgm8F/hf+39t8/PaHz&#10;TNE6L1jnBn2BFxUtBAzamzqjhpI7VTwwVRVMSS1Tc8Bk5cs0LRjHGCCaMBhFc6HkXY2xZPMmq/s0&#10;QWpHeXqxWfZteaHq6/pSQSaaOoNc4JONZZWqyl7BS7LClN33KeMrQxg0RvFxPDmEzDLoC+Ng1qWU&#10;5ZD3B1os/7JVz3eD+huuNDUUh17Hr38v/uuc1hzTqucQ/6UiRbLwDo89ImgFNXrRlQO0YFJQqk+R&#10;nmvI1i/zEwZ9Dh7NURwEmKI+VDpnd9pccIm5psuv2rRFmcAdllTS+WXA4EfF6VeeGo+kVQmV+s4n&#10;AWnIdDqLj49cOY8VroosH2pMp3EQTp7Wu5H1xjg5iQJ41517I68+SWNkNZCPDoOArFUg4MyFRHMX&#10;JVsJd6tgstppuhkmzFjXgO7A3HXPXVgwj11L5wM6WFNjR7EZtLekaYs1hCyRfOHF0STCGVvJJb+R&#10;KGZswUJFz2bRxCNQ0CgE1sD3tVgphuJgbVPQdbtrjVbRkpV0L991u2srFsVH8XQClbiD5KNuOnOs&#10;lJq3ntvoMYQ+IxDOsOa0LIvkvChLmwStstvPpSJLaokZ2p994aCyIVYKm9AAMyikVW6FSgGydr62&#10;kwTvzH3JrelSXPEU5hqyBMdi3WAtkAFrkE2HZRgRFaxgCvafqdupWG2O68Az9XslHF8K0+tXhZAK&#10;czKIzt7eyuQeOYoJAGBZov4NcsEaOyLX7AXk6ia2oxaCahPr8ErcmjCsnxcyawtLxsBClDTb6PMQ&#10;VSFweGdWhSFwAWDVK0Go/5pWLTIAVbCsRu1MW0OoxUULn7Z/F0xth0/PqAH2HE/c9Vfjuv4/xB1Y&#10;JPtlcs+dlpmvjzvxA+7Ez+KOXe2iSVvEe/r8d/TpebE7gJ4kS29zR1QNh/7DDNrvfdLXv/eBhXG0&#10;94EWWArtxgvOdrue2kb02TjV7k9ssId+3Se29aFpAJj1ZsmBYXQUG8g6CXcdbnO2k2h4XHxK8lE3&#10;3ZD7nVN7yPvHJzb88gQf2/DI230YtF/zhs94xF1/vjz9CQAA//8DAFBLAwQUAAYACAAAACEA+um1&#10;KeAAAAAKAQAADwAAAGRycy9kb3ducmV2LnhtbEyPQUvDQBCF74L/YRnBm91NbKPEbEop6qkItkLp&#10;bZtMk9DsbMhuk/TfOz3p8b35ePNetpxsKwbsfeNIQzRTIJAKVzZUafjZfTy9gvDBUGlaR6jhih6W&#10;+f1dZtLSjfSNwzZUgkPIp0ZDHUKXSumLGq3xM9ch8e3kemsCy76SZW9GDretjJVKpDUN8YfadLiu&#10;sThvL1bD52jG1XP0PmzOp/X1sFt87TcRav34MK3eQAScwh8Mt/pcHXLudHQXKr1oWcfzBaMa4jlv&#10;ugEqSSIQR3ZeFMg8k/8n5L8AAAD//wMAUEsBAi0AFAAGAAgAAAAhALaDOJL+AAAA4QEAABMAAAAA&#10;AAAAAAAAAAAAAAAAAFtDb250ZW50X1R5cGVzXS54bWxQSwECLQAUAAYACAAAACEAOP0h/9YAAACU&#10;AQAACwAAAAAAAAAAAAAAAAAvAQAAX3JlbHMvLnJlbHNQSwECLQAUAAYACAAAACEAnkh2U9EDAAAG&#10;FQAADgAAAAAAAAAAAAAAAAAuAgAAZHJzL2Uyb0RvYy54bWxQSwECLQAUAAYACAAAACEA+um1KeAA&#10;AAAKAQAADwAAAAAAAAAAAAAAAAArBgAAZHJzL2Rvd25yZXYueG1sUEsFBgAAAAAEAAQA8wAAADgH&#10;AAAAAA==&#10;" o:allowincell="f">
+              <v:group w14:anchorId="36364489" id="Group 46" o:spid="_x0000_s1026" style="position:absolute;margin-left:62.25pt;margin-top:12pt;width:470.8pt;height:1.5pt;z-index:-251650048;mso-wrap-distance-left:0;mso-wrap-distance-right:0;mso-position-horizontal-relative:page" coordsize="59792,190" o:gfxdata="UEsDBBQABgAIAAAAIQC2gziS/gAAAOEBAAATAAAAW0NvbnRlbnRfVHlwZXNdLnhtbJSRQU7DMBBF&#10;90jcwfIWJU67QAgl6YK0S0CoHGBkTxKLZGx5TGhvj5O2G0SRWNoz/78nu9wcxkFMGNg6quQqL6RA&#10;0s5Y6ir5vt9lD1JwBDIwOMJKHpHlpr69KfdHjyxSmriSfYz+USnWPY7AufNIadK6MEJMx9ApD/oD&#10;OlTrorhX2lFEilmcO2RdNtjC5xDF9pCuTyYBB5bi6bQ4syoJ3g9WQ0ymaiLzg5KdCXlKLjvcW893&#10;SUOqXwnz5DrgnHtJTxOsQfEKIT7DmDSUCaxw7Rqn8787ZsmRM9e2VmPeBN4uqYvTtW7jvijg9N/y&#10;JsXecLq0q+WD6m8AAAD//wMAUEsDBBQABgAIAAAAIQA4/SH/1gAAAJQBAAALAAAAX3JlbHMvLnJl&#10;bHOkkMFqwzAMhu+DvYPRfXGawxijTi+j0GvpHsDYimMaW0Yy2fr2M4PBMnrbUb/Q94l/f/hMi1qR&#10;JVI2sOt6UJgd+ZiDgffL8ekFlFSbvV0oo4EbChzGx4f9GRdb25HMsYhqlCwG5lrLq9biZkxWOiqY&#10;22YiTra2kYMu1l1tQD30/bPm3wwYN0x18gb45AdQl1tp5j/sFB2T0FQ7R0nTNEV3j6o9feQzro1i&#10;OWA14Fm+Q8a1a8+Bvu/d/dMb2JY5uiPbhG/ktn4cqGU/er3pcvwCAAD//wMAUEsDBBQABgAIAAAA&#10;IQCeSHZT0QMAAAYVAAAOAAAAZHJzL2Uyb0RvYy54bWzsmF9P2zAQwN8n7TtYeZw0krQEmooybWPw&#10;Mm0I2AcwjvNHSuzINk359jtf4jQNrBQ2bUyqKjWJfXe+u5x/tnPyYVWVZMmVLqRYeOFB4BEumEwK&#10;kS28Hzfn72ce0YaKhJZS8IV3z7X34fTtm5OmnvOJzGWZcEXAiNDzpl54uTH13Pc1y3lF9YGsuYDO&#10;VKqKGnhUmZ8o2oD1qvQnQXDkN1IltZKMaw2tZ22nd4r205Qz8z1NNTekXHjgm8F/hf+39t8/PaHz&#10;TNE6L1jnBn2BFxUtBAzamzqjhpI7VTwwVRVMSS1Tc8Bk5cs0LRjHGCCaMBhFc6HkXY2xZPMmq/s0&#10;QWpHeXqxWfZteaHq6/pSQSaaOoNc4JONZZWqyl7BS7LClN33KeMrQxg0RvFxPDmEzDLoC+Ng1qWU&#10;5ZD3B1os/7JVz3eD+huuNDUUh17Hr38v/uuc1hzTqucQ/6UiRbLwDo89ImgFNXrRlQO0YFJQqk+R&#10;nmvI1i/zEwZ9Dh7NURwEmKI+VDpnd9pccIm5psuv2rRFmcAdllTS+WXA4EfF6VeeGo+kVQmV+s4n&#10;AWnIdDqLj49cOY8VroosH2pMp3EQTp7Wu5H1xjg5iQJ41517I68+SWNkNZCPDoOArFUg4MyFRHMX&#10;JVsJd6tgstppuhkmzFjXgO7A3HXPXVgwj11L5wM6WFNjR7EZtLekaYs1hCyRfOHF0STCGVvJJb+R&#10;KGZswUJFz2bRxCNQ0CgE1sD3tVgphuJgbVPQdbtrjVbRkpV0L991u2srFsVH8XQClbiD5KNuOnOs&#10;lJq3ntvoMYQ+IxDOsOa0LIvkvChLmwStstvPpSJLaokZ2p994aCyIVYKm9AAMyikVW6FSgGydr62&#10;kwTvzH3JrelSXPEU5hqyBMdi3WAtkAFrkE2HZRgRFaxgCvafqdupWG2O68Az9XslHF8K0+tXhZAK&#10;czKIzt7eyuQeOYoJAGBZov4NcsEaOyLX7AXk6ia2oxaCahPr8ErcmjCsnxcyawtLxsBClDTb6PMQ&#10;VSFweGdWhSFwAWDVK0Go/5pWLTIAVbCsRu1MW0OoxUULn7Z/F0xth0/PqAH2HE/c9Vfjuv4/xB1Y&#10;JPtlcs+dlpmvjzvxA+7Ez+KOXe2iSVvEe/r8d/TpebE7gJ4kS29zR1QNh/7DDNrvfdLXv/eBhXG0&#10;94EWWArtxgvOdrue2kb02TjV7k9ssId+3Se29aFpAJj1ZsmBYXQUG8g6CXcdbnO2k2h4XHxK8lE3&#10;3ZD7nVN7yPvHJzb88gQf2/DI230YtF/zhs94xF1/vjz9CQAA//8DAFBLAwQUAAYACAAAACEA+um1&#10;KeAAAAAKAQAADwAAAGRycy9kb3ducmV2LnhtbEyPQUvDQBCF74L/YRnBm91NbKPEbEop6qkItkLp&#10;bZtMk9DsbMhuk/TfOz3p8b35ePNetpxsKwbsfeNIQzRTIJAKVzZUafjZfTy9gvDBUGlaR6jhih6W&#10;+f1dZtLSjfSNwzZUgkPIp0ZDHUKXSumLGq3xM9ch8e3kemsCy76SZW9GDretjJVKpDUN8YfadLiu&#10;sThvL1bD52jG1XP0PmzOp/X1sFt87TcRav34MK3eQAScwh8Mt/pcHXLudHQXKr1oWcfzBaMa4jlv&#10;ugEqSSIQR3ZeFMg8k/8n5L8AAAD//wMAUEsBAi0AFAAGAAgAAAAhALaDOJL+AAAA4QEAABMAAAAA&#10;AAAAAAAAAAAAAAAAAFtDb250ZW50X1R5cGVzXS54bWxQSwECLQAUAAYACAAAACEAOP0h/9YAAACU&#10;AQAACwAAAAAAAAAAAAAAAAAvAQAAX3JlbHMvLnJlbHNQSwECLQAUAAYACAAAACEAnkh2U9EDAAAG&#10;FQAADgAAAAAAAAAAAAAAAAAuAgAAZHJzL2Uyb0RvYy54bWxQSwECLQAUAAYACAAAACEA+um1KeAA&#10;AAAKAQAADwAAAAAAAAAAAAAAAAArBgAAZHJzL2Rvd25yZXYueG1sUEsFBgAAAAAEAAQA8wAAADgH&#10;AAAAAA==&#10;" o:allowincell="f">
                 <v:shape id="Graphic 47" o:spid="_x0000_s1027" style="position:absolute;top:100;width:59792;height:90;visibility:visible;mso-wrap-style:square;v-text-anchor:top" coordsize="5979160,9525" o:gfxdata="UEsDBBQABgAIAAAAIQDb4fbL7gAAAIUBAAATAAAAW0NvbnRlbnRfVHlwZXNdLnhtbHyQz07DMAyH&#10;70i8Q+QralM4IITa7kDhCAiNB7ASt43WOlEcyvb2pNu4IODoPz9/n1xv9vOkForiPDdwXVagiI23&#10;jocG3rdPxR0oScgWJ8/UwIEENu3lRb09BBKV0ywNjCmFe63FjDSjlD4Q50nv44wpl3HQAc0OB9I3&#10;VXWrjedEnIq03oC27qjHjympx31un0wiTQLq4bS4shrAECZnMGVTvbD9QSnOhDInjzsyuiBXWQP0&#10;r4R18jfgnHvJr4nOknrFmJ5xzhraRtHWf3Kkpfz/yGo5S+H73hkquyhdjr3R8m2lj09svwAAAP//&#10;AwBQSwMEFAAGAAgAAAAhAFr0LFu/AAAAFQEAAAsAAABfcmVscy8ucmVsc2zPwWrDMAwG4Ptg72B0&#10;X5TuUMaI01uh19I+gLGVxCy2jGSy9e1nemrHjpL4P0nD4SetZiPRyNnCruvBUPYcYp4tXC/Htw8w&#10;Wl0ObuVMFm6kcBhfX4Yzra62kC6xqGlKVgtLreUTUf1CyWnHhXKbTCzJ1VbKjMX5LzcTvvf9HuXR&#10;gPHJNKdgQU5hB+ZyK23zHztFL6w81c5zQp6m6P9TMfB3PtPWFCczVQtB9N4U2rp2HOA44NMz4y8A&#10;AAD//wMAUEsDBBQABgAIAAAAIQBFJP1axAAAANsAAAAPAAAAZHJzL2Rvd25yZXYueG1sRI9Ba8JA&#10;FITvhf6H5RV6qxvFWkmzkVJQijejh3p7ZF+zwezbkF2T6K/vCoLHYWa+YbLVaBvRU+drxwqmkwQE&#10;cel0zZWCw379tgThA7LGxjEpuJCHVf78lGGq3cA76otQiQhhn6ICE0KbSulLQxb9xLXE0ftzncUQ&#10;ZVdJ3eEQ4baRsyRZSIs1xwWDLX0bKk/F2Sq4lttLMTTH5dhfz4k5vv9uFxun1OvL+PUJItAYHuF7&#10;+0crmH/A7Uv8ATL/BwAA//8DAFBLAQItABQABgAIAAAAIQDb4fbL7gAAAIUBAAATAAAAAAAAAAAA&#10;AAAAAAAAAABbQ29udGVudF9UeXBlc10ueG1sUEsBAi0AFAAGAAgAAAAhAFr0LFu/AAAAFQEAAAsA&#10;AAAAAAAAAAAAAAAAHwEAAF9yZWxzLy5yZWxzUEsBAi0AFAAGAAgAAAAhAEUk/VrEAAAA2wAAAA8A&#10;AAAAAAAAAAAAAAAABwIAAGRycy9kb3ducmV2LnhtbFBLBQYAAAAAAwADALcAAAD4AgAAAAA=&#10;" path="m5978852,9525l,9525,9525,,5969327,r9525,9525xe" fillcolor="#010101" stroked="f" strokeweight="0">
                   <v:path arrowok="t" textboxrect="0,0,5979795,10206"/>
                 </v:shape>
@@ -6986,7 +7777,7 @@
           </mc:Choice>
           <mc:Fallback>
             <w:pict>
-              <v:group w14:anchorId="7E499376" id="Group 51" o:spid="_x0000_s1026" style="position:absolute;margin-left:62.25pt;margin-top:12pt;width:470.8pt;height:1.5pt;z-index:-251648000;mso-wrap-distance-left:0;mso-wrap-distance-right:0;mso-position-horizontal-relative:page" coordsize="59792,190" o:gfxdata="UEsDBBQABgAIAAAAIQC2gziS/gAAAOEBAAATAAAAW0NvbnRlbnRfVHlwZXNdLnhtbJSRQU7DMBBF&#10;90jcwfIWJU67QAgl6YK0S0CoHGBkTxKLZGx5TGhvj5O2G0SRWNoz/78nu9wcxkFMGNg6quQqL6RA&#10;0s5Y6ir5vt9lD1JwBDIwOMJKHpHlpr69KfdHjyxSmriSfYz+USnWPY7AufNIadK6MEJMx9ApD/oD&#10;OlTrorhX2lFEilmcO2RdNtjC5xDF9pCuTyYBB5bi6bQ4syoJ3g9WQ0ymaiLzg5KdCXlKLjvcW893&#10;SUOqXwnz5DrgnHtJTxOsQfEKIT7DmDSUCaxw7Rqn8787ZsmRM9e2VmPeBN4uqYvTtW7jvijg9N/y&#10;JsXecLq0q+WD6m8AAAD//wMAUEsDBBQABgAIAAAAIQA4/SH/1gAAAJQBAAALAAAAX3JlbHMvLnJl&#10;bHOkkMFqwzAMhu+DvYPRfXGawxijTi+j0GvpHsDYimMaW0Yy2fr2M4PBMnrbUb/Q94l/f/hMi1qR&#10;JVI2sOt6UJgd+ZiDgffL8ekFlFSbvV0oo4EbChzGx4f9GRdb25HMsYhqlCwG5lrLq9biZkxWOiqY&#10;22YiTra2kYMu1l1tQD30/bPm3wwYN0x18gb45AdQl1tp5j/sFB2T0FQ7R0nTNEV3j6o9feQzro1i&#10;OWA14Fm+Q8a1a8+Bvu/d/dMb2JY5uiPbhG/ktn4cqGU/er3pcvwCAAD//wMAUEsDBBQABgAIAAAA&#10;IQAsmRA9xAMAAAYVAAAOAAAAZHJzL2Uyb0RvYy54bWzsmG1vmzAQx99P2neweDlpBZLShqjJtMe+&#10;mbaq6z6Aa8yDBDay3ZB++50PTMjD0qar1k2KIoWnu/Pdn/MPzMW7ZVWSBVe6kGLmhSeBR7hgMilE&#10;NvN+3nx5O/GINlQktJSCz7x7rr1389evLpp6ykcyl2XCFYEgQk+beublxtRT39cs5xXVJ7LmAi6m&#10;UlXUwKHK/ETRBqJXpT8KgjO/kSqplWRcazj7qb3ozTF+mnJmvqep5oaUMw9yM/iv8P/W/vvzCzrN&#10;FK3zgnVp0CdkUdFCwKB9qE/UUHKniq1QVcGU1DI1J0xWvkzTgnGsAaoJg41qLpW8q7GWbNpkdS8T&#10;SLuh05PDsm+LS1X/qK8UKNHUGWiBR7aWZaoqu4UsyRIlu+8l40tDGJyM4vN4dArKMrgWxsGkk5Tl&#10;oPuWF8s/7/Xz3aD+WipNDc2hV/XrP6v/R05rjrLqKdR/pUiRQCUjjwhaQY9edu0AZ1AUtOol0lMN&#10;av1WnzDoNdipURwEKFFfKp2yO20uuUSt6eKrNm1TJrCHLZV0eRkI+F5x+pWnxiNpVUKnvvFJQBoy&#10;Hk/i8zPXzpsO10WWDz3G4zgIRw/73ch6bZycRAHc6y69jaw+SGNkNbCPToOArFyg4MyVRHNXJVsK&#10;t6tgstppul4mzFh3AtOBueuOu7JgHrszXQ6YYE2NHcUqaHdJ0zZrCCqRfObF0SjCGVvJBb+RaGZs&#10;w0JHTya2GaCh0QiiQe4rs1IMzSHauqG77LY1RsVI1tLdfHfZbVuzKD6Lx6NzjPmQ5c40XThWSs3b&#10;zG31WEKvCJQz7DktyyL5UpSlFUGr7PZjqciCWmKG9mdvOLismZXCChqggkJa59aoFGBr52s7SXDP&#10;3Jfchi7FNU9hriFLcCzWDdYCGbAGajosw4joYA1TiH+gb+divTk+Bw70751wfClM718VQirUZFCd&#10;3b2VyT1yFAUAYFmi/g1yjbfINX4CubqJ7aiFoFrHOtwS90wY9s8TmbWHJZvAQpQ0++izjaoQOPxo&#10;VoUhcAFg1TtBqS9NqxYZgCp4rEbtTFtBqMVFC5/2+mMwtR8pPaMG2HM8cdvfjeuuPxN34CHZPyaP&#10;3GmZ+e9x53SLO6cHccc+7aJR28RH+vx39Ol58XgAPUiWPuYjUTUc+pkZdHz3Sf+Dd59oi0HRQQza&#10;SZ+1Ve1xxQbv0P/2im21aBoAZvWy5MCwsRQb2DoLtx2+5uwn0XC5+JDlzjTdkMc3p3aR98IrNvzy&#10;BB/bcMnbfRi0X/OGx7jEXX2+nP8CAAD//wMAUEsDBBQABgAIAAAAIQD66bUp4AAAAAoBAAAPAAAA&#10;ZHJzL2Rvd25yZXYueG1sTI9BS8NAEIXvgv9hGcGb3U1so8RsSinqqQi2Qultm0yT0OxsyG6T9N87&#10;Penxvfl48162nGwrBux940hDNFMgkApXNlRp+Nl9PL2C8MFQaVpHqOGKHpb5/V1m0tKN9I3DNlSC&#10;Q8inRkMdQpdK6YsarfEz1yHx7eR6awLLvpJlb0YOt62MlUqkNQ3xh9p0uK6xOG8vVsPnaMbVc/Q+&#10;bM6n9fWwW3ztNxFq/fgwrd5ABJzCHwy3+lwdcu50dBcqvWhZx/MFoxriOW+6ASpJIhBHdl4UyDyT&#10;/yfkvwAAAP//AwBQSwECLQAUAAYACAAAACEAtoM4kv4AAADhAQAAEwAAAAAAAAAAAAAAAAAAAAAA&#10;W0NvbnRlbnRfVHlwZXNdLnhtbFBLAQItABQABgAIAAAAIQA4/SH/1gAAAJQBAAALAAAAAAAAAAAA&#10;AAAAAC8BAABfcmVscy8ucmVsc1BLAQItABQABgAIAAAAIQAsmRA9xAMAAAYVAAAOAAAAAAAAAAAA&#10;AAAAAC4CAABkcnMvZTJvRG9jLnhtbFBLAQItABQABgAIAAAAIQD66bUp4AAAAAoBAAAPAAAAAAAA&#10;AAAAAAAAAB4GAABkcnMvZG93bnJldi54bWxQSwUGAAAAAAQABADzAAAAKwcAAAAA&#10;" o:allowincell="f">
+              <v:group w14:anchorId="79183A63" id="Group 51" o:spid="_x0000_s1026" style="position:absolute;margin-left:62.25pt;margin-top:12pt;width:470.8pt;height:1.5pt;z-index:-251648000;mso-wrap-distance-left:0;mso-wrap-distance-right:0;mso-position-horizontal-relative:page" coordsize="59792,190" o:gfxdata="UEsDBBQABgAIAAAAIQC2gziS/gAAAOEBAAATAAAAW0NvbnRlbnRfVHlwZXNdLnhtbJSRQU7DMBBF&#10;90jcwfIWJU67QAgl6YK0S0CoHGBkTxKLZGx5TGhvj5O2G0SRWNoz/78nu9wcxkFMGNg6quQqL6RA&#10;0s5Y6ir5vt9lD1JwBDIwOMJKHpHlpr69KfdHjyxSmriSfYz+USnWPY7AufNIadK6MEJMx9ApD/oD&#10;OlTrorhX2lFEilmcO2RdNtjC5xDF9pCuTyYBB5bi6bQ4syoJ3g9WQ0ymaiLzg5KdCXlKLjvcW893&#10;SUOqXwnz5DrgnHtJTxOsQfEKIT7DmDSUCaxw7Rqn8787ZsmRM9e2VmPeBN4uqYvTtW7jvijg9N/y&#10;JsXecLq0q+WD6m8AAAD//wMAUEsDBBQABgAIAAAAIQA4/SH/1gAAAJQBAAALAAAAX3JlbHMvLnJl&#10;bHOkkMFqwzAMhu+DvYPRfXGawxijTi+j0GvpHsDYimMaW0Yy2fr2M4PBMnrbUb/Q94l/f/hMi1qR&#10;JVI2sOt6UJgd+ZiDgffL8ekFlFSbvV0oo4EbChzGx4f9GRdb25HMsYhqlCwG5lrLq9biZkxWOiqY&#10;22YiTra2kYMu1l1tQD30/bPm3wwYN0x18gb45AdQl1tp5j/sFB2T0FQ7R0nTNEV3j6o9feQzro1i&#10;OWA14Fm+Q8a1a8+Bvu/d/dMb2JY5uiPbhG/ktn4cqGU/er3pcvwCAAD//wMAUEsDBBQABgAIAAAA&#10;IQAsmRA9xAMAAAYVAAAOAAAAZHJzL2Uyb0RvYy54bWzsmG1vmzAQx99P2neweDlpBZLShqjJtMe+&#10;mbaq6z6Aa8yDBDay3ZB++50PTMjD0qar1k2KIoWnu/Pdn/MPzMW7ZVWSBVe6kGLmhSeBR7hgMilE&#10;NvN+3nx5O/GINlQktJSCz7x7rr1389evLpp6ykcyl2XCFYEgQk+beublxtRT39cs5xXVJ7LmAi6m&#10;UlXUwKHK/ETRBqJXpT8KgjO/kSqplWRcazj7qb3ozTF+mnJmvqep5oaUMw9yM/iv8P/W/vvzCzrN&#10;FK3zgnVp0CdkUdFCwKB9qE/UUHKniq1QVcGU1DI1J0xWvkzTgnGsAaoJg41qLpW8q7GWbNpkdS8T&#10;SLuh05PDsm+LS1X/qK8UKNHUGWiBR7aWZaoqu4UsyRIlu+8l40tDGJyM4vN4dArKMrgWxsGkk5Tl&#10;oPuWF8s/7/Xz3aD+WipNDc2hV/XrP6v/R05rjrLqKdR/pUiRQCUjjwhaQY9edu0AZ1AUtOol0lMN&#10;av1WnzDoNdipURwEKFFfKp2yO20uuUSt6eKrNm1TJrCHLZV0eRkI+F5x+pWnxiNpVUKnvvFJQBoy&#10;Hk/i8zPXzpsO10WWDz3G4zgIRw/73ch6bZycRAHc6y69jaw+SGNkNbCPToOArFyg4MyVRHNXJVsK&#10;t6tgstppul4mzFh3AtOBueuOu7JgHrszXQ6YYE2NHcUqaHdJ0zZrCCqRfObF0SjCGVvJBb+RaGZs&#10;w0JHTya2GaCh0QiiQe4rs1IMzSHauqG77LY1RsVI1tLdfHfZbVuzKD6Lx6NzjPmQ5c40XThWSs3b&#10;zG31WEKvCJQz7DktyyL5UpSlFUGr7PZjqciCWmKG9mdvOLismZXCChqggkJa59aoFGBr52s7SXDP&#10;3Jfchi7FNU9hriFLcCzWDdYCGbAGajosw4joYA1TiH+gb+divTk+Bw70751wfClM718VQirUZFCd&#10;3b2VyT1yFAUAYFmi/g1yjbfINX4CubqJ7aiFoFrHOtwS90wY9s8TmbWHJZvAQpQ0++izjaoQOPxo&#10;VoUhcAFg1TtBqS9NqxYZgCp4rEbtTFtBqMVFC5/2+mMwtR8pPaMG2HM8cdvfjeuuPxN34CHZPyaP&#10;3GmZ+e9x53SLO6cHccc+7aJR28RH+vx39Ol58XgAPUiWPuYjUTUc+pkZdHz3Sf+Dd59oi0HRQQza&#10;SZ+1Ve1xxQbv0P/2im21aBoAZvWy5MCwsRQb2DoLtx2+5uwn0XC5+JDlzjTdkMc3p3aR98IrNvzy&#10;BB/bcMnbfRi0X/OGx7jEXX2+nP8CAAD//wMAUEsDBBQABgAIAAAAIQD66bUp4AAAAAoBAAAPAAAA&#10;ZHJzL2Rvd25yZXYueG1sTI9BS8NAEIXvgv9hGcGb3U1so8RsSinqqQi2Qultm0yT0OxsyG6T9N87&#10;Penxvfl48162nGwrBux940hDNFMgkApXNlRp+Nl9PL2C8MFQaVpHqOGKHpb5/V1m0tKN9I3DNlSC&#10;Q8inRkMdQpdK6YsarfEz1yHx7eR6awLLvpJlb0YOt62MlUqkNQ3xh9p0uK6xOG8vVsPnaMbVc/Q+&#10;bM6n9fWwW3ztNxFq/fgwrd5ABJzCHwy3+lwdcu50dBcqvWhZx/MFoxriOW+6ASpJIhBHdl4UyDyT&#10;/yfkvwAAAP//AwBQSwECLQAUAAYACAAAACEAtoM4kv4AAADhAQAAEwAAAAAAAAAAAAAAAAAAAAAA&#10;W0NvbnRlbnRfVHlwZXNdLnhtbFBLAQItABQABgAIAAAAIQA4/SH/1gAAAJQBAAALAAAAAAAAAAAA&#10;AAAAAC8BAABfcmVscy8ucmVsc1BLAQItABQABgAIAAAAIQAsmRA9xAMAAAYVAAAOAAAAAAAAAAAA&#10;AAAAAC4CAABkcnMvZTJvRG9jLnhtbFBLAQItABQABgAIAAAAIQD66bUp4AAAAAoBAAAPAAAAAAAA&#10;AAAAAAAAAB4GAABkcnMvZG93bnJldi54bWxQSwUGAAAAAAQABADzAAAAKwcAAAAA&#10;" o:allowincell="f">
                 <v:shape id="Graphic 52" o:spid="_x0000_s1027" style="position:absolute;top:100;width:59792;height:90;visibility:visible;mso-wrap-style:square;v-text-anchor:top" coordsize="5979160,9525" o:gfxdata="UEsDBBQABgAIAAAAIQDb4fbL7gAAAIUBAAATAAAAW0NvbnRlbnRfVHlwZXNdLnhtbHyQz07DMAyH&#10;70i8Q+QralM4IITa7kDhCAiNB7ASt43WOlEcyvb2pNu4IODoPz9/n1xv9vOkForiPDdwXVagiI23&#10;jocG3rdPxR0oScgWJ8/UwIEENu3lRb09BBKV0ywNjCmFe63FjDSjlD4Q50nv44wpl3HQAc0OB9I3&#10;VXWrjedEnIq03oC27qjHjympx31un0wiTQLq4bS4shrAECZnMGVTvbD9QSnOhDInjzsyuiBXWQP0&#10;r4R18jfgnHvJr4nOknrFmJ5xzhraRtHWf3Kkpfz/yGo5S+H73hkquyhdjr3R8m2lj09svwAAAP//&#10;AwBQSwMEFAAGAAgAAAAhAFr0LFu/AAAAFQEAAAsAAABfcmVscy8ucmVsc2zPwWrDMAwG4Ptg72B0&#10;X5TuUMaI01uh19I+gLGVxCy2jGSy9e1nemrHjpL4P0nD4SetZiPRyNnCruvBUPYcYp4tXC/Htw8w&#10;Wl0ObuVMFm6kcBhfX4Yzra62kC6xqGlKVgtLreUTUf1CyWnHhXKbTCzJ1VbKjMX5LzcTvvf9HuXR&#10;gPHJNKdgQU5hB+ZyK23zHztFL6w81c5zQp6m6P9TMfB3PtPWFCczVQtB9N4U2rp2HOA44NMz4y8A&#10;AAD//wMAUEsDBBQABgAIAAAAIQDQisgfwwAAANsAAAAPAAAAZHJzL2Rvd25yZXYueG1sRI9Bi8Iw&#10;FITvwv6H8Bb2pukKilSjiLAi3uzuwd4ezbMpNi+liW31128EweMwM98wq81ga9FR6yvHCr4nCQji&#10;wumKSwV/vz/jBQgfkDXWjknBnTxs1h+jFaba9XyiLguliBD2KSowITSplL4wZNFPXEMcvYtrLYYo&#10;21LqFvsIt7WcJslcWqw4LhhsaGeouGY3q+BRHO9ZX+eLoXvcEpPPzsf53in19TlslyACDeEdfrUP&#10;WsFsCs8v8QfI9T8AAAD//wMAUEsBAi0AFAAGAAgAAAAhANvh9svuAAAAhQEAABMAAAAAAAAAAAAA&#10;AAAAAAAAAFtDb250ZW50X1R5cGVzXS54bWxQSwECLQAUAAYACAAAACEAWvQsW78AAAAVAQAACwAA&#10;AAAAAAAAAAAAAAAfAQAAX3JlbHMvLnJlbHNQSwECLQAUAAYACAAAACEA0IrIH8MAAADbAAAADwAA&#10;AAAAAAAAAAAAAAAHAgAAZHJzL2Rvd25yZXYueG1sUEsFBgAAAAADAAMAtwAAAPcCAAAAAA==&#10;" path="m5978852,9525l,9525,9525,,5969327,r9525,9525xe" fillcolor="#010101" stroked="f" strokeweight="0">
                   <v:path arrowok="t" textboxrect="0,0,5979795,10206"/>
                 </v:shape>
@@ -7157,6 +7948,7 @@
         <w:rPr>
           <w:spacing w:val="-2"/>
         </w:rPr>
+        <w:lastRenderedPageBreak/>
         <w:t>References</w:t>
       </w:r>
     </w:p>
@@ -7416,6 +8208,155 @@
     </w:lvl>
   </w:abstractNum>
   <w:abstractNum w:abstractNumId="1" w15:restartNumberingAfterBreak="0">
+    <w:nsid w:val="0E840443"/>
+    <w:multiLevelType w:val="multilevel"/>
+    <w:tmpl w:val="59D01022"/>
+    <w:lvl w:ilvl="0">
+      <w:start w:val="1"/>
+      <w:numFmt w:val="bullet"/>
+      <w:lvlText w:val=""/>
+      <w:lvlJc w:val="left"/>
+      <w:pPr>
+        <w:tabs>
+          <w:tab w:val="num" w:pos="720"/>
+        </w:tabs>
+        <w:ind w:left="720" w:hanging="360"/>
+      </w:pPr>
+      <w:rPr>
+        <w:rFonts w:ascii="Symbol" w:hAnsi="Symbol" w:hint="default"/>
+        <w:sz w:val="20"/>
+      </w:rPr>
+    </w:lvl>
+    <w:lvl w:ilvl="1" w:tentative="1">
+      <w:start w:val="1"/>
+      <w:numFmt w:val="bullet"/>
+      <w:lvlText w:val="o"/>
+      <w:lvlJc w:val="left"/>
+      <w:pPr>
+        <w:tabs>
+          <w:tab w:val="num" w:pos="1440"/>
+        </w:tabs>
+        <w:ind w:left="1440" w:hanging="360"/>
+      </w:pPr>
+      <w:rPr>
+        <w:rFonts w:ascii="Courier New" w:hAnsi="Courier New" w:hint="default"/>
+        <w:sz w:val="20"/>
+      </w:rPr>
+    </w:lvl>
+    <w:lvl w:ilvl="2" w:tentative="1">
+      <w:start w:val="1"/>
+      <w:numFmt w:val="bullet"/>
+      <w:lvlText w:val=""/>
+      <w:lvlJc w:val="left"/>
+      <w:pPr>
+        <w:tabs>
+          <w:tab w:val="num" w:pos="2160"/>
+        </w:tabs>
+        <w:ind w:left="2160" w:hanging="360"/>
+      </w:pPr>
+      <w:rPr>
+        <w:rFonts w:ascii="Wingdings" w:hAnsi="Wingdings" w:hint="default"/>
+        <w:sz w:val="20"/>
+      </w:rPr>
+    </w:lvl>
+    <w:lvl w:ilvl="3" w:tentative="1">
+      <w:start w:val="1"/>
+      <w:numFmt w:val="bullet"/>
+      <w:lvlText w:val=""/>
+      <w:lvlJc w:val="left"/>
+      <w:pPr>
+        <w:tabs>
+          <w:tab w:val="num" w:pos="2880"/>
+        </w:tabs>
+        <w:ind w:left="2880" w:hanging="360"/>
+      </w:pPr>
+      <w:rPr>
+        <w:rFonts w:ascii="Wingdings" w:hAnsi="Wingdings" w:hint="default"/>
+        <w:sz w:val="20"/>
+      </w:rPr>
+    </w:lvl>
+    <w:lvl w:ilvl="4" w:tentative="1">
+      <w:start w:val="1"/>
+      <w:numFmt w:val="bullet"/>
+      <w:lvlText w:val=""/>
+      <w:lvlJc w:val="left"/>
+      <w:pPr>
+        <w:tabs>
+          <w:tab w:val="num" w:pos="3600"/>
+        </w:tabs>
+        <w:ind w:left="3600" w:hanging="360"/>
+      </w:pPr>
+      <w:rPr>
+        <w:rFonts w:ascii="Wingdings" w:hAnsi="Wingdings" w:hint="default"/>
+        <w:sz w:val="20"/>
+      </w:rPr>
+    </w:lvl>
+    <w:lvl w:ilvl="5" w:tentative="1">
+      <w:start w:val="1"/>
+      <w:numFmt w:val="bullet"/>
+      <w:lvlText w:val=""/>
+      <w:lvlJc w:val="left"/>
+      <w:pPr>
+        <w:tabs>
+          <w:tab w:val="num" w:pos="4320"/>
+        </w:tabs>
+        <w:ind w:left="4320" w:hanging="360"/>
+      </w:pPr>
+      <w:rPr>
+        <w:rFonts w:ascii="Wingdings" w:hAnsi="Wingdings" w:hint="default"/>
+        <w:sz w:val="20"/>
+      </w:rPr>
+    </w:lvl>
+    <w:lvl w:ilvl="6" w:tentative="1">
+      <w:start w:val="1"/>
+      <w:numFmt w:val="bullet"/>
+      <w:lvlText w:val=""/>
+      <w:lvlJc w:val="left"/>
+      <w:pPr>
+        <w:tabs>
+          <w:tab w:val="num" w:pos="5040"/>
+        </w:tabs>
+        <w:ind w:left="5040" w:hanging="360"/>
+      </w:pPr>
+      <w:rPr>
+        <w:rFonts w:ascii="Wingdings" w:hAnsi="Wingdings" w:hint="default"/>
+        <w:sz w:val="20"/>
+      </w:rPr>
+    </w:lvl>
+    <w:lvl w:ilvl="7" w:tentative="1">
+      <w:start w:val="1"/>
+      <w:numFmt w:val="bullet"/>
+      <w:lvlText w:val=""/>
+      <w:lvlJc w:val="left"/>
+      <w:pPr>
+        <w:tabs>
+          <w:tab w:val="num" w:pos="5760"/>
+        </w:tabs>
+        <w:ind w:left="5760" w:hanging="360"/>
+      </w:pPr>
+      <w:rPr>
+        <w:rFonts w:ascii="Wingdings" w:hAnsi="Wingdings" w:hint="default"/>
+        <w:sz w:val="20"/>
+      </w:rPr>
+    </w:lvl>
+    <w:lvl w:ilvl="8" w:tentative="1">
+      <w:start w:val="1"/>
+      <w:numFmt w:val="bullet"/>
+      <w:lvlText w:val=""/>
+      <w:lvlJc w:val="left"/>
+      <w:pPr>
+        <w:tabs>
+          <w:tab w:val="num" w:pos="6480"/>
+        </w:tabs>
+        <w:ind w:left="6480" w:hanging="360"/>
+      </w:pPr>
+      <w:rPr>
+        <w:rFonts w:ascii="Wingdings" w:hAnsi="Wingdings" w:hint="default"/>
+        <w:sz w:val="20"/>
+      </w:rPr>
+    </w:lvl>
+  </w:abstractNum>
+  <w:abstractNum w:abstractNumId="2" w15:restartNumberingAfterBreak="0">
     <w:nsid w:val="102B6B06"/>
     <w:multiLevelType w:val="hybridMultilevel"/>
     <w:tmpl w:val="27BCC59E"/>
@@ -7528,7 +8469,233 @@
       </w:rPr>
     </w:lvl>
   </w:abstractNum>
-  <w:abstractNum w:abstractNumId="2" w15:restartNumberingAfterBreak="0">
+  <w:abstractNum w:abstractNumId="3" w15:restartNumberingAfterBreak="0">
+    <w:nsid w:val="172A5EE5"/>
+    <w:multiLevelType w:val="hybridMultilevel"/>
+    <w:tmpl w:val="9EA23D36"/>
+    <w:lvl w:ilvl="0" w:tplc="041F0001">
+      <w:start w:val="1"/>
+      <w:numFmt w:val="bullet"/>
+      <w:lvlText w:val=""/>
+      <w:lvlJc w:val="left"/>
+      <w:pPr>
+        <w:ind w:left="825" w:hanging="360"/>
+      </w:pPr>
+      <w:rPr>
+        <w:rFonts w:ascii="Symbol" w:hAnsi="Symbol" w:hint="default"/>
+      </w:rPr>
+    </w:lvl>
+    <w:lvl w:ilvl="1" w:tplc="041F0003" w:tentative="1">
+      <w:start w:val="1"/>
+      <w:numFmt w:val="bullet"/>
+      <w:lvlText w:val="o"/>
+      <w:lvlJc w:val="left"/>
+      <w:pPr>
+        <w:ind w:left="1545" w:hanging="360"/>
+      </w:pPr>
+      <w:rPr>
+        <w:rFonts w:ascii="Courier New" w:hAnsi="Courier New" w:cs="Courier New" w:hint="default"/>
+      </w:rPr>
+    </w:lvl>
+    <w:lvl w:ilvl="2" w:tplc="041F0005" w:tentative="1">
+      <w:start w:val="1"/>
+      <w:numFmt w:val="bullet"/>
+      <w:lvlText w:val=""/>
+      <w:lvlJc w:val="left"/>
+      <w:pPr>
+        <w:ind w:left="2265" w:hanging="360"/>
+      </w:pPr>
+      <w:rPr>
+        <w:rFonts w:ascii="Wingdings" w:hAnsi="Wingdings" w:hint="default"/>
+      </w:rPr>
+    </w:lvl>
+    <w:lvl w:ilvl="3" w:tplc="041F0001" w:tentative="1">
+      <w:start w:val="1"/>
+      <w:numFmt w:val="bullet"/>
+      <w:lvlText w:val=""/>
+      <w:lvlJc w:val="left"/>
+      <w:pPr>
+        <w:ind w:left="2985" w:hanging="360"/>
+      </w:pPr>
+      <w:rPr>
+        <w:rFonts w:ascii="Symbol" w:hAnsi="Symbol" w:hint="default"/>
+      </w:rPr>
+    </w:lvl>
+    <w:lvl w:ilvl="4" w:tplc="041F0003" w:tentative="1">
+      <w:start w:val="1"/>
+      <w:numFmt w:val="bullet"/>
+      <w:lvlText w:val="o"/>
+      <w:lvlJc w:val="left"/>
+      <w:pPr>
+        <w:ind w:left="3705" w:hanging="360"/>
+      </w:pPr>
+      <w:rPr>
+        <w:rFonts w:ascii="Courier New" w:hAnsi="Courier New" w:cs="Courier New" w:hint="default"/>
+      </w:rPr>
+    </w:lvl>
+    <w:lvl w:ilvl="5" w:tplc="041F0005" w:tentative="1">
+      <w:start w:val="1"/>
+      <w:numFmt w:val="bullet"/>
+      <w:lvlText w:val=""/>
+      <w:lvlJc w:val="left"/>
+      <w:pPr>
+        <w:ind w:left="4425" w:hanging="360"/>
+      </w:pPr>
+      <w:rPr>
+        <w:rFonts w:ascii="Wingdings" w:hAnsi="Wingdings" w:hint="default"/>
+      </w:rPr>
+    </w:lvl>
+    <w:lvl w:ilvl="6" w:tplc="041F0001" w:tentative="1">
+      <w:start w:val="1"/>
+      <w:numFmt w:val="bullet"/>
+      <w:lvlText w:val=""/>
+      <w:lvlJc w:val="left"/>
+      <w:pPr>
+        <w:ind w:left="5145" w:hanging="360"/>
+      </w:pPr>
+      <w:rPr>
+        <w:rFonts w:ascii="Symbol" w:hAnsi="Symbol" w:hint="default"/>
+      </w:rPr>
+    </w:lvl>
+    <w:lvl w:ilvl="7" w:tplc="041F0003" w:tentative="1">
+      <w:start w:val="1"/>
+      <w:numFmt w:val="bullet"/>
+      <w:lvlText w:val="o"/>
+      <w:lvlJc w:val="left"/>
+      <w:pPr>
+        <w:ind w:left="5865" w:hanging="360"/>
+      </w:pPr>
+      <w:rPr>
+        <w:rFonts w:ascii="Courier New" w:hAnsi="Courier New" w:cs="Courier New" w:hint="default"/>
+      </w:rPr>
+    </w:lvl>
+    <w:lvl w:ilvl="8" w:tplc="041F0005" w:tentative="1">
+      <w:start w:val="1"/>
+      <w:numFmt w:val="bullet"/>
+      <w:lvlText w:val=""/>
+      <w:lvlJc w:val="left"/>
+      <w:pPr>
+        <w:ind w:left="6585" w:hanging="360"/>
+      </w:pPr>
+      <w:rPr>
+        <w:rFonts w:ascii="Wingdings" w:hAnsi="Wingdings" w:hint="default"/>
+      </w:rPr>
+    </w:lvl>
+  </w:abstractNum>
+  <w:abstractNum w:abstractNumId="4" w15:restartNumberingAfterBreak="0">
+    <w:nsid w:val="202C7A6F"/>
+    <w:multiLevelType w:val="hybridMultilevel"/>
+    <w:tmpl w:val="39F0324E"/>
+    <w:lvl w:ilvl="0" w:tplc="041F0001">
+      <w:start w:val="1"/>
+      <w:numFmt w:val="bullet"/>
+      <w:lvlText w:val=""/>
+      <w:lvlJc w:val="left"/>
+      <w:pPr>
+        <w:ind w:left="825" w:hanging="360"/>
+      </w:pPr>
+      <w:rPr>
+        <w:rFonts w:ascii="Symbol" w:hAnsi="Symbol" w:hint="default"/>
+      </w:rPr>
+    </w:lvl>
+    <w:lvl w:ilvl="1" w:tplc="041F0003">
+      <w:start w:val="1"/>
+      <w:numFmt w:val="bullet"/>
+      <w:lvlText w:val="o"/>
+      <w:lvlJc w:val="left"/>
+      <w:pPr>
+        <w:ind w:left="1545" w:hanging="360"/>
+      </w:pPr>
+      <w:rPr>
+        <w:rFonts w:ascii="Courier New" w:hAnsi="Courier New" w:cs="Courier New" w:hint="default"/>
+      </w:rPr>
+    </w:lvl>
+    <w:lvl w:ilvl="2" w:tplc="041F0005">
+      <w:start w:val="1"/>
+      <w:numFmt w:val="bullet"/>
+      <w:lvlText w:val=""/>
+      <w:lvlJc w:val="left"/>
+      <w:pPr>
+        <w:ind w:left="2265" w:hanging="360"/>
+      </w:pPr>
+      <w:rPr>
+        <w:rFonts w:ascii="Wingdings" w:hAnsi="Wingdings" w:hint="default"/>
+      </w:rPr>
+    </w:lvl>
+    <w:lvl w:ilvl="3" w:tplc="041F0001">
+      <w:start w:val="1"/>
+      <w:numFmt w:val="bullet"/>
+      <w:lvlText w:val=""/>
+      <w:lvlJc w:val="left"/>
+      <w:pPr>
+        <w:ind w:left="2985" w:hanging="360"/>
+      </w:pPr>
+      <w:rPr>
+        <w:rFonts w:ascii="Symbol" w:hAnsi="Symbol" w:hint="default"/>
+      </w:rPr>
+    </w:lvl>
+    <w:lvl w:ilvl="4" w:tplc="041F0003">
+      <w:start w:val="1"/>
+      <w:numFmt w:val="bullet"/>
+      <w:lvlText w:val="o"/>
+      <w:lvlJc w:val="left"/>
+      <w:pPr>
+        <w:ind w:left="3705" w:hanging="360"/>
+      </w:pPr>
+      <w:rPr>
+        <w:rFonts w:ascii="Courier New" w:hAnsi="Courier New" w:cs="Courier New" w:hint="default"/>
+      </w:rPr>
+    </w:lvl>
+    <w:lvl w:ilvl="5" w:tplc="041F0005" w:tentative="1">
+      <w:start w:val="1"/>
+      <w:numFmt w:val="bullet"/>
+      <w:lvlText w:val=""/>
+      <w:lvlJc w:val="left"/>
+      <w:pPr>
+        <w:ind w:left="4425" w:hanging="360"/>
+      </w:pPr>
+      <w:rPr>
+        <w:rFonts w:ascii="Wingdings" w:hAnsi="Wingdings" w:hint="default"/>
+      </w:rPr>
+    </w:lvl>
+    <w:lvl w:ilvl="6" w:tplc="041F0001" w:tentative="1">
+      <w:start w:val="1"/>
+      <w:numFmt w:val="bullet"/>
+      <w:lvlText w:val=""/>
+      <w:lvlJc w:val="left"/>
+      <w:pPr>
+        <w:ind w:left="5145" w:hanging="360"/>
+      </w:pPr>
+      <w:rPr>
+        <w:rFonts w:ascii="Symbol" w:hAnsi="Symbol" w:hint="default"/>
+      </w:rPr>
+    </w:lvl>
+    <w:lvl w:ilvl="7" w:tplc="041F0003" w:tentative="1">
+      <w:start w:val="1"/>
+      <w:numFmt w:val="bullet"/>
+      <w:lvlText w:val="o"/>
+      <w:lvlJc w:val="left"/>
+      <w:pPr>
+        <w:ind w:left="5865" w:hanging="360"/>
+      </w:pPr>
+      <w:rPr>
+        <w:rFonts w:ascii="Courier New" w:hAnsi="Courier New" w:cs="Courier New" w:hint="default"/>
+      </w:rPr>
+    </w:lvl>
+    <w:lvl w:ilvl="8" w:tplc="041F0005" w:tentative="1">
+      <w:start w:val="1"/>
+      <w:numFmt w:val="bullet"/>
+      <w:lvlText w:val=""/>
+      <w:lvlJc w:val="left"/>
+      <w:pPr>
+        <w:ind w:left="6585" w:hanging="360"/>
+      </w:pPr>
+      <w:rPr>
+        <w:rFonts w:ascii="Wingdings" w:hAnsi="Wingdings" w:hint="default"/>
+      </w:rPr>
+    </w:lvl>
+  </w:abstractNum>
+  <w:abstractNum w:abstractNumId="5" w15:restartNumberingAfterBreak="0">
     <w:nsid w:val="25252EF5"/>
     <w:multiLevelType w:val="multilevel"/>
     <w:tmpl w:val="43D4A066"/>
@@ -7687,7 +8854,233 @@
       </w:rPr>
     </w:lvl>
   </w:abstractNum>
-  <w:abstractNum w:abstractNumId="3" w15:restartNumberingAfterBreak="0">
+  <w:abstractNum w:abstractNumId="6" w15:restartNumberingAfterBreak="0">
+    <w:nsid w:val="2E9F4AEC"/>
+    <w:multiLevelType w:val="hybridMultilevel"/>
+    <w:tmpl w:val="EA5EDD4E"/>
+    <w:lvl w:ilvl="0" w:tplc="041F0001">
+      <w:start w:val="1"/>
+      <w:numFmt w:val="bullet"/>
+      <w:lvlText w:val=""/>
+      <w:lvlJc w:val="left"/>
+      <w:pPr>
+        <w:ind w:left="825" w:hanging="360"/>
+      </w:pPr>
+      <w:rPr>
+        <w:rFonts w:ascii="Symbol" w:hAnsi="Symbol" w:hint="default"/>
+      </w:rPr>
+    </w:lvl>
+    <w:lvl w:ilvl="1" w:tplc="041F0003" w:tentative="1">
+      <w:start w:val="1"/>
+      <w:numFmt w:val="bullet"/>
+      <w:lvlText w:val="o"/>
+      <w:lvlJc w:val="left"/>
+      <w:pPr>
+        <w:ind w:left="1545" w:hanging="360"/>
+      </w:pPr>
+      <w:rPr>
+        <w:rFonts w:ascii="Courier New" w:hAnsi="Courier New" w:cs="Courier New" w:hint="default"/>
+      </w:rPr>
+    </w:lvl>
+    <w:lvl w:ilvl="2" w:tplc="041F0005" w:tentative="1">
+      <w:start w:val="1"/>
+      <w:numFmt w:val="bullet"/>
+      <w:lvlText w:val=""/>
+      <w:lvlJc w:val="left"/>
+      <w:pPr>
+        <w:ind w:left="2265" w:hanging="360"/>
+      </w:pPr>
+      <w:rPr>
+        <w:rFonts w:ascii="Wingdings" w:hAnsi="Wingdings" w:hint="default"/>
+      </w:rPr>
+    </w:lvl>
+    <w:lvl w:ilvl="3" w:tplc="041F0001" w:tentative="1">
+      <w:start w:val="1"/>
+      <w:numFmt w:val="bullet"/>
+      <w:lvlText w:val=""/>
+      <w:lvlJc w:val="left"/>
+      <w:pPr>
+        <w:ind w:left="2985" w:hanging="360"/>
+      </w:pPr>
+      <w:rPr>
+        <w:rFonts w:ascii="Symbol" w:hAnsi="Symbol" w:hint="default"/>
+      </w:rPr>
+    </w:lvl>
+    <w:lvl w:ilvl="4" w:tplc="041F0003" w:tentative="1">
+      <w:start w:val="1"/>
+      <w:numFmt w:val="bullet"/>
+      <w:lvlText w:val="o"/>
+      <w:lvlJc w:val="left"/>
+      <w:pPr>
+        <w:ind w:left="3705" w:hanging="360"/>
+      </w:pPr>
+      <w:rPr>
+        <w:rFonts w:ascii="Courier New" w:hAnsi="Courier New" w:cs="Courier New" w:hint="default"/>
+      </w:rPr>
+    </w:lvl>
+    <w:lvl w:ilvl="5" w:tplc="041F0005" w:tentative="1">
+      <w:start w:val="1"/>
+      <w:numFmt w:val="bullet"/>
+      <w:lvlText w:val=""/>
+      <w:lvlJc w:val="left"/>
+      <w:pPr>
+        <w:ind w:left="4425" w:hanging="360"/>
+      </w:pPr>
+      <w:rPr>
+        <w:rFonts w:ascii="Wingdings" w:hAnsi="Wingdings" w:hint="default"/>
+      </w:rPr>
+    </w:lvl>
+    <w:lvl w:ilvl="6" w:tplc="041F0001" w:tentative="1">
+      <w:start w:val="1"/>
+      <w:numFmt w:val="bullet"/>
+      <w:lvlText w:val=""/>
+      <w:lvlJc w:val="left"/>
+      <w:pPr>
+        <w:ind w:left="5145" w:hanging="360"/>
+      </w:pPr>
+      <w:rPr>
+        <w:rFonts w:ascii="Symbol" w:hAnsi="Symbol" w:hint="default"/>
+      </w:rPr>
+    </w:lvl>
+    <w:lvl w:ilvl="7" w:tplc="041F0003" w:tentative="1">
+      <w:start w:val="1"/>
+      <w:numFmt w:val="bullet"/>
+      <w:lvlText w:val="o"/>
+      <w:lvlJc w:val="left"/>
+      <w:pPr>
+        <w:ind w:left="5865" w:hanging="360"/>
+      </w:pPr>
+      <w:rPr>
+        <w:rFonts w:ascii="Courier New" w:hAnsi="Courier New" w:cs="Courier New" w:hint="default"/>
+      </w:rPr>
+    </w:lvl>
+    <w:lvl w:ilvl="8" w:tplc="041F0005" w:tentative="1">
+      <w:start w:val="1"/>
+      <w:numFmt w:val="bullet"/>
+      <w:lvlText w:val=""/>
+      <w:lvlJc w:val="left"/>
+      <w:pPr>
+        <w:ind w:left="6585" w:hanging="360"/>
+      </w:pPr>
+      <w:rPr>
+        <w:rFonts w:ascii="Wingdings" w:hAnsi="Wingdings" w:hint="default"/>
+      </w:rPr>
+    </w:lvl>
+  </w:abstractNum>
+  <w:abstractNum w:abstractNumId="7" w15:restartNumberingAfterBreak="0">
+    <w:nsid w:val="2ED97BB7"/>
+    <w:multiLevelType w:val="hybridMultilevel"/>
+    <w:tmpl w:val="C168582E"/>
+    <w:lvl w:ilvl="0" w:tplc="041F0001">
+      <w:start w:val="1"/>
+      <w:numFmt w:val="bullet"/>
+      <w:lvlText w:val=""/>
+      <w:lvlJc w:val="left"/>
+      <w:pPr>
+        <w:ind w:left="2880" w:hanging="360"/>
+      </w:pPr>
+      <w:rPr>
+        <w:rFonts w:ascii="Symbol" w:hAnsi="Symbol" w:hint="default"/>
+      </w:rPr>
+    </w:lvl>
+    <w:lvl w:ilvl="1" w:tplc="041F0003" w:tentative="1">
+      <w:start w:val="1"/>
+      <w:numFmt w:val="bullet"/>
+      <w:lvlText w:val="o"/>
+      <w:lvlJc w:val="left"/>
+      <w:pPr>
+        <w:ind w:left="3600" w:hanging="360"/>
+      </w:pPr>
+      <w:rPr>
+        <w:rFonts w:ascii="Courier New" w:hAnsi="Courier New" w:cs="Courier New" w:hint="default"/>
+      </w:rPr>
+    </w:lvl>
+    <w:lvl w:ilvl="2" w:tplc="041F0005" w:tentative="1">
+      <w:start w:val="1"/>
+      <w:numFmt w:val="bullet"/>
+      <w:lvlText w:val=""/>
+      <w:lvlJc w:val="left"/>
+      <w:pPr>
+        <w:ind w:left="4320" w:hanging="360"/>
+      </w:pPr>
+      <w:rPr>
+        <w:rFonts w:ascii="Wingdings" w:hAnsi="Wingdings" w:hint="default"/>
+      </w:rPr>
+    </w:lvl>
+    <w:lvl w:ilvl="3" w:tplc="041F0001" w:tentative="1">
+      <w:start w:val="1"/>
+      <w:numFmt w:val="bullet"/>
+      <w:lvlText w:val=""/>
+      <w:lvlJc w:val="left"/>
+      <w:pPr>
+        <w:ind w:left="5040" w:hanging="360"/>
+      </w:pPr>
+      <w:rPr>
+        <w:rFonts w:ascii="Symbol" w:hAnsi="Symbol" w:hint="default"/>
+      </w:rPr>
+    </w:lvl>
+    <w:lvl w:ilvl="4" w:tplc="041F0003" w:tentative="1">
+      <w:start w:val="1"/>
+      <w:numFmt w:val="bullet"/>
+      <w:lvlText w:val="o"/>
+      <w:lvlJc w:val="left"/>
+      <w:pPr>
+        <w:ind w:left="5760" w:hanging="360"/>
+      </w:pPr>
+      <w:rPr>
+        <w:rFonts w:ascii="Courier New" w:hAnsi="Courier New" w:cs="Courier New" w:hint="default"/>
+      </w:rPr>
+    </w:lvl>
+    <w:lvl w:ilvl="5" w:tplc="041F0005" w:tentative="1">
+      <w:start w:val="1"/>
+      <w:numFmt w:val="bullet"/>
+      <w:lvlText w:val=""/>
+      <w:lvlJc w:val="left"/>
+      <w:pPr>
+        <w:ind w:left="6480" w:hanging="360"/>
+      </w:pPr>
+      <w:rPr>
+        <w:rFonts w:ascii="Wingdings" w:hAnsi="Wingdings" w:hint="default"/>
+      </w:rPr>
+    </w:lvl>
+    <w:lvl w:ilvl="6" w:tplc="041F0001" w:tentative="1">
+      <w:start w:val="1"/>
+      <w:numFmt w:val="bullet"/>
+      <w:lvlText w:val=""/>
+      <w:lvlJc w:val="left"/>
+      <w:pPr>
+        <w:ind w:left="7200" w:hanging="360"/>
+      </w:pPr>
+      <w:rPr>
+        <w:rFonts w:ascii="Symbol" w:hAnsi="Symbol" w:hint="default"/>
+      </w:rPr>
+    </w:lvl>
+    <w:lvl w:ilvl="7" w:tplc="041F0003" w:tentative="1">
+      <w:start w:val="1"/>
+      <w:numFmt w:val="bullet"/>
+      <w:lvlText w:val="o"/>
+      <w:lvlJc w:val="left"/>
+      <w:pPr>
+        <w:ind w:left="7920" w:hanging="360"/>
+      </w:pPr>
+      <w:rPr>
+        <w:rFonts w:ascii="Courier New" w:hAnsi="Courier New" w:cs="Courier New" w:hint="default"/>
+      </w:rPr>
+    </w:lvl>
+    <w:lvl w:ilvl="8" w:tplc="041F0005" w:tentative="1">
+      <w:start w:val="1"/>
+      <w:numFmt w:val="bullet"/>
+      <w:lvlText w:val=""/>
+      <w:lvlJc w:val="left"/>
+      <w:pPr>
+        <w:ind w:left="8640" w:hanging="360"/>
+      </w:pPr>
+      <w:rPr>
+        <w:rFonts w:ascii="Wingdings" w:hAnsi="Wingdings" w:hint="default"/>
+      </w:rPr>
+    </w:lvl>
+  </w:abstractNum>
+  <w:abstractNum w:abstractNumId="8" w15:restartNumberingAfterBreak="0">
     <w:nsid w:val="3AC67AFF"/>
     <w:multiLevelType w:val="multilevel"/>
     <w:tmpl w:val="C908AF84"/>
@@ -7809,7 +9202,7 @@
       </w:pPr>
     </w:lvl>
   </w:abstractNum>
-  <w:abstractNum w:abstractNumId="4" w15:restartNumberingAfterBreak="0">
+  <w:abstractNum w:abstractNumId="9" w15:restartNumberingAfterBreak="0">
     <w:nsid w:val="3ACE321C"/>
     <w:multiLevelType w:val="hybridMultilevel"/>
     <w:tmpl w:val="4976BC86"/>
@@ -7922,7 +9315,7 @@
       </w:rPr>
     </w:lvl>
   </w:abstractNum>
-  <w:abstractNum w:abstractNumId="5" w15:restartNumberingAfterBreak="0">
+  <w:abstractNum w:abstractNumId="10" w15:restartNumberingAfterBreak="0">
     <w:nsid w:val="3F8C0D87"/>
     <w:multiLevelType w:val="multilevel"/>
     <w:tmpl w:val="58D2C26E"/>
@@ -8078,7 +9471,120 @@
       </w:rPr>
     </w:lvl>
   </w:abstractNum>
-  <w:abstractNum w:abstractNumId="6" w15:restartNumberingAfterBreak="0">
+  <w:abstractNum w:abstractNumId="11" w15:restartNumberingAfterBreak="0">
+    <w:nsid w:val="428A7587"/>
+    <w:multiLevelType w:val="hybridMultilevel"/>
+    <w:tmpl w:val="7B1C6980"/>
+    <w:lvl w:ilvl="0" w:tplc="041F0001">
+      <w:start w:val="1"/>
+      <w:numFmt w:val="bullet"/>
+      <w:lvlText w:val=""/>
+      <w:lvlJc w:val="left"/>
+      <w:pPr>
+        <w:ind w:left="2520" w:hanging="360"/>
+      </w:pPr>
+      <w:rPr>
+        <w:rFonts w:ascii="Symbol" w:hAnsi="Symbol" w:hint="default"/>
+      </w:rPr>
+    </w:lvl>
+    <w:lvl w:ilvl="1" w:tplc="041F0003" w:tentative="1">
+      <w:start w:val="1"/>
+      <w:numFmt w:val="bullet"/>
+      <w:lvlText w:val="o"/>
+      <w:lvlJc w:val="left"/>
+      <w:pPr>
+        <w:ind w:left="3240" w:hanging="360"/>
+      </w:pPr>
+      <w:rPr>
+        <w:rFonts w:ascii="Courier New" w:hAnsi="Courier New" w:cs="Courier New" w:hint="default"/>
+      </w:rPr>
+    </w:lvl>
+    <w:lvl w:ilvl="2" w:tplc="041F0005" w:tentative="1">
+      <w:start w:val="1"/>
+      <w:numFmt w:val="bullet"/>
+      <w:lvlText w:val=""/>
+      <w:lvlJc w:val="left"/>
+      <w:pPr>
+        <w:ind w:left="3960" w:hanging="360"/>
+      </w:pPr>
+      <w:rPr>
+        <w:rFonts w:ascii="Wingdings" w:hAnsi="Wingdings" w:hint="default"/>
+      </w:rPr>
+    </w:lvl>
+    <w:lvl w:ilvl="3" w:tplc="041F0001" w:tentative="1">
+      <w:start w:val="1"/>
+      <w:numFmt w:val="bullet"/>
+      <w:lvlText w:val=""/>
+      <w:lvlJc w:val="left"/>
+      <w:pPr>
+        <w:ind w:left="4680" w:hanging="360"/>
+      </w:pPr>
+      <w:rPr>
+        <w:rFonts w:ascii="Symbol" w:hAnsi="Symbol" w:hint="default"/>
+      </w:rPr>
+    </w:lvl>
+    <w:lvl w:ilvl="4" w:tplc="041F0003" w:tentative="1">
+      <w:start w:val="1"/>
+      <w:numFmt w:val="bullet"/>
+      <w:lvlText w:val="o"/>
+      <w:lvlJc w:val="left"/>
+      <w:pPr>
+        <w:ind w:left="5400" w:hanging="360"/>
+      </w:pPr>
+      <w:rPr>
+        <w:rFonts w:ascii="Courier New" w:hAnsi="Courier New" w:cs="Courier New" w:hint="default"/>
+      </w:rPr>
+    </w:lvl>
+    <w:lvl w:ilvl="5" w:tplc="041F0005" w:tentative="1">
+      <w:start w:val="1"/>
+      <w:numFmt w:val="bullet"/>
+      <w:lvlText w:val=""/>
+      <w:lvlJc w:val="left"/>
+      <w:pPr>
+        <w:ind w:left="6120" w:hanging="360"/>
+      </w:pPr>
+      <w:rPr>
+        <w:rFonts w:ascii="Wingdings" w:hAnsi="Wingdings" w:hint="default"/>
+      </w:rPr>
+    </w:lvl>
+    <w:lvl w:ilvl="6" w:tplc="041F0001" w:tentative="1">
+      <w:start w:val="1"/>
+      <w:numFmt w:val="bullet"/>
+      <w:lvlText w:val=""/>
+      <w:lvlJc w:val="left"/>
+      <w:pPr>
+        <w:ind w:left="6840" w:hanging="360"/>
+      </w:pPr>
+      <w:rPr>
+        <w:rFonts w:ascii="Symbol" w:hAnsi="Symbol" w:hint="default"/>
+      </w:rPr>
+    </w:lvl>
+    <w:lvl w:ilvl="7" w:tplc="041F0003" w:tentative="1">
+      <w:start w:val="1"/>
+      <w:numFmt w:val="bullet"/>
+      <w:lvlText w:val="o"/>
+      <w:lvlJc w:val="left"/>
+      <w:pPr>
+        <w:ind w:left="7560" w:hanging="360"/>
+      </w:pPr>
+      <w:rPr>
+        <w:rFonts w:ascii="Courier New" w:hAnsi="Courier New" w:cs="Courier New" w:hint="default"/>
+      </w:rPr>
+    </w:lvl>
+    <w:lvl w:ilvl="8" w:tplc="041F0005" w:tentative="1">
+      <w:start w:val="1"/>
+      <w:numFmt w:val="bullet"/>
+      <w:lvlText w:val=""/>
+      <w:lvlJc w:val="left"/>
+      <w:pPr>
+        <w:ind w:left="8280" w:hanging="360"/>
+      </w:pPr>
+      <w:rPr>
+        <w:rFonts w:ascii="Wingdings" w:hAnsi="Wingdings" w:hint="default"/>
+      </w:rPr>
+    </w:lvl>
+  </w:abstractNum>
+  <w:abstractNum w:abstractNumId="12" w15:restartNumberingAfterBreak="0">
     <w:nsid w:val="4EE43BDD"/>
     <w:multiLevelType w:val="hybridMultilevel"/>
     <w:tmpl w:val="A3BCD65A"/>
@@ -8191,7 +9697,120 @@
       </w:rPr>
     </w:lvl>
   </w:abstractNum>
-  <w:abstractNum w:abstractNumId="7" w15:restartNumberingAfterBreak="0">
+  <w:abstractNum w:abstractNumId="13" w15:restartNumberingAfterBreak="0">
+    <w:nsid w:val="4F221520"/>
+    <w:multiLevelType w:val="hybridMultilevel"/>
+    <w:tmpl w:val="06BEF2A4"/>
+    <w:lvl w:ilvl="0" w:tplc="041F0001">
+      <w:start w:val="1"/>
+      <w:numFmt w:val="bullet"/>
+      <w:lvlText w:val=""/>
+      <w:lvlJc w:val="left"/>
+      <w:pPr>
+        <w:ind w:left="2160" w:hanging="360"/>
+      </w:pPr>
+      <w:rPr>
+        <w:rFonts w:ascii="Symbol" w:hAnsi="Symbol" w:hint="default"/>
+      </w:rPr>
+    </w:lvl>
+    <w:lvl w:ilvl="1" w:tplc="041F0003" w:tentative="1">
+      <w:start w:val="1"/>
+      <w:numFmt w:val="bullet"/>
+      <w:lvlText w:val="o"/>
+      <w:lvlJc w:val="left"/>
+      <w:pPr>
+        <w:ind w:left="2880" w:hanging="360"/>
+      </w:pPr>
+      <w:rPr>
+        <w:rFonts w:ascii="Courier New" w:hAnsi="Courier New" w:cs="Courier New" w:hint="default"/>
+      </w:rPr>
+    </w:lvl>
+    <w:lvl w:ilvl="2" w:tplc="041F0005" w:tentative="1">
+      <w:start w:val="1"/>
+      <w:numFmt w:val="bullet"/>
+      <w:lvlText w:val=""/>
+      <w:lvlJc w:val="left"/>
+      <w:pPr>
+        <w:ind w:left="3600" w:hanging="360"/>
+      </w:pPr>
+      <w:rPr>
+        <w:rFonts w:ascii="Wingdings" w:hAnsi="Wingdings" w:hint="default"/>
+      </w:rPr>
+    </w:lvl>
+    <w:lvl w:ilvl="3" w:tplc="041F0001" w:tentative="1">
+      <w:start w:val="1"/>
+      <w:numFmt w:val="bullet"/>
+      <w:lvlText w:val=""/>
+      <w:lvlJc w:val="left"/>
+      <w:pPr>
+        <w:ind w:left="4320" w:hanging="360"/>
+      </w:pPr>
+      <w:rPr>
+        <w:rFonts w:ascii="Symbol" w:hAnsi="Symbol" w:hint="default"/>
+      </w:rPr>
+    </w:lvl>
+    <w:lvl w:ilvl="4" w:tplc="041F0003" w:tentative="1">
+      <w:start w:val="1"/>
+      <w:numFmt w:val="bullet"/>
+      <w:lvlText w:val="o"/>
+      <w:lvlJc w:val="left"/>
+      <w:pPr>
+        <w:ind w:left="5040" w:hanging="360"/>
+      </w:pPr>
+      <w:rPr>
+        <w:rFonts w:ascii="Courier New" w:hAnsi="Courier New" w:cs="Courier New" w:hint="default"/>
+      </w:rPr>
+    </w:lvl>
+    <w:lvl w:ilvl="5" w:tplc="041F0005" w:tentative="1">
+      <w:start w:val="1"/>
+      <w:numFmt w:val="bullet"/>
+      <w:lvlText w:val=""/>
+      <w:lvlJc w:val="left"/>
+      <w:pPr>
+        <w:ind w:left="5760" w:hanging="360"/>
+      </w:pPr>
+      <w:rPr>
+        <w:rFonts w:ascii="Wingdings" w:hAnsi="Wingdings" w:hint="default"/>
+      </w:rPr>
+    </w:lvl>
+    <w:lvl w:ilvl="6" w:tplc="041F0001" w:tentative="1">
+      <w:start w:val="1"/>
+      <w:numFmt w:val="bullet"/>
+      <w:lvlText w:val=""/>
+      <w:lvlJc w:val="left"/>
+      <w:pPr>
+        <w:ind w:left="6480" w:hanging="360"/>
+      </w:pPr>
+      <w:rPr>
+        <w:rFonts w:ascii="Symbol" w:hAnsi="Symbol" w:hint="default"/>
+      </w:rPr>
+    </w:lvl>
+    <w:lvl w:ilvl="7" w:tplc="041F0003" w:tentative="1">
+      <w:start w:val="1"/>
+      <w:numFmt w:val="bullet"/>
+      <w:lvlText w:val="o"/>
+      <w:lvlJc w:val="left"/>
+      <w:pPr>
+        <w:ind w:left="7200" w:hanging="360"/>
+      </w:pPr>
+      <w:rPr>
+        <w:rFonts w:ascii="Courier New" w:hAnsi="Courier New" w:cs="Courier New" w:hint="default"/>
+      </w:rPr>
+    </w:lvl>
+    <w:lvl w:ilvl="8" w:tplc="041F0005" w:tentative="1">
+      <w:start w:val="1"/>
+      <w:numFmt w:val="bullet"/>
+      <w:lvlText w:val=""/>
+      <w:lvlJc w:val="left"/>
+      <w:pPr>
+        <w:ind w:left="7920" w:hanging="360"/>
+      </w:pPr>
+      <w:rPr>
+        <w:rFonts w:ascii="Wingdings" w:hAnsi="Wingdings" w:hint="default"/>
+      </w:rPr>
+    </w:lvl>
+  </w:abstractNum>
+  <w:abstractNum w:abstractNumId="14" w15:restartNumberingAfterBreak="0">
     <w:nsid w:val="53797D19"/>
     <w:multiLevelType w:val="hybridMultilevel"/>
     <w:tmpl w:val="D76E2A96"/>
@@ -8304,7 +9923,7 @@
       </w:rPr>
     </w:lvl>
   </w:abstractNum>
-  <w:abstractNum w:abstractNumId="8" w15:restartNumberingAfterBreak="0">
+  <w:abstractNum w:abstractNumId="15" w15:restartNumberingAfterBreak="0">
     <w:nsid w:val="66517551"/>
     <w:multiLevelType w:val="hybridMultilevel"/>
     <w:tmpl w:val="EC7840C8"/>
@@ -8411,6 +10030,232 @@
       <w:lvlJc w:val="left"/>
       <w:pPr>
         <w:ind w:left="6840" w:hanging="360"/>
+      </w:pPr>
+      <w:rPr>
+        <w:rFonts w:ascii="Wingdings" w:hAnsi="Wingdings" w:hint="default"/>
+      </w:rPr>
+    </w:lvl>
+  </w:abstractNum>
+  <w:abstractNum w:abstractNumId="16" w15:restartNumberingAfterBreak="0">
+    <w:nsid w:val="66DC5AD8"/>
+    <w:multiLevelType w:val="hybridMultilevel"/>
+    <w:tmpl w:val="97843290"/>
+    <w:lvl w:ilvl="0" w:tplc="041F0001">
+      <w:start w:val="1"/>
+      <w:numFmt w:val="bullet"/>
+      <w:lvlText w:val=""/>
+      <w:lvlJc w:val="left"/>
+      <w:pPr>
+        <w:ind w:left="825" w:hanging="360"/>
+      </w:pPr>
+      <w:rPr>
+        <w:rFonts w:ascii="Symbol" w:hAnsi="Symbol" w:hint="default"/>
+      </w:rPr>
+    </w:lvl>
+    <w:lvl w:ilvl="1" w:tplc="041F0003" w:tentative="1">
+      <w:start w:val="1"/>
+      <w:numFmt w:val="bullet"/>
+      <w:lvlText w:val="o"/>
+      <w:lvlJc w:val="left"/>
+      <w:pPr>
+        <w:ind w:left="1545" w:hanging="360"/>
+      </w:pPr>
+      <w:rPr>
+        <w:rFonts w:ascii="Courier New" w:hAnsi="Courier New" w:cs="Courier New" w:hint="default"/>
+      </w:rPr>
+    </w:lvl>
+    <w:lvl w:ilvl="2" w:tplc="041F0005" w:tentative="1">
+      <w:start w:val="1"/>
+      <w:numFmt w:val="bullet"/>
+      <w:lvlText w:val=""/>
+      <w:lvlJc w:val="left"/>
+      <w:pPr>
+        <w:ind w:left="2265" w:hanging="360"/>
+      </w:pPr>
+      <w:rPr>
+        <w:rFonts w:ascii="Wingdings" w:hAnsi="Wingdings" w:hint="default"/>
+      </w:rPr>
+    </w:lvl>
+    <w:lvl w:ilvl="3" w:tplc="041F0001" w:tentative="1">
+      <w:start w:val="1"/>
+      <w:numFmt w:val="bullet"/>
+      <w:lvlText w:val=""/>
+      <w:lvlJc w:val="left"/>
+      <w:pPr>
+        <w:ind w:left="2985" w:hanging="360"/>
+      </w:pPr>
+      <w:rPr>
+        <w:rFonts w:ascii="Symbol" w:hAnsi="Symbol" w:hint="default"/>
+      </w:rPr>
+    </w:lvl>
+    <w:lvl w:ilvl="4" w:tplc="041F0003" w:tentative="1">
+      <w:start w:val="1"/>
+      <w:numFmt w:val="bullet"/>
+      <w:lvlText w:val="o"/>
+      <w:lvlJc w:val="left"/>
+      <w:pPr>
+        <w:ind w:left="3705" w:hanging="360"/>
+      </w:pPr>
+      <w:rPr>
+        <w:rFonts w:ascii="Courier New" w:hAnsi="Courier New" w:cs="Courier New" w:hint="default"/>
+      </w:rPr>
+    </w:lvl>
+    <w:lvl w:ilvl="5" w:tplc="041F0005" w:tentative="1">
+      <w:start w:val="1"/>
+      <w:numFmt w:val="bullet"/>
+      <w:lvlText w:val=""/>
+      <w:lvlJc w:val="left"/>
+      <w:pPr>
+        <w:ind w:left="4425" w:hanging="360"/>
+      </w:pPr>
+      <w:rPr>
+        <w:rFonts w:ascii="Wingdings" w:hAnsi="Wingdings" w:hint="default"/>
+      </w:rPr>
+    </w:lvl>
+    <w:lvl w:ilvl="6" w:tplc="041F0001" w:tentative="1">
+      <w:start w:val="1"/>
+      <w:numFmt w:val="bullet"/>
+      <w:lvlText w:val=""/>
+      <w:lvlJc w:val="left"/>
+      <w:pPr>
+        <w:ind w:left="5145" w:hanging="360"/>
+      </w:pPr>
+      <w:rPr>
+        <w:rFonts w:ascii="Symbol" w:hAnsi="Symbol" w:hint="default"/>
+      </w:rPr>
+    </w:lvl>
+    <w:lvl w:ilvl="7" w:tplc="041F0003" w:tentative="1">
+      <w:start w:val="1"/>
+      <w:numFmt w:val="bullet"/>
+      <w:lvlText w:val="o"/>
+      <w:lvlJc w:val="left"/>
+      <w:pPr>
+        <w:ind w:left="5865" w:hanging="360"/>
+      </w:pPr>
+      <w:rPr>
+        <w:rFonts w:ascii="Courier New" w:hAnsi="Courier New" w:cs="Courier New" w:hint="default"/>
+      </w:rPr>
+    </w:lvl>
+    <w:lvl w:ilvl="8" w:tplc="041F0005" w:tentative="1">
+      <w:start w:val="1"/>
+      <w:numFmt w:val="bullet"/>
+      <w:lvlText w:val=""/>
+      <w:lvlJc w:val="left"/>
+      <w:pPr>
+        <w:ind w:left="6585" w:hanging="360"/>
+      </w:pPr>
+      <w:rPr>
+        <w:rFonts w:ascii="Wingdings" w:hAnsi="Wingdings" w:hint="default"/>
+      </w:rPr>
+    </w:lvl>
+  </w:abstractNum>
+  <w:abstractNum w:abstractNumId="17" w15:restartNumberingAfterBreak="0">
+    <w:nsid w:val="73763F16"/>
+    <w:multiLevelType w:val="hybridMultilevel"/>
+    <w:tmpl w:val="BF829880"/>
+    <w:lvl w:ilvl="0" w:tplc="041F0001">
+      <w:start w:val="1"/>
+      <w:numFmt w:val="bullet"/>
+      <w:lvlText w:val=""/>
+      <w:lvlJc w:val="left"/>
+      <w:pPr>
+        <w:ind w:left="825" w:hanging="360"/>
+      </w:pPr>
+      <w:rPr>
+        <w:rFonts w:ascii="Symbol" w:hAnsi="Symbol" w:hint="default"/>
+      </w:rPr>
+    </w:lvl>
+    <w:lvl w:ilvl="1" w:tplc="041F0003" w:tentative="1">
+      <w:start w:val="1"/>
+      <w:numFmt w:val="bullet"/>
+      <w:lvlText w:val="o"/>
+      <w:lvlJc w:val="left"/>
+      <w:pPr>
+        <w:ind w:left="1545" w:hanging="360"/>
+      </w:pPr>
+      <w:rPr>
+        <w:rFonts w:ascii="Courier New" w:hAnsi="Courier New" w:cs="Courier New" w:hint="default"/>
+      </w:rPr>
+    </w:lvl>
+    <w:lvl w:ilvl="2" w:tplc="041F0005" w:tentative="1">
+      <w:start w:val="1"/>
+      <w:numFmt w:val="bullet"/>
+      <w:lvlText w:val=""/>
+      <w:lvlJc w:val="left"/>
+      <w:pPr>
+        <w:ind w:left="2265" w:hanging="360"/>
+      </w:pPr>
+      <w:rPr>
+        <w:rFonts w:ascii="Wingdings" w:hAnsi="Wingdings" w:hint="default"/>
+      </w:rPr>
+    </w:lvl>
+    <w:lvl w:ilvl="3" w:tplc="041F0001" w:tentative="1">
+      <w:start w:val="1"/>
+      <w:numFmt w:val="bullet"/>
+      <w:lvlText w:val=""/>
+      <w:lvlJc w:val="left"/>
+      <w:pPr>
+        <w:ind w:left="2985" w:hanging="360"/>
+      </w:pPr>
+      <w:rPr>
+        <w:rFonts w:ascii="Symbol" w:hAnsi="Symbol" w:hint="default"/>
+      </w:rPr>
+    </w:lvl>
+    <w:lvl w:ilvl="4" w:tplc="041F0003" w:tentative="1">
+      <w:start w:val="1"/>
+      <w:numFmt w:val="bullet"/>
+      <w:lvlText w:val="o"/>
+      <w:lvlJc w:val="left"/>
+      <w:pPr>
+        <w:ind w:left="3705" w:hanging="360"/>
+      </w:pPr>
+      <w:rPr>
+        <w:rFonts w:ascii="Courier New" w:hAnsi="Courier New" w:cs="Courier New" w:hint="default"/>
+      </w:rPr>
+    </w:lvl>
+    <w:lvl w:ilvl="5" w:tplc="041F0005" w:tentative="1">
+      <w:start w:val="1"/>
+      <w:numFmt w:val="bullet"/>
+      <w:lvlText w:val=""/>
+      <w:lvlJc w:val="left"/>
+      <w:pPr>
+        <w:ind w:left="4425" w:hanging="360"/>
+      </w:pPr>
+      <w:rPr>
+        <w:rFonts w:ascii="Wingdings" w:hAnsi="Wingdings" w:hint="default"/>
+      </w:rPr>
+    </w:lvl>
+    <w:lvl w:ilvl="6" w:tplc="041F0001" w:tentative="1">
+      <w:start w:val="1"/>
+      <w:numFmt w:val="bullet"/>
+      <w:lvlText w:val=""/>
+      <w:lvlJc w:val="left"/>
+      <w:pPr>
+        <w:ind w:left="5145" w:hanging="360"/>
+      </w:pPr>
+      <w:rPr>
+        <w:rFonts w:ascii="Symbol" w:hAnsi="Symbol" w:hint="default"/>
+      </w:rPr>
+    </w:lvl>
+    <w:lvl w:ilvl="7" w:tplc="041F0003" w:tentative="1">
+      <w:start w:val="1"/>
+      <w:numFmt w:val="bullet"/>
+      <w:lvlText w:val="o"/>
+      <w:lvlJc w:val="left"/>
+      <w:pPr>
+        <w:ind w:left="5865" w:hanging="360"/>
+      </w:pPr>
+      <w:rPr>
+        <w:rFonts w:ascii="Courier New" w:hAnsi="Courier New" w:cs="Courier New" w:hint="default"/>
+      </w:rPr>
+    </w:lvl>
+    <w:lvl w:ilvl="8" w:tplc="041F0005" w:tentative="1">
+      <w:start w:val="1"/>
+      <w:numFmt w:val="bullet"/>
+      <w:lvlText w:val=""/>
+      <w:lvlJc w:val="left"/>
+      <w:pPr>
+        <w:ind w:left="6585" w:hanging="360"/>
       </w:pPr>
       <w:rPr>
         <w:rFonts w:ascii="Wingdings" w:hAnsi="Wingdings" w:hint="default"/>
@@ -8421,27 +10266,54 @@
     <w:abstractNumId w:val="0"/>
   </w:num>
   <w:num w:numId="2" w16cid:durableId="1140878869">
+    <w:abstractNumId w:val="5"/>
+  </w:num>
+  <w:num w:numId="3" w16cid:durableId="1276206611">
+    <w:abstractNumId w:val="10"/>
+  </w:num>
+  <w:num w:numId="4" w16cid:durableId="1449549540">
+    <w:abstractNumId w:val="8"/>
+  </w:num>
+  <w:num w:numId="5" w16cid:durableId="984312203">
+    <w:abstractNumId w:val="12"/>
+  </w:num>
+  <w:num w:numId="6" w16cid:durableId="1236932514">
+    <w:abstractNumId w:val="14"/>
+  </w:num>
+  <w:num w:numId="7" w16cid:durableId="369770763">
     <w:abstractNumId w:val="2"/>
   </w:num>
-  <w:num w:numId="3" w16cid:durableId="1276206611">
-    <w:abstractNumId w:val="5"/>
+  <w:num w:numId="8" w16cid:durableId="1863778896">
+    <w:abstractNumId w:val="15"/>
   </w:num>
-  <w:num w:numId="4" w16cid:durableId="1449549540">
+  <w:num w:numId="9" w16cid:durableId="32968148">
+    <w:abstractNumId w:val="9"/>
+  </w:num>
+  <w:num w:numId="10" w16cid:durableId="719982747">
+    <w:abstractNumId w:val="6"/>
+  </w:num>
+  <w:num w:numId="11" w16cid:durableId="744185226">
+    <w:abstractNumId w:val="13"/>
+  </w:num>
+  <w:num w:numId="12" w16cid:durableId="1396539378">
+    <w:abstractNumId w:val="7"/>
+  </w:num>
+  <w:num w:numId="13" w16cid:durableId="865756822">
+    <w:abstractNumId w:val="11"/>
+  </w:num>
+  <w:num w:numId="14" w16cid:durableId="146636001">
     <w:abstractNumId w:val="3"/>
   </w:num>
-  <w:num w:numId="5" w16cid:durableId="984312203">
-    <w:abstractNumId w:val="6"/>
+  <w:num w:numId="15" w16cid:durableId="720136725">
+    <w:abstractNumId w:val="16"/>
   </w:num>
-  <w:num w:numId="6" w16cid:durableId="1236932514">
-    <w:abstractNumId w:val="7"/>
+  <w:num w:numId="16" w16cid:durableId="1928154446">
+    <w:abstractNumId w:val="17"/>
   </w:num>
-  <w:num w:numId="7" w16cid:durableId="369770763">
+  <w:num w:numId="17" w16cid:durableId="836337255">
     <w:abstractNumId w:val="1"/>
   </w:num>
-  <w:num w:numId="8" w16cid:durableId="1863778896">
-    <w:abstractNumId w:val="8"/>
-  </w:num>
-  <w:num w:numId="9" w16cid:durableId="32968148">
+  <w:num w:numId="18" w16cid:durableId="147284875">
     <w:abstractNumId w:val="4"/>
   </w:num>
 </w:numbering>

</xml_diff>